<commit_message>
Updated for TFS 6011 Handle reused employee ids
git-tfs-id: [https://tfs.omnicloud.local/tfs/cco%20program/]$/eCoaching_V2;C38129
</commit_message>
<xml_diff>
--- a/Unit Test/DB/CCO_eCoaching_Employee_Hierarchy_DB_UTD.docx
+++ b/Unit Test/DB/CCO_eCoaching_Employee_Hierarchy_DB_UTD.docx
@@ -248,7 +248,7 @@
           <w:sz w:val="18"/>
           <w:szCs w:val="18"/>
         </w:rPr>
-        <w:t>May 18, 2016</w:t>
+        <w:t>March 22, 2017</w:t>
       </w:r>
       <w:r>
         <w:rPr>
@@ -771,6 +771,78 @@
             </w:r>
             <w:r>
               <w:t xml:space="preserve"> 2332 – Supplementary file for HR Employees</w:t>
+            </w:r>
+          </w:p>
+        </w:tc>
+        <w:tc>
+          <w:tcPr>
+            <w:tcW w:w="0" w:type="auto"/>
+            <w:tcBorders>
+              <w:top w:val="single" w:sz="6" w:space="0" w:color="C0C0C0"/>
+              <w:left w:val="single" w:sz="6" w:space="0" w:color="C0C0C0"/>
+              <w:bottom w:val="single" w:sz="6" w:space="0" w:color="C0C0C0"/>
+              <w:right w:val="single" w:sz="6" w:space="0" w:color="C0C0C0"/>
+            </w:tcBorders>
+          </w:tcPr>
+          <w:p>
+            <w:r>
+              <w:t>Susmitha Palacherla</w:t>
+            </w:r>
+          </w:p>
+        </w:tc>
+      </w:tr>
+      <w:tr>
+        <w:tc>
+          <w:tcPr>
+            <w:tcW w:w="0" w:type="auto"/>
+            <w:tcBorders>
+              <w:top w:val="single" w:sz="6" w:space="0" w:color="C0C0C0"/>
+              <w:left w:val="single" w:sz="6" w:space="0" w:color="C0C0C0"/>
+              <w:bottom w:val="single" w:sz="6" w:space="0" w:color="C0C0C0"/>
+              <w:right w:val="single" w:sz="6" w:space="0" w:color="C0C0C0"/>
+            </w:tcBorders>
+          </w:tcPr>
+          <w:p>
+            <w:r>
+              <w:t>03/22/2017</w:t>
+            </w:r>
+          </w:p>
+        </w:tc>
+        <w:tc>
+          <w:tcPr>
+            <w:tcW w:w="0" w:type="auto"/>
+            <w:tcBorders>
+              <w:top w:val="single" w:sz="6" w:space="0" w:color="C0C0C0"/>
+              <w:left w:val="single" w:sz="6" w:space="0" w:color="C0C0C0"/>
+              <w:bottom w:val="single" w:sz="6" w:space="0" w:color="C0C0C0"/>
+              <w:right w:val="single" w:sz="6" w:space="0" w:color="C0C0C0"/>
+            </w:tcBorders>
+          </w:tcPr>
+          <w:p>
+            <w:r>
+              <w:t>6.0</w:t>
+            </w:r>
+          </w:p>
+        </w:tc>
+        <w:tc>
+          <w:tcPr>
+            <w:tcW w:w="0" w:type="auto"/>
+            <w:tcBorders>
+              <w:top w:val="single" w:sz="6" w:space="0" w:color="C0C0C0"/>
+              <w:left w:val="single" w:sz="6" w:space="0" w:color="C0C0C0"/>
+              <w:bottom w:val="single" w:sz="6" w:space="0" w:color="C0C0C0"/>
+              <w:right w:val="single" w:sz="6" w:space="0" w:color="C0C0C0"/>
+            </w:tcBorders>
+          </w:tcPr>
+          <w:p>
+            <w:r>
+              <w:t xml:space="preserve">TFS - 6011 – </w:t>
+            </w:r>
+            <w:r>
+              <w:rPr>
+                <w:rFonts w:ascii="Times New Roman (PCL6)" w:hAnsi="Times New Roman (PCL6)"/>
+              </w:rPr>
+              <w:t>Support Reused numeric part of Employee Ids</w:t>
             </w:r>
           </w:p>
         </w:tc>
@@ -864,7 +936,7 @@
           <w:r>
             <w:fldChar w:fldCharType="separate"/>
           </w:r>
-          <w:hyperlink w:anchor="_Toc451335620" w:history="1">
+          <w:hyperlink w:anchor="_Toc477966414" w:history="1">
             <w:r>
               <w:rPr>
                 <w:rStyle w:val="Hyperlink"/>
@@ -907,7 +979,7 @@
                 <w:noProof/>
                 <w:webHidden/>
               </w:rPr>
-              <w:instrText xml:space="preserve"> PAGEREF _Toc451335620 \h </w:instrText>
+              <w:instrText xml:space="preserve"> PAGEREF _Toc477966414 \h </w:instrText>
             </w:r>
             <w:r>
               <w:rPr>
@@ -952,7 +1024,7 @@
               <w:szCs w:val="22"/>
             </w:rPr>
           </w:pPr>
-          <w:hyperlink w:anchor="_Toc451335621" w:history="1">
+          <w:hyperlink w:anchor="_Toc477966415" w:history="1">
             <w:r>
               <w:rPr>
                 <w:rStyle w:val="Hyperlink"/>
@@ -995,7 +1067,7 @@
                 <w:noProof/>
                 <w:webHidden/>
               </w:rPr>
-              <w:instrText xml:space="preserve"> PAGEREF _Toc451335621 \h </w:instrText>
+              <w:instrText xml:space="preserve"> PAGEREF _Toc477966415 \h </w:instrText>
             </w:r>
             <w:r>
               <w:rPr>
@@ -1040,7 +1112,7 @@
               <w:szCs w:val="22"/>
             </w:rPr>
           </w:pPr>
-          <w:hyperlink w:anchor="_Toc451335622" w:history="1">
+          <w:hyperlink w:anchor="_Toc477966416" w:history="1">
             <w:r>
               <w:rPr>
                 <w:rStyle w:val="Hyperlink"/>
@@ -1083,7 +1155,7 @@
                 <w:noProof/>
                 <w:webHidden/>
               </w:rPr>
-              <w:instrText xml:space="preserve"> PAGEREF _Toc451335622 \h </w:instrText>
+              <w:instrText xml:space="preserve"> PAGEREF _Toc477966416 \h </w:instrText>
             </w:r>
             <w:r>
               <w:rPr>
@@ -1128,7 +1200,7 @@
               <w:szCs w:val="22"/>
             </w:rPr>
           </w:pPr>
-          <w:hyperlink w:anchor="_Toc451335623" w:history="1">
+          <w:hyperlink w:anchor="_Toc477966417" w:history="1">
             <w:r>
               <w:rPr>
                 <w:rStyle w:val="Hyperlink"/>
@@ -1150,7 +1222,7 @@
                 <w:rStyle w:val="Hyperlink"/>
                 <w:noProof/>
               </w:rPr>
-              <w:t>TFS – 641 – Trim leading and Trailing spaces in Employee and Supervisor Ids in feeds.</w:t>
+              <w:t>TFS  641 – Trim leading and Trailing spaces in Employee and Supervisor Ids in feeds.</w:t>
             </w:r>
             <w:r>
               <w:rPr>
@@ -1171,7 +1243,7 @@
                 <w:noProof/>
                 <w:webHidden/>
               </w:rPr>
-              <w:instrText xml:space="preserve"> PAGEREF _Toc451335623 \h </w:instrText>
+              <w:instrText xml:space="preserve"> PAGEREF _Toc477966417 \h </w:instrText>
             </w:r>
             <w:r>
               <w:rPr>
@@ -1216,7 +1288,7 @@
               <w:szCs w:val="22"/>
             </w:rPr>
           </w:pPr>
-          <w:hyperlink w:anchor="_Toc451335624" w:history="1">
+          <w:hyperlink w:anchor="_Toc477966418" w:history="1">
             <w:r>
               <w:rPr>
                 <w:rStyle w:val="Hyperlink"/>
@@ -1259,7 +1331,7 @@
                 <w:noProof/>
                 <w:webHidden/>
               </w:rPr>
-              <w:instrText xml:space="preserve"> PAGEREF _Toc451335624 \h </w:instrText>
+              <w:instrText xml:space="preserve"> PAGEREF _Toc477966418 \h </w:instrText>
             </w:r>
             <w:r>
               <w:rPr>
@@ -1280,6 +1352,102 @@
                 <w:webHidden/>
               </w:rPr>
               <w:t>15</w:t>
+            </w:r>
+            <w:r>
+              <w:rPr>
+                <w:noProof/>
+                <w:webHidden/>
+              </w:rPr>
+              <w:fldChar w:fldCharType="end"/>
+            </w:r>
+          </w:hyperlink>
+        </w:p>
+        <w:p>
+          <w:pPr>
+            <w:pStyle w:val="TOC2"/>
+            <w:tabs>
+              <w:tab w:val="left" w:pos="880"/>
+              <w:tab w:val="right" w:leader="dot" w:pos="13670"/>
+            </w:tabs>
+            <w:rPr>
+              <w:rFonts w:asciiTheme="minorHAnsi" w:eastAsiaTheme="minorEastAsia" w:hAnsiTheme="minorHAnsi" w:cstheme="minorBidi"/>
+              <w:noProof/>
+              <w:sz w:val="22"/>
+              <w:szCs w:val="22"/>
+            </w:rPr>
+          </w:pPr>
+          <w:hyperlink w:anchor="_Toc477966419" w:history="1">
+            <w:r>
+              <w:rPr>
+                <w:rStyle w:val="Hyperlink"/>
+                <w:noProof/>
+              </w:rPr>
+              <w:t>6.0</w:t>
+            </w:r>
+            <w:r>
+              <w:rPr>
+                <w:rFonts w:asciiTheme="minorHAnsi" w:eastAsiaTheme="minorEastAsia" w:hAnsiTheme="minorHAnsi" w:cstheme="minorBidi"/>
+                <w:noProof/>
+                <w:sz w:val="22"/>
+                <w:szCs w:val="22"/>
+              </w:rPr>
+              <w:tab/>
+            </w:r>
+            <w:r>
+              <w:rPr>
+                <w:rStyle w:val="Hyperlink"/>
+                <w:noProof/>
+              </w:rPr>
+              <w:t xml:space="preserve">TFS 6011 – </w:t>
+            </w:r>
+            <w:r>
+              <w:rPr>
+                <w:rStyle w:val="Hyperlink"/>
+                <w:rFonts w:ascii="Times New Roman (PCL6)" w:hAnsi="Times New Roman (PCL6)"/>
+                <w:noProof/>
+              </w:rPr>
+              <w:t>Support Reused numeric part of Employee Ids</w:t>
+            </w:r>
+            <w:r>
+              <w:rPr>
+                <w:noProof/>
+                <w:webHidden/>
+              </w:rPr>
+              <w:tab/>
+            </w:r>
+            <w:r>
+              <w:rPr>
+                <w:noProof/>
+                <w:webHidden/>
+              </w:rPr>
+              <w:fldChar w:fldCharType="begin"/>
+            </w:r>
+            <w:r>
+              <w:rPr>
+                <w:noProof/>
+                <w:webHidden/>
+              </w:rPr>
+              <w:instrText xml:space="preserve"> PAGEREF _Toc477966419 \h </w:instrText>
+            </w:r>
+            <w:r>
+              <w:rPr>
+                <w:noProof/>
+                <w:webHidden/>
+              </w:rPr>
+            </w:r>
+            <w:r>
+              <w:rPr>
+                <w:noProof/>
+                <w:webHidden/>
+              </w:rPr>
+              <w:fldChar w:fldCharType="separate"/>
+            </w:r>
+            <w:r>
+              <w:rPr>
+                <w:noProof/>
+                <w:webHidden/>
+              </w:rPr>
+              <w:t>16</w:t>
             </w:r>
             <w:r>
               <w:rPr>
@@ -1352,8 +1520,8 @@
           <w:numId w:val="3"/>
         </w:numPr>
       </w:pPr>
-      <w:bookmarkStart w:id="15" w:name="_Toc451335620"/>
-      <w:bookmarkStart w:id="16" w:name="_Toc391395339"/>
+      <w:bookmarkStart w:id="15" w:name="_Toc391395339"/>
+      <w:bookmarkStart w:id="16" w:name="_Toc477966414"/>
       <w:r>
         <w:t>SCR 12</w:t>
       </w:r>
@@ -1363,16 +1531,21 @@
       <w:r>
         <w:t xml:space="preserve"> Update </w:t>
       </w:r>
+      <w:proofErr w:type="spellStart"/>
       <w:r>
-        <w:t>Employee_Hierarchy Load process</w:t>
+        <w:t>Employee_Hierarchy</w:t>
       </w:r>
-      <w:bookmarkEnd w:id="15"/>
+      <w:proofErr w:type="spellEnd"/>
+      <w:r>
+        <w:t xml:space="preserve"> Load process</w:t>
+      </w:r>
+      <w:bookmarkEnd w:id="16"/>
     </w:p>
     <w:p>
       <w:r>
         <w:t xml:space="preserve"> To move updates for Migrated Users above the employee ID To</w:t>
       </w:r>
-      <w:bookmarkEnd w:id="16"/>
+      <w:bookmarkEnd w:id="15"/>
       <w:r>
         <w:t xml:space="preserve"> table Update</w:t>
       </w:r>
@@ -1463,7 +1636,23 @@
           </w:tcPr>
           <w:p>
             <w:r>
-              <w:t>The Employee_Hierarchy Load process is failing on the update to the Employee ID To Lan ID process step. This is causing the updates for Migrated users step that follows it to not execute. Package has been updated to move the steps around.</w:t>
+              <w:t xml:space="preserve">The </w:t>
+            </w:r>
+            <w:proofErr w:type="spellStart"/>
+            <w:r>
+              <w:t>Employee_Hierarchy</w:t>
+            </w:r>
+            <w:proofErr w:type="spellEnd"/>
+            <w:r>
+              <w:t xml:space="preserve"> Load process is failing on the update to the Employee ID To Lan ID process step. This is causing the updates for Migrated </w:t>
+            </w:r>
+            <w:proofErr w:type="gramStart"/>
+            <w:r>
+              <w:t>users</w:t>
+            </w:r>
+            <w:proofErr w:type="gramEnd"/>
+            <w:r>
+              <w:t xml:space="preserve"> step that follows it to not execute. Package has been updated to move the steps around.</w:t>
             </w:r>
           </w:p>
         </w:tc>
@@ -1484,8 +1673,13 @@
             <w:tcW w:w="10455" w:type="dxa"/>
           </w:tcPr>
           <w:p>
-            <w:r>
-              <w:t xml:space="preserve">eCoaching_Dev database on vrivfssdbt02\scord01,1437 </w:t>
+            <w:proofErr w:type="spellStart"/>
+            <w:r>
+              <w:t>eCoaching_Dev</w:t>
+            </w:r>
+            <w:proofErr w:type="spellEnd"/>
+            <w:r>
+              <w:t xml:space="preserve"> database on vrivfssdbt02\scord01,1437 </w:t>
             </w:r>
           </w:p>
         </w:tc>
@@ -1591,9 +1785,11 @@
             <w:tcW w:w="10455" w:type="dxa"/>
           </w:tcPr>
           <w:p>
+            <w:proofErr w:type="spellStart"/>
             <w:r>
               <w:t>CCO_eCoaching_EmployeeHierarchy_Load.sql</w:t>
             </w:r>
+            <w:proofErr w:type="spellEnd"/>
           </w:p>
         </w:tc>
       </w:tr>
@@ -1778,8 +1974,17 @@
                 <w:rFonts w:asciiTheme="minorHAnsi" w:hAnsiTheme="minorHAnsi"/>
                 <w:bCs/>
               </w:rPr>
-              <w:t>Ran SQL agent Job Employee_Hierarchy</w:t>
-            </w:r>
+              <w:t xml:space="preserve">Ran SQL agent Job </w:t>
+            </w:r>
+            <w:proofErr w:type="spellStart"/>
+            <w:r>
+              <w:rPr>
+                <w:rFonts w:asciiTheme="minorHAnsi" w:hAnsiTheme="minorHAnsi"/>
+                <w:bCs/>
+              </w:rPr>
+              <w:t>Employee_Hierarchy</w:t>
+            </w:r>
+            <w:proofErr w:type="spellEnd"/>
             <w:r>
               <w:rPr>
                 <w:rFonts w:ascii="Courier New" w:hAnsi="Courier New" w:cs="Courier New"/>
@@ -1805,7 +2010,23 @@
                 <w:rFonts w:asciiTheme="minorHAnsi" w:hAnsiTheme="minorHAnsi"/>
                 <w:bCs/>
               </w:rPr>
-              <w:t>To fail on step Employee ID TO lan ID step which is the final step of the load process.</w:t>
+              <w:t xml:space="preserve">To fail on step Employee ID TO </w:t>
+            </w:r>
+            <w:proofErr w:type="spellStart"/>
+            <w:r>
+              <w:rPr>
+                <w:rFonts w:asciiTheme="minorHAnsi" w:hAnsiTheme="minorHAnsi"/>
+                <w:bCs/>
+              </w:rPr>
+              <w:t>lan</w:t>
+            </w:r>
+            <w:proofErr w:type="spellEnd"/>
+            <w:r>
+              <w:rPr>
+                <w:rFonts w:asciiTheme="minorHAnsi" w:hAnsiTheme="minorHAnsi"/>
+                <w:bCs/>
+              </w:rPr>
+              <w:t xml:space="preserve"> ID step which is the final step of the load process.</w:t>
             </w:r>
           </w:p>
         </w:tc>
@@ -2012,8 +2233,25 @@
                 <w:rFonts w:asciiTheme="minorHAnsi" w:hAnsiTheme="minorHAnsi"/>
                 <w:bCs/>
               </w:rPr>
-              <w:t>The eCL logs having CSR value ‘</w:t>
-            </w:r>
+              <w:t xml:space="preserve">The </w:t>
+            </w:r>
+            <w:proofErr w:type="spellStart"/>
+            <w:r>
+              <w:rPr>
+                <w:rFonts w:asciiTheme="minorHAnsi" w:hAnsiTheme="minorHAnsi"/>
+                <w:bCs/>
+              </w:rPr>
+              <w:t>eCL</w:t>
+            </w:r>
+            <w:proofErr w:type="spellEnd"/>
+            <w:r>
+              <w:rPr>
+                <w:rFonts w:asciiTheme="minorHAnsi" w:hAnsiTheme="minorHAnsi"/>
+                <w:bCs/>
+              </w:rPr>
+              <w:t xml:space="preserve"> logs having CSR value ‘</w:t>
+            </w:r>
+            <w:proofErr w:type="spellStart"/>
             <w:r>
               <w:rPr>
                 <w:rFonts w:asciiTheme="minorHAnsi" w:hAnsiTheme="minorHAnsi"/>
@@ -2021,6 +2259,7 @@
               </w:rPr>
               <w:t>paynde</w:t>
             </w:r>
+            <w:proofErr w:type="spellEnd"/>
             <w:r>
               <w:rPr>
                 <w:rFonts w:asciiTheme="minorHAnsi" w:hAnsiTheme="minorHAnsi"/>
@@ -2118,8 +2357,73 @@
                 <w:rFonts w:asciiTheme="minorHAnsi" w:hAnsiTheme="minorHAnsi"/>
                 <w:bCs/>
               </w:rPr>
-              <w:t>Update record for debra payne in the PS Employee file to update lanid to debra.payne from ‘</w:t>
-            </w:r>
+              <w:t xml:space="preserve">Update record for </w:t>
+            </w:r>
+            <w:proofErr w:type="spellStart"/>
+            <w:r>
+              <w:rPr>
+                <w:rFonts w:asciiTheme="minorHAnsi" w:hAnsiTheme="minorHAnsi"/>
+                <w:bCs/>
+              </w:rPr>
+              <w:t>debra</w:t>
+            </w:r>
+            <w:proofErr w:type="spellEnd"/>
+            <w:r>
+              <w:rPr>
+                <w:rFonts w:asciiTheme="minorHAnsi" w:hAnsiTheme="minorHAnsi"/>
+                <w:bCs/>
+              </w:rPr>
+              <w:t xml:space="preserve"> </w:t>
+            </w:r>
+            <w:proofErr w:type="spellStart"/>
+            <w:r>
+              <w:rPr>
+                <w:rFonts w:asciiTheme="minorHAnsi" w:hAnsiTheme="minorHAnsi"/>
+                <w:bCs/>
+              </w:rPr>
+              <w:t>payne</w:t>
+            </w:r>
+            <w:proofErr w:type="spellEnd"/>
+            <w:r>
+              <w:rPr>
+                <w:rFonts w:asciiTheme="minorHAnsi" w:hAnsiTheme="minorHAnsi"/>
+                <w:bCs/>
+              </w:rPr>
+              <w:t xml:space="preserve"> in the PS Employee file to update </w:t>
+            </w:r>
+            <w:proofErr w:type="spellStart"/>
+            <w:r>
+              <w:rPr>
+                <w:rFonts w:asciiTheme="minorHAnsi" w:hAnsiTheme="minorHAnsi"/>
+                <w:bCs/>
+              </w:rPr>
+              <w:t>lanid</w:t>
+            </w:r>
+            <w:proofErr w:type="spellEnd"/>
+            <w:r>
+              <w:rPr>
+                <w:rFonts w:asciiTheme="minorHAnsi" w:hAnsiTheme="minorHAnsi"/>
+                <w:bCs/>
+              </w:rPr>
+              <w:t xml:space="preserve"> to </w:t>
+            </w:r>
+            <w:proofErr w:type="spellStart"/>
+            <w:r>
+              <w:rPr>
+                <w:rFonts w:asciiTheme="minorHAnsi" w:hAnsiTheme="minorHAnsi"/>
+                <w:bCs/>
+              </w:rPr>
+              <w:t>debra.payne</w:t>
+            </w:r>
+            <w:proofErr w:type="spellEnd"/>
+            <w:r>
+              <w:rPr>
+                <w:rFonts w:asciiTheme="minorHAnsi" w:hAnsiTheme="minorHAnsi"/>
+                <w:bCs/>
+              </w:rPr>
+              <w:t xml:space="preserve"> from ‘</w:t>
+            </w:r>
+            <w:proofErr w:type="spellStart"/>
             <w:r>
               <w:rPr>
                 <w:rFonts w:asciiTheme="minorHAnsi" w:hAnsiTheme="minorHAnsi"/>
@@ -2127,6 +2431,7 @@
               </w:rPr>
               <w:t>paynde</w:t>
             </w:r>
+            <w:proofErr w:type="spellEnd"/>
             <w:r>
               <w:rPr>
                 <w:rFonts w:asciiTheme="minorHAnsi" w:hAnsiTheme="minorHAnsi"/>
@@ -2417,7 +2722,7 @@
           <w:numId w:val="3"/>
         </w:numPr>
       </w:pPr>
-      <w:bookmarkStart w:id="17" w:name="_Toc451335621"/>
+      <w:bookmarkStart w:id="17" w:name="_Toc477966415"/>
       <w:r>
         <w:t>SCR 12</w:t>
       </w:r>
@@ -2428,7 +2733,15 @@
         <w:t xml:space="preserve"> - </w:t>
       </w:r>
       <w:r>
-        <w:t>Fix employee ID To LAN</w:t>
+        <w:t xml:space="preserve">Fix employee ID </w:t>
+      </w:r>
+      <w:proofErr w:type="gramStart"/>
+      <w:r>
+        <w:t>To</w:t>
+      </w:r>
+      <w:proofErr w:type="gramEnd"/>
+      <w:r>
+        <w:t xml:space="preserve"> LAN</w:t>
       </w:r>
       <w:r>
         <w:t xml:space="preserve"> ID Process</w:t>
@@ -2561,22 +2874,54 @@
                 <w:sz w:val="22"/>
                 <w:szCs w:val="22"/>
               </w:rPr>
-              <w:t>The Employee_Hierarchy Load process is failing on the update to the Employee ID To Lan ID process step. The logic for the initial population of the table and maintenance has been revised to use a different approach.</w:t>
-            </w:r>
-          </w:p>
-          <w:p>
-            <w:pPr>
+              <w:t xml:space="preserve">The </w:t>
+            </w:r>
+            <w:proofErr w:type="spellStart"/>
+            <w:r>
               <w:rPr>
                 <w:sz w:val="22"/>
                 <w:szCs w:val="22"/>
               </w:rPr>
-            </w:pPr>
+              <w:t>Employee_Hierarchy</w:t>
+            </w:r>
+            <w:proofErr w:type="spellEnd"/>
             <w:r>
               <w:rPr>
                 <w:sz w:val="22"/>
                 <w:szCs w:val="22"/>
               </w:rPr>
-              <w:t>The Employee Hierarchy table had to be cleaned up prior to Populating and maintaining the Employee ID TO lan ID Table.</w:t>
+              <w:t xml:space="preserve"> Load process is failing on the update to the Employee ID To Lan ID process step. The logic for the initial population of the table and maintenance has been revised to use a different approach.</w:t>
+            </w:r>
+          </w:p>
+          <w:p>
+            <w:pPr>
+              <w:rPr>
+                <w:sz w:val="22"/>
+                <w:szCs w:val="22"/>
+              </w:rPr>
+            </w:pPr>
+            <w:r>
+              <w:rPr>
+                <w:sz w:val="22"/>
+                <w:szCs w:val="22"/>
+              </w:rPr>
+              <w:t xml:space="preserve">The Employee Hierarchy table had to be cleaned up prior to Populating and maintaining the Employee ID TO </w:t>
+            </w:r>
+            <w:proofErr w:type="spellStart"/>
+            <w:r>
+              <w:rPr>
+                <w:sz w:val="22"/>
+                <w:szCs w:val="22"/>
+              </w:rPr>
+              <w:t>lan</w:t>
+            </w:r>
+            <w:proofErr w:type="spellEnd"/>
+            <w:r>
+              <w:rPr>
+                <w:sz w:val="22"/>
+                <w:szCs w:val="22"/>
+              </w:rPr>
+              <w:t xml:space="preserve"> ID Table.</w:t>
             </w:r>
           </w:p>
           <w:p>
@@ -2655,7 +3000,21 @@
               <w:rPr>
                 <w:rFonts w:ascii="Times New Roman" w:hAnsi="Times New Roman" w:cs="Times New Roman"/>
               </w:rPr>
-              <w:t>Assign End date for Employee ID To lan ID pairs for Termed employees</w:t>
+              <w:t xml:space="preserve">Assign End date for Employee ID To </w:t>
+            </w:r>
+            <w:proofErr w:type="spellStart"/>
+            <w:r>
+              <w:rPr>
+                <w:rFonts w:ascii="Times New Roman" w:hAnsi="Times New Roman" w:cs="Times New Roman"/>
+              </w:rPr>
+              <w:t>lan</w:t>
+            </w:r>
+            <w:proofErr w:type="spellEnd"/>
+            <w:r>
+              <w:rPr>
+                <w:rFonts w:ascii="Times New Roman" w:hAnsi="Times New Roman" w:cs="Times New Roman"/>
+              </w:rPr>
+              <w:t xml:space="preserve"> ID pairs for Termed employees</w:t>
             </w:r>
           </w:p>
           <w:p>
@@ -2721,7 +3080,21 @@
               <w:rPr>
                 <w:rFonts w:ascii="Times New Roman" w:hAnsi="Times New Roman" w:cs="Times New Roman"/>
               </w:rPr>
-              <w:t>Insert an employee ID To lan ID link record for a Re</w:t>
+              <w:t xml:space="preserve">Insert an employee ID To </w:t>
+            </w:r>
+            <w:proofErr w:type="spellStart"/>
+            <w:r>
+              <w:rPr>
+                <w:rFonts w:ascii="Times New Roman" w:hAnsi="Times New Roman" w:cs="Times New Roman"/>
+              </w:rPr>
+              <w:t>lan</w:t>
+            </w:r>
+            <w:proofErr w:type="spellEnd"/>
+            <w:r>
+              <w:rPr>
+                <w:rFonts w:ascii="Times New Roman" w:hAnsi="Times New Roman" w:cs="Times New Roman"/>
+              </w:rPr>
+              <w:t xml:space="preserve"> ID link record for a Re</w:t>
             </w:r>
             <w:r>
               <w:rPr>
@@ -2786,12 +3159,21 @@
                 <w:szCs w:val="22"/>
               </w:rPr>
             </w:pPr>
+            <w:proofErr w:type="spellStart"/>
             <w:r>
               <w:rPr>
                 <w:sz w:val="22"/>
                 <w:szCs w:val="22"/>
               </w:rPr>
-              <w:t xml:space="preserve">eCoaching_Dev database on vrivfssdbt02\scord01,1437 </w:t>
+              <w:t>eCoaching_Dev</w:t>
+            </w:r>
+            <w:proofErr w:type="spellEnd"/>
+            <w:r>
+              <w:rPr>
+                <w:sz w:val="22"/>
+                <w:szCs w:val="22"/>
+              </w:rPr>
+              <w:t xml:space="preserve"> database on vrivfssdbt02\scord01,1437 </w:t>
             </w:r>
           </w:p>
         </w:tc>
@@ -2893,6 +3275,7 @@
                 <w:szCs w:val="22"/>
               </w:rPr>
             </w:pPr>
+            <w:proofErr w:type="spellStart"/>
             <w:r>
               <w:rPr>
                 <w:sz w:val="22"/>
@@ -2900,6 +3283,7 @@
               </w:rPr>
               <w:t>CCO_eCoaching_EmployeeHierarchy_Load.sql</w:t>
             </w:r>
+            <w:proofErr w:type="spellEnd"/>
           </w:p>
         </w:tc>
       </w:tr>
@@ -2940,7 +3324,39 @@
                 <w:sz w:val="22"/>
                 <w:szCs w:val="22"/>
               </w:rPr>
-              <w:t xml:space="preserve">Manually edited Employee records in the Employee_Hierarchy and Employee_Hierarchy_Staging tables to </w:t>
+              <w:t xml:space="preserve">Manually edited Employee records in the </w:t>
+            </w:r>
+            <w:proofErr w:type="spellStart"/>
+            <w:r>
+              <w:rPr>
+                <w:sz w:val="22"/>
+                <w:szCs w:val="22"/>
+              </w:rPr>
+              <w:t>Employee_Hierarchy</w:t>
+            </w:r>
+            <w:proofErr w:type="spellEnd"/>
+            <w:r>
+              <w:rPr>
+                <w:sz w:val="22"/>
+                <w:szCs w:val="22"/>
+              </w:rPr>
+              <w:t xml:space="preserve"> and </w:t>
+            </w:r>
+            <w:proofErr w:type="spellStart"/>
+            <w:r>
+              <w:rPr>
+                <w:sz w:val="22"/>
+                <w:szCs w:val="22"/>
+              </w:rPr>
+              <w:t>Employee_Hierarchy_Staging</w:t>
+            </w:r>
+            <w:proofErr w:type="spellEnd"/>
+            <w:r>
+              <w:rPr>
+                <w:sz w:val="22"/>
+                <w:szCs w:val="22"/>
+              </w:rPr>
+              <w:t xml:space="preserve"> tables to </w:t>
             </w:r>
           </w:p>
           <w:p>
@@ -3001,7 +3417,6 @@
               </w:rPr>
             </w:pPr>
             <w:r>
-              <w:lastRenderedPageBreak/>
               <w:t>TEST#</w:t>
             </w:r>
           </w:p>
@@ -3576,7 +3991,23 @@
                 <w:rFonts w:asciiTheme="minorHAnsi" w:hAnsiTheme="minorHAnsi"/>
                 <w:bCs/>
               </w:rPr>
-              <w:t>Run the update part 1 from PROCEDURE [EC].[sp_Update_EmployeeID_To_LanID]</w:t>
+              <w:t>Run the update part 1 from PROCEDURE [EC].[</w:t>
+            </w:r>
+            <w:proofErr w:type="spellStart"/>
+            <w:r>
+              <w:rPr>
+                <w:rFonts w:asciiTheme="minorHAnsi" w:hAnsiTheme="minorHAnsi"/>
+                <w:bCs/>
+              </w:rPr>
+              <w:t>sp_Update_EmployeeID_To_LanID</w:t>
+            </w:r>
+            <w:proofErr w:type="spellEnd"/>
+            <w:r>
+              <w:rPr>
+                <w:rFonts w:asciiTheme="minorHAnsi" w:hAnsiTheme="minorHAnsi"/>
+                <w:bCs/>
+              </w:rPr>
+              <w:t>]</w:t>
             </w:r>
           </w:p>
           <w:p>
@@ -3834,7 +4265,39 @@
                 <w:rFonts w:asciiTheme="minorHAnsi" w:hAnsiTheme="minorHAnsi"/>
                 <w:bCs/>
               </w:rPr>
-              <w:t>Repeated test with an Employee having 2 open ended records. One for VNGt and one for AD.local.</w:t>
+              <w:t xml:space="preserve">Repeated test with an Employee having 2 open ended records. One for </w:t>
+            </w:r>
+            <w:proofErr w:type="spellStart"/>
+            <w:r>
+              <w:rPr>
+                <w:rFonts w:asciiTheme="minorHAnsi" w:hAnsiTheme="minorHAnsi"/>
+                <w:bCs/>
+              </w:rPr>
+              <w:t>VNGt</w:t>
+            </w:r>
+            <w:proofErr w:type="spellEnd"/>
+            <w:r>
+              <w:rPr>
+                <w:rFonts w:asciiTheme="minorHAnsi" w:hAnsiTheme="minorHAnsi"/>
+                <w:bCs/>
+              </w:rPr>
+              <w:t xml:space="preserve"> and one for </w:t>
+            </w:r>
+            <w:proofErr w:type="spellStart"/>
+            <w:r>
+              <w:rPr>
+                <w:rFonts w:asciiTheme="minorHAnsi" w:hAnsiTheme="minorHAnsi"/>
+                <w:bCs/>
+              </w:rPr>
+              <w:t>AD.local</w:t>
+            </w:r>
+            <w:proofErr w:type="spellEnd"/>
+            <w:r>
+              <w:rPr>
+                <w:rFonts w:asciiTheme="minorHAnsi" w:hAnsiTheme="minorHAnsi"/>
+                <w:bCs/>
+              </w:rPr>
+              <w:t>.</w:t>
             </w:r>
           </w:p>
           <w:p>
@@ -4237,7 +4700,23 @@
                 <w:rFonts w:asciiTheme="minorHAnsi" w:hAnsiTheme="minorHAnsi"/>
                 <w:bCs/>
               </w:rPr>
-              <w:t>Run the update part 1 from PROCEDURE [EC].[sp_Update_EmployeeID_To_LanID]</w:t>
+              <w:t>Run the update part 1 from PROCEDURE [EC].[</w:t>
+            </w:r>
+            <w:proofErr w:type="spellStart"/>
+            <w:r>
+              <w:rPr>
+                <w:rFonts w:asciiTheme="minorHAnsi" w:hAnsiTheme="minorHAnsi"/>
+                <w:bCs/>
+              </w:rPr>
+              <w:t>sp_Update_EmployeeID_To_LanID</w:t>
+            </w:r>
+            <w:proofErr w:type="spellEnd"/>
+            <w:r>
+              <w:rPr>
+                <w:rFonts w:asciiTheme="minorHAnsi" w:hAnsiTheme="minorHAnsi"/>
+                <w:bCs/>
+              </w:rPr>
+              <w:t>]</w:t>
             </w:r>
           </w:p>
           <w:p>
@@ -5135,7 +5614,55 @@
                 <w:rFonts w:asciiTheme="minorHAnsi" w:hAnsiTheme="minorHAnsi"/>
                 <w:bCs/>
               </w:rPr>
-              <w:t>I record for Emp ID ‘777777’ and lan id ‘My.Test’</w:t>
+              <w:t xml:space="preserve">I record for </w:t>
+            </w:r>
+            <w:proofErr w:type="spellStart"/>
+            <w:r>
+              <w:rPr>
+                <w:rFonts w:asciiTheme="minorHAnsi" w:hAnsiTheme="minorHAnsi"/>
+                <w:bCs/>
+              </w:rPr>
+              <w:t>Emp</w:t>
+            </w:r>
+            <w:proofErr w:type="spellEnd"/>
+            <w:r>
+              <w:rPr>
+                <w:rFonts w:asciiTheme="minorHAnsi" w:hAnsiTheme="minorHAnsi"/>
+                <w:bCs/>
+              </w:rPr>
+              <w:t xml:space="preserve"> ID ‘777777’ and </w:t>
+            </w:r>
+            <w:proofErr w:type="spellStart"/>
+            <w:r>
+              <w:rPr>
+                <w:rFonts w:asciiTheme="minorHAnsi" w:hAnsiTheme="minorHAnsi"/>
+                <w:bCs/>
+              </w:rPr>
+              <w:t>lan</w:t>
+            </w:r>
+            <w:proofErr w:type="spellEnd"/>
+            <w:r>
+              <w:rPr>
+                <w:rFonts w:asciiTheme="minorHAnsi" w:hAnsiTheme="minorHAnsi"/>
+                <w:bCs/>
+              </w:rPr>
+              <w:t xml:space="preserve"> id ‘</w:t>
+            </w:r>
+            <w:proofErr w:type="spellStart"/>
+            <w:r>
+              <w:rPr>
+                <w:rFonts w:asciiTheme="minorHAnsi" w:hAnsiTheme="minorHAnsi"/>
+                <w:bCs/>
+              </w:rPr>
+              <w:t>My.Test</w:t>
+            </w:r>
+            <w:proofErr w:type="spellEnd"/>
+            <w:r>
+              <w:rPr>
+                <w:rFonts w:asciiTheme="minorHAnsi" w:hAnsiTheme="minorHAnsi"/>
+                <w:bCs/>
+              </w:rPr>
+              <w:t>’</w:t>
             </w:r>
           </w:p>
           <w:p>
@@ -5229,30 +5756,78 @@
                 <w:rFonts w:asciiTheme="minorHAnsi" w:hAnsiTheme="minorHAnsi"/>
                 <w:bCs/>
               </w:rPr>
-              <w:t>Insert new record for new lan id for existing employee</w:t>
-            </w:r>
-          </w:p>
-          <w:p>
-            <w:pPr>
-              <w:rPr>
-                <w:rFonts w:asciiTheme="minorHAnsi" w:hAnsiTheme="minorHAnsi"/>
-                <w:bCs/>
-              </w:rPr>
-            </w:pPr>
-          </w:p>
-          <w:p>
-            <w:pPr>
-              <w:rPr>
-                <w:rFonts w:asciiTheme="minorHAnsi" w:hAnsiTheme="minorHAnsi"/>
-                <w:bCs/>
-              </w:rPr>
-            </w:pPr>
-            <w:r>
-              <w:rPr>
-                <w:rFonts w:asciiTheme="minorHAnsi" w:hAnsiTheme="minorHAnsi"/>
-                <w:bCs/>
-              </w:rPr>
-              <w:t>Update a record in the lan table to have the old convention Vangent id</w:t>
+              <w:t xml:space="preserve">Insert new record for new </w:t>
+            </w:r>
+            <w:proofErr w:type="spellStart"/>
+            <w:r>
+              <w:rPr>
+                <w:rFonts w:asciiTheme="minorHAnsi" w:hAnsiTheme="minorHAnsi"/>
+                <w:bCs/>
+              </w:rPr>
+              <w:t>lan</w:t>
+            </w:r>
+            <w:proofErr w:type="spellEnd"/>
+            <w:r>
+              <w:rPr>
+                <w:rFonts w:asciiTheme="minorHAnsi" w:hAnsiTheme="minorHAnsi"/>
+                <w:bCs/>
+              </w:rPr>
+              <w:t xml:space="preserve"> id for existing employee</w:t>
+            </w:r>
+          </w:p>
+          <w:p>
+            <w:pPr>
+              <w:rPr>
+                <w:rFonts w:asciiTheme="minorHAnsi" w:hAnsiTheme="minorHAnsi"/>
+                <w:bCs/>
+              </w:rPr>
+            </w:pPr>
+          </w:p>
+          <w:p>
+            <w:pPr>
+              <w:rPr>
+                <w:rFonts w:asciiTheme="minorHAnsi" w:hAnsiTheme="minorHAnsi"/>
+                <w:bCs/>
+              </w:rPr>
+            </w:pPr>
+            <w:r>
+              <w:rPr>
+                <w:rFonts w:asciiTheme="minorHAnsi" w:hAnsiTheme="minorHAnsi"/>
+                <w:bCs/>
+              </w:rPr>
+              <w:t xml:space="preserve">Update a record in the </w:t>
+            </w:r>
+            <w:proofErr w:type="spellStart"/>
+            <w:r>
+              <w:rPr>
+                <w:rFonts w:asciiTheme="minorHAnsi" w:hAnsiTheme="minorHAnsi"/>
+                <w:bCs/>
+              </w:rPr>
+              <w:t>lan</w:t>
+            </w:r>
+            <w:proofErr w:type="spellEnd"/>
+            <w:r>
+              <w:rPr>
+                <w:rFonts w:asciiTheme="minorHAnsi" w:hAnsiTheme="minorHAnsi"/>
+                <w:bCs/>
+              </w:rPr>
+              <w:t xml:space="preserve"> table to have the old convention </w:t>
+            </w:r>
+            <w:proofErr w:type="spellStart"/>
+            <w:r>
+              <w:rPr>
+                <w:rFonts w:asciiTheme="minorHAnsi" w:hAnsiTheme="minorHAnsi"/>
+                <w:bCs/>
+              </w:rPr>
+              <w:t>Vangent</w:t>
+            </w:r>
+            <w:proofErr w:type="spellEnd"/>
+            <w:r>
+              <w:rPr>
+                <w:rFonts w:asciiTheme="minorHAnsi" w:hAnsiTheme="minorHAnsi"/>
+                <w:bCs/>
+              </w:rPr>
+              <w:t xml:space="preserve"> id</w:t>
             </w:r>
           </w:p>
           <w:p>
@@ -5411,7 +5986,23 @@
                 <w:rFonts w:asciiTheme="minorHAnsi" w:hAnsiTheme="minorHAnsi"/>
                 <w:bCs/>
               </w:rPr>
-              <w:t>(record originally had susmitha.palacherla)</w:t>
+              <w:t xml:space="preserve">(record originally had </w:t>
+            </w:r>
+            <w:proofErr w:type="spellStart"/>
+            <w:r>
+              <w:rPr>
+                <w:rFonts w:asciiTheme="minorHAnsi" w:hAnsiTheme="minorHAnsi"/>
+                <w:bCs/>
+              </w:rPr>
+              <w:t>susmitha.palacherla</w:t>
+            </w:r>
+            <w:proofErr w:type="spellEnd"/>
+            <w:r>
+              <w:rPr>
+                <w:rFonts w:asciiTheme="minorHAnsi" w:hAnsiTheme="minorHAnsi"/>
+                <w:bCs/>
+              </w:rPr>
+              <w:t>)</w:t>
             </w:r>
           </w:p>
           <w:p>
@@ -5465,7 +6056,23 @@
                 <w:rFonts w:asciiTheme="minorHAnsi" w:hAnsiTheme="minorHAnsi"/>
                 <w:bCs/>
               </w:rPr>
-              <w:t>Queried E2L table for employeeid 345712</w:t>
+              <w:t xml:space="preserve">Queried E2L table for </w:t>
+            </w:r>
+            <w:proofErr w:type="spellStart"/>
+            <w:r>
+              <w:rPr>
+                <w:rFonts w:asciiTheme="minorHAnsi" w:hAnsiTheme="minorHAnsi"/>
+                <w:bCs/>
+              </w:rPr>
+              <w:t>employeeid</w:t>
+            </w:r>
+            <w:proofErr w:type="spellEnd"/>
+            <w:r>
+              <w:rPr>
+                <w:rFonts w:asciiTheme="minorHAnsi" w:hAnsiTheme="minorHAnsi"/>
+                <w:bCs/>
+              </w:rPr>
+              <w:t xml:space="preserve"> 345712</w:t>
             </w:r>
           </w:p>
           <w:p>
@@ -5866,7 +6473,23 @@
                 <w:rFonts w:asciiTheme="minorHAnsi" w:hAnsiTheme="minorHAnsi"/>
                 <w:bCs/>
               </w:rPr>
-              <w:t>And one newly inserted for AD.local account both having open ended end dates.</w:t>
+              <w:t xml:space="preserve">And one newly inserted for </w:t>
+            </w:r>
+            <w:proofErr w:type="spellStart"/>
+            <w:r>
+              <w:rPr>
+                <w:rFonts w:asciiTheme="minorHAnsi" w:hAnsiTheme="minorHAnsi"/>
+                <w:bCs/>
+              </w:rPr>
+              <w:t>AD.local</w:t>
+            </w:r>
+            <w:proofErr w:type="spellEnd"/>
+            <w:r>
+              <w:rPr>
+                <w:rFonts w:asciiTheme="minorHAnsi" w:hAnsiTheme="minorHAnsi"/>
+                <w:bCs/>
+              </w:rPr>
+              <w:t xml:space="preserve"> account both having open ended end dates.</w:t>
             </w:r>
           </w:p>
         </w:tc>
@@ -5960,7 +6583,23 @@
                 <w:rFonts w:asciiTheme="minorHAnsi" w:hAnsiTheme="minorHAnsi"/>
                 <w:bCs/>
               </w:rPr>
-              <w:t>Test for ReHire Insert</w:t>
+              <w:t xml:space="preserve">Test for </w:t>
+            </w:r>
+            <w:proofErr w:type="spellStart"/>
+            <w:r>
+              <w:rPr>
+                <w:rFonts w:asciiTheme="minorHAnsi" w:hAnsiTheme="minorHAnsi"/>
+                <w:bCs/>
+              </w:rPr>
+              <w:t>ReHire</w:t>
+            </w:r>
+            <w:proofErr w:type="spellEnd"/>
+            <w:r>
+              <w:rPr>
+                <w:rFonts w:asciiTheme="minorHAnsi" w:hAnsiTheme="minorHAnsi"/>
+                <w:bCs/>
+              </w:rPr>
+              <w:t xml:space="preserve"> Insert</w:t>
             </w:r>
           </w:p>
           <w:p>
@@ -6768,7 +7407,7 @@
           <w:numId w:val="3"/>
         </w:numPr>
       </w:pPr>
-      <w:bookmarkStart w:id="18" w:name="_Toc451335622"/>
+      <w:bookmarkStart w:id="18" w:name="_Toc477966416"/>
       <w:r>
         <w:lastRenderedPageBreak/>
         <w:t>SCR 12759 Handle apostrophes in Name and Email attributes</w:t>
@@ -6861,7 +7500,15 @@
           </w:tcPr>
           <w:p>
             <w:r>
-              <w:t>The Employee records coming from PeopleSoft have apostrophes in name and email attributes which is causing issues in the dashboard and review pages. This SCR removed the aspostrophes from name attribute and doubles them in email address while updating and or inserting from staging table into employee Hierarchy table.</w:t>
+              <w:t xml:space="preserve">The Employee records coming from PeopleSoft have apostrophes in name and email attributes which is causing issues in the dashboard and review pages. This SCR removed the </w:t>
+            </w:r>
+            <w:proofErr w:type="spellStart"/>
+            <w:r>
+              <w:t>aspostrophes</w:t>
+            </w:r>
+            <w:proofErr w:type="spellEnd"/>
+            <w:r>
+              <w:t xml:space="preserve"> from name attribute and doubles them in email address while updating and or inserting from staging table into employee Hierarchy table.</w:t>
             </w:r>
           </w:p>
         </w:tc>
@@ -6882,8 +7529,13 @@
             <w:tcW w:w="10455" w:type="dxa"/>
           </w:tcPr>
           <w:p>
-            <w:r>
-              <w:t xml:space="preserve">eCoaching_Dev database on vrivfssdbt02\scord01,1437 </w:t>
+            <w:proofErr w:type="spellStart"/>
+            <w:r>
+              <w:t>eCoaching_Dev</w:t>
+            </w:r>
+            <w:proofErr w:type="spellEnd"/>
+            <w:r>
+              <w:t xml:space="preserve"> database on vrivfssdbt02\scord01,1437 </w:t>
             </w:r>
           </w:p>
         </w:tc>
@@ -6953,9 +7605,11 @@
             <w:tcW w:w="10455" w:type="dxa"/>
           </w:tcPr>
           <w:p>
+            <w:proofErr w:type="spellStart"/>
             <w:r>
               <w:t>CCO_eCoaching_EmployeeHierarchy_Load.sql</w:t>
             </w:r>
+            <w:proofErr w:type="spellEnd"/>
           </w:p>
         </w:tc>
       </w:tr>
@@ -8730,12 +9384,17 @@
           <w:numId w:val="3"/>
         </w:numPr>
       </w:pPr>
-      <w:bookmarkStart w:id="19" w:name="_Toc451335623"/>
+      <w:bookmarkStart w:id="19" w:name="_Toc477966417"/>
+      <w:proofErr w:type="gramStart"/>
       <w:r>
         <w:t xml:space="preserve">TFS </w:t>
       </w:r>
       <w:r>
-        <w:t xml:space="preserve"> 641 – Trim leading and Trailing spaces in Employee and Supervisor Ids in feeds.</w:t>
+        <w:t xml:space="preserve"> 641</w:t>
+      </w:r>
+      <w:proofErr w:type="gramEnd"/>
+      <w:r>
+        <w:t xml:space="preserve"> – Trim leading and Trailing spaces in Employee and Supervisor Ids in feeds.</w:t>
       </w:r>
       <w:bookmarkEnd w:id="19"/>
     </w:p>
@@ -8826,7 +9485,15 @@
           </w:tcPr>
           <w:p>
             <w:r>
-              <w:t>The Employee records coming from eWFM and PeopleSoft may have leading and trailing spaces in Employee Ids that results in mismatch of Ids from the UI code since UI is sensitive to the leading and trailing spaces. Instead of relying on the source systems to enter data correctly, this will be a proactive step to trim the Ids before use in the employee Hierarchy table.</w:t>
+              <w:t xml:space="preserve">The Employee records coming from </w:t>
+            </w:r>
+            <w:proofErr w:type="spellStart"/>
+            <w:r>
+              <w:t>eWFM</w:t>
+            </w:r>
+            <w:proofErr w:type="spellEnd"/>
+            <w:r>
+              <w:t xml:space="preserve"> and PeopleSoft may have leading and trailing spaces in Employee Ids that results in mismatch of Ids from the UI code since UI is sensitive to the leading and trailing spaces. Instead of relying on the source systems to enter data correctly, this will be a proactive step to trim the Ids before use in the employee Hierarchy table.</w:t>
             </w:r>
           </w:p>
         </w:tc>
@@ -8847,8 +9514,13 @@
             <w:tcW w:w="10455" w:type="dxa"/>
           </w:tcPr>
           <w:p>
-            <w:r>
-              <w:t xml:space="preserve">eCoaching_Dev database on vrivfssdbt02\scord01,1437 </w:t>
+            <w:proofErr w:type="spellStart"/>
+            <w:r>
+              <w:t>eCoaching_Dev</w:t>
+            </w:r>
+            <w:proofErr w:type="spellEnd"/>
+            <w:r>
+              <w:t xml:space="preserve"> database on vrivfssdbt02\scord01,1437 </w:t>
             </w:r>
           </w:p>
         </w:tc>
@@ -8923,9 +9595,11 @@
             <w:tcW w:w="10455" w:type="dxa"/>
           </w:tcPr>
           <w:p>
+            <w:proofErr w:type="spellStart"/>
             <w:r>
               <w:t>CCO_eCoaching_EmployeeHierarchy_Load.sql</w:t>
             </w:r>
+            <w:proofErr w:type="spellEnd"/>
           </w:p>
         </w:tc>
       </w:tr>
@@ -14361,7 +15035,15 @@
               <w:t>3</w:t>
             </w:r>
             <w:r>
-              <w:t>. Rerunning sql from step1 above should return 2 rows each for WFM staging and Employee hierarchy staging tables.</w:t>
+              <w:t xml:space="preserve">. Rerunning </w:t>
+            </w:r>
+            <w:proofErr w:type="spellStart"/>
+            <w:r>
+              <w:t>sql</w:t>
+            </w:r>
+            <w:proofErr w:type="spellEnd"/>
+            <w:r>
+              <w:t xml:space="preserve"> from step1 above should return 2 rows each for WFM staging and Employee hierarchy staging tables.</w:t>
             </w:r>
           </w:p>
           <w:p/>
@@ -14743,7 +15425,39 @@
                 <w:rFonts w:asciiTheme="minorHAnsi" w:hAnsiTheme="minorHAnsi"/>
                 <w:bCs/>
               </w:rPr>
-              <w:t>--Then rerun the 3 stms from step1 sql from test setup</w:t>
+              <w:t xml:space="preserve">--Then rerun the 3 </w:t>
+            </w:r>
+            <w:proofErr w:type="spellStart"/>
+            <w:r>
+              <w:rPr>
+                <w:rFonts w:asciiTheme="minorHAnsi" w:hAnsiTheme="minorHAnsi"/>
+                <w:bCs/>
+              </w:rPr>
+              <w:t>stms</w:t>
+            </w:r>
+            <w:proofErr w:type="spellEnd"/>
+            <w:r>
+              <w:rPr>
+                <w:rFonts w:asciiTheme="minorHAnsi" w:hAnsiTheme="minorHAnsi"/>
+                <w:bCs/>
+              </w:rPr>
+              <w:t xml:space="preserve"> from step1 </w:t>
+            </w:r>
+            <w:proofErr w:type="spellStart"/>
+            <w:r>
+              <w:rPr>
+                <w:rFonts w:asciiTheme="minorHAnsi" w:hAnsiTheme="minorHAnsi"/>
+                <w:bCs/>
+              </w:rPr>
+              <w:t>sql</w:t>
+            </w:r>
+            <w:proofErr w:type="spellEnd"/>
+            <w:r>
+              <w:rPr>
+                <w:rFonts w:asciiTheme="minorHAnsi" w:hAnsiTheme="minorHAnsi"/>
+                <w:bCs/>
+              </w:rPr>
+              <w:t xml:space="preserve"> from test setup</w:t>
             </w:r>
           </w:p>
           <w:p>
@@ -14858,7 +15572,23 @@
                 <w:rFonts w:asciiTheme="minorHAnsi" w:hAnsiTheme="minorHAnsi"/>
                 <w:bCs/>
               </w:rPr>
-              <w:t>ning sql agent job</w:t>
+              <w:t xml:space="preserve">ning </w:t>
+            </w:r>
+            <w:proofErr w:type="spellStart"/>
+            <w:r>
+              <w:rPr>
+                <w:rFonts w:asciiTheme="minorHAnsi" w:hAnsiTheme="minorHAnsi"/>
+                <w:bCs/>
+              </w:rPr>
+              <w:t>sql</w:t>
+            </w:r>
+            <w:proofErr w:type="spellEnd"/>
+            <w:r>
+              <w:rPr>
+                <w:rFonts w:asciiTheme="minorHAnsi" w:hAnsiTheme="minorHAnsi"/>
+                <w:bCs/>
+              </w:rPr>
+              <w:t xml:space="preserve"> agent job</w:t>
             </w:r>
           </w:p>
           <w:p>
@@ -14870,6 +15600,7 @@
                 <w:bCs/>
               </w:rPr>
             </w:pPr>
+            <w:proofErr w:type="spellStart"/>
             <w:r>
               <w:rPr>
                 <w:rFonts w:asciiTheme="minorHAnsi" w:hAnsiTheme="minorHAnsi"/>
@@ -14877,6 +15608,7 @@
               </w:rPr>
               <w:t>CoachingEmployeeHierarchyLoad</w:t>
             </w:r>
+            <w:proofErr w:type="spellEnd"/>
             <w:r>
               <w:rPr>
                 <w:rFonts w:asciiTheme="minorHAnsi" w:hAnsiTheme="minorHAnsi"/>
@@ -14909,7 +15641,39 @@
                 <w:rFonts w:asciiTheme="minorHAnsi" w:hAnsiTheme="minorHAnsi"/>
                 <w:bCs/>
               </w:rPr>
-              <w:t>--Then rerun the 3 stms from step1 sql from test setup</w:t>
+              <w:t xml:space="preserve">--Then rerun the 3 </w:t>
+            </w:r>
+            <w:proofErr w:type="spellStart"/>
+            <w:r>
+              <w:rPr>
+                <w:rFonts w:asciiTheme="minorHAnsi" w:hAnsiTheme="minorHAnsi"/>
+                <w:bCs/>
+              </w:rPr>
+              <w:t>stms</w:t>
+            </w:r>
+            <w:proofErr w:type="spellEnd"/>
+            <w:r>
+              <w:rPr>
+                <w:rFonts w:asciiTheme="minorHAnsi" w:hAnsiTheme="minorHAnsi"/>
+                <w:bCs/>
+              </w:rPr>
+              <w:t xml:space="preserve"> from step1 </w:t>
+            </w:r>
+            <w:proofErr w:type="spellStart"/>
+            <w:r>
+              <w:rPr>
+                <w:rFonts w:asciiTheme="minorHAnsi" w:hAnsiTheme="minorHAnsi"/>
+                <w:bCs/>
+              </w:rPr>
+              <w:t>sql</w:t>
+            </w:r>
+            <w:proofErr w:type="spellEnd"/>
+            <w:r>
+              <w:rPr>
+                <w:rFonts w:asciiTheme="minorHAnsi" w:hAnsiTheme="minorHAnsi"/>
+                <w:bCs/>
+              </w:rPr>
+              <w:t xml:space="preserve"> from test setup</w:t>
             </w:r>
           </w:p>
           <w:p>
@@ -14996,7 +15760,7 @@
           <w:numId w:val="3"/>
         </w:numPr>
       </w:pPr>
-      <w:bookmarkStart w:id="20" w:name="_Toc451335624"/>
+      <w:bookmarkStart w:id="20" w:name="_Toc477966418"/>
       <w:r>
         <w:t>TFS 2332 – Supplementary file for HR Employees</w:t>
       </w:r>
@@ -15113,8 +15877,13 @@
             <w:tcW w:w="10455" w:type="dxa"/>
           </w:tcPr>
           <w:p>
-            <w:r>
-              <w:t xml:space="preserve">eCoaching_Dev database on vrivfssdbt02\scord01,1437 </w:t>
+            <w:proofErr w:type="spellStart"/>
+            <w:r>
+              <w:t>eCoaching_Dev</w:t>
+            </w:r>
+            <w:proofErr w:type="spellEnd"/>
+            <w:r>
+              <w:t xml:space="preserve"> database on vrivfssdbt02\scord01,1437 </w:t>
             </w:r>
           </w:p>
         </w:tc>
@@ -15136,8 +15905,13 @@
           </w:tcPr>
           <w:p>
             <w:r>
-              <w:t>Package - Employee_Hierarchy.dtsx</w:t>
-            </w:r>
+              <w:t xml:space="preserve">Package - </w:t>
+            </w:r>
+            <w:proofErr w:type="spellStart"/>
+            <w:r>
+              <w:t>Employee_Hierarchy.dtsx</w:t>
+            </w:r>
+            <w:proofErr w:type="spellEnd"/>
           </w:p>
           <w:p>
             <w:r>
@@ -15147,12 +15921,28 @@
               <w:t xml:space="preserve"> </w:t>
             </w:r>
             <w:r>
-              <w:t>[EC].[HR_Hierarchy_Stage]</w:t>
-            </w:r>
-          </w:p>
-          <w:p>
-            <w:r>
-              <w:t>Procedure - [EC].[sp_Merge_HR_Employee_Hierarchy_Stage]</w:t>
+              <w:t>[EC].[</w:t>
+            </w:r>
+            <w:proofErr w:type="spellStart"/>
+            <w:r>
+              <w:t>HR_Hierarchy_Stage</w:t>
+            </w:r>
+            <w:proofErr w:type="spellEnd"/>
+            <w:r>
+              <w:t>]</w:t>
+            </w:r>
+          </w:p>
+          <w:p>
+            <w:r>
+              <w:t>Procedure - [EC].[</w:t>
+            </w:r>
+            <w:proofErr w:type="spellStart"/>
+            <w:r>
+              <w:t>sp_Merge_HR_Employee_Hierarchy_Stage</w:t>
+            </w:r>
+            <w:proofErr w:type="spellEnd"/>
+            <w:r>
+              <w:t>]</w:t>
             </w:r>
             <w:r>
               <w:rPr>
@@ -15181,9 +15971,11 @@
             <w:tcW w:w="10455" w:type="dxa"/>
           </w:tcPr>
           <w:p>
+            <w:proofErr w:type="spellStart"/>
             <w:r>
               <w:t>CCO_eCoaching_EmployeeHierarchy_Load.sql</w:t>
             </w:r>
+            <w:proofErr w:type="spellEnd"/>
           </w:p>
         </w:tc>
       </w:tr>
@@ -15234,27 +16026,45 @@
                 <w:bCs/>
               </w:rPr>
             </w:pPr>
-            <w:r>
-              <w:rPr>
-                <w:rFonts w:asciiTheme="minorHAnsi" w:hAnsiTheme="minorHAnsi"/>
-                <w:bCs/>
-              </w:rPr>
-              <w:t>Hr Employee File</w:t>
-            </w:r>
-          </w:p>
-          <w:p>
-            <w:pPr>
-              <w:rPr>
-                <w:rFonts w:asciiTheme="minorHAnsi" w:hAnsiTheme="minorHAnsi"/>
-                <w:bCs/>
-              </w:rPr>
-            </w:pPr>
-            <w:r>
-              <w:rPr>
-                <w:rFonts w:asciiTheme="minorHAnsi" w:hAnsiTheme="minorHAnsi"/>
-                <w:bCs/>
-              </w:rPr>
-              <w:t>eWFM Employee File</w:t>
+            <w:proofErr w:type="spellStart"/>
+            <w:r>
+              <w:rPr>
+                <w:rFonts w:asciiTheme="minorHAnsi" w:hAnsiTheme="minorHAnsi"/>
+                <w:bCs/>
+              </w:rPr>
+              <w:t>Hr</w:t>
+            </w:r>
+            <w:proofErr w:type="spellEnd"/>
+            <w:r>
+              <w:rPr>
+                <w:rFonts w:asciiTheme="minorHAnsi" w:hAnsiTheme="minorHAnsi"/>
+                <w:bCs/>
+              </w:rPr>
+              <w:t xml:space="preserve"> Employee File</w:t>
+            </w:r>
+          </w:p>
+          <w:p>
+            <w:pPr>
+              <w:rPr>
+                <w:rFonts w:asciiTheme="minorHAnsi" w:hAnsiTheme="minorHAnsi"/>
+                <w:bCs/>
+              </w:rPr>
+            </w:pPr>
+            <w:proofErr w:type="spellStart"/>
+            <w:r>
+              <w:rPr>
+                <w:rFonts w:asciiTheme="minorHAnsi" w:hAnsiTheme="minorHAnsi"/>
+                <w:bCs/>
+              </w:rPr>
+              <w:t>eWFM</w:t>
+            </w:r>
+            <w:proofErr w:type="spellEnd"/>
+            <w:r>
+              <w:rPr>
+                <w:rFonts w:asciiTheme="minorHAnsi" w:hAnsiTheme="minorHAnsi"/>
+                <w:bCs/>
+              </w:rPr>
+              <w:t xml:space="preserve"> Employee File</w:t>
             </w:r>
           </w:p>
           <w:p/>
@@ -15425,8 +16235,17 @@
                 <w:rFonts w:asciiTheme="minorHAnsi" w:hAnsiTheme="minorHAnsi"/>
                 <w:bCs/>
               </w:rPr>
-              <w:t>Ran SQL agent Job Employee_Hierarchy</w:t>
-            </w:r>
+              <w:t xml:space="preserve">Ran SQL agent Job </w:t>
+            </w:r>
+            <w:proofErr w:type="spellStart"/>
+            <w:r>
+              <w:rPr>
+                <w:rFonts w:asciiTheme="minorHAnsi" w:hAnsiTheme="minorHAnsi"/>
+                <w:bCs/>
+              </w:rPr>
+              <w:t>Employee_Hierarchy</w:t>
+            </w:r>
+            <w:proofErr w:type="spellEnd"/>
             <w:r>
               <w:rPr>
                 <w:rFonts w:ascii="Courier New" w:hAnsi="Courier New" w:cs="Courier New"/>
@@ -15922,8 +16741,6 @@
               </w:rPr>
               <w:t>A copy of the file is stored in Backup directory while the original remains in original location.</w:t>
             </w:r>
-            <w:bookmarkStart w:id="21" w:name="_GoBack"/>
-            <w:bookmarkEnd w:id="21"/>
           </w:p>
         </w:tc>
         <w:tc>
@@ -15961,6 +16778,1954 @@
         </w:tc>
       </w:tr>
     </w:tbl>
+    <w:p/>
+    <w:p>
+      <w:pPr>
+        <w:pStyle w:val="Heading2"/>
+        <w:numPr>
+          <w:ilvl w:val="0"/>
+          <w:numId w:val="3"/>
+        </w:numPr>
+      </w:pPr>
+      <w:bookmarkStart w:id="21" w:name="_Toc477966419"/>
+      <w:r>
+        <w:t xml:space="preserve">TFS </w:t>
+      </w:r>
+      <w:r>
+        <w:t>6011</w:t>
+      </w:r>
+      <w:r>
+        <w:t xml:space="preserve"> – </w:t>
+      </w:r>
+      <w:r>
+        <w:rPr>
+          <w:rFonts w:ascii="Times New Roman (PCL6)" w:hAnsi="Times New Roman (PCL6)"/>
+        </w:rPr>
+        <w:t>Support Reused numeric part of Employee Ids</w:t>
+      </w:r>
+      <w:bookmarkEnd w:id="21"/>
+      <w:r>
+        <w:t xml:space="preserve"> </w:t>
+      </w:r>
+    </w:p>
+    <w:p>
+      <w:bookmarkStart w:id="22" w:name="_GoBack"/>
+      <w:bookmarkEnd w:id="22"/>
+    </w:p>
+    <w:p/>
+    <w:tbl>
+      <w:tblPr>
+        <w:tblW w:w="0" w:type="auto"/>
+        <w:tblInd w:w="-612" w:type="dxa"/>
+        <w:tblBorders>
+          <w:top w:val="single" w:sz="4" w:space="0" w:color="auto"/>
+          <w:left w:val="single" w:sz="4" w:space="0" w:color="auto"/>
+          <w:bottom w:val="single" w:sz="4" w:space="0" w:color="auto"/>
+          <w:right w:val="single" w:sz="4" w:space="0" w:color="auto"/>
+          <w:insideH w:val="single" w:sz="4" w:space="0" w:color="auto"/>
+          <w:insideV w:val="single" w:sz="4" w:space="0" w:color="auto"/>
+        </w:tblBorders>
+        <w:tblLayout w:type="fixed"/>
+        <w:tblLook w:val="0000" w:firstRow="0" w:lastRow="0" w:firstColumn="0" w:lastColumn="0" w:noHBand="0" w:noVBand="0"/>
+      </w:tblPr>
+      <w:tblGrid>
+        <w:gridCol w:w="2549"/>
+        <w:gridCol w:w="10455"/>
+      </w:tblGrid>
+      <w:tr>
+        <w:trPr>
+          <w:tblHeader/>
+        </w:trPr>
+        <w:tc>
+          <w:tcPr>
+            <w:tcW w:w="2549" w:type="dxa"/>
+            <w:shd w:val="solid" w:color="auto" w:fill="000000"/>
+          </w:tcPr>
+          <w:p>
+            <w:r>
+              <w:t>Item</w:t>
+            </w:r>
+          </w:p>
+        </w:tc>
+        <w:tc>
+          <w:tcPr>
+            <w:tcW w:w="10455" w:type="dxa"/>
+            <w:shd w:val="solid" w:color="auto" w:fill="000000"/>
+          </w:tcPr>
+          <w:p>
+            <w:r>
+              <w:t>Description</w:t>
+            </w:r>
+          </w:p>
+        </w:tc>
+      </w:tr>
+      <w:tr>
+        <w:tc>
+          <w:tcPr>
+            <w:tcW w:w="2549" w:type="dxa"/>
+          </w:tcPr>
+          <w:p>
+            <w:r>
+              <w:t>Change Type</w:t>
+            </w:r>
+          </w:p>
+        </w:tc>
+        <w:tc>
+          <w:tcPr>
+            <w:tcW w:w="10455" w:type="dxa"/>
+          </w:tcPr>
+          <w:p>
+            <w:r>
+              <w:t>Change Request</w:t>
+            </w:r>
+          </w:p>
+        </w:tc>
+      </w:tr>
+      <w:tr>
+        <w:trPr>
+          <w:trHeight w:val="197"/>
+        </w:trPr>
+        <w:tc>
+          <w:tcPr>
+            <w:tcW w:w="2549" w:type="dxa"/>
+          </w:tcPr>
+          <w:p>
+            <w:r>
+              <w:t>Change Description</w:t>
+            </w:r>
+          </w:p>
+        </w:tc>
+        <w:tc>
+          <w:tcPr>
+            <w:tcW w:w="10455" w:type="dxa"/>
+          </w:tcPr>
+          <w:p>
+            <w:r>
+              <w:t>Support reuse of numeric part of employee Ids</w:t>
+            </w:r>
+          </w:p>
+          <w:p>
+            <w:r>
+              <w:t>Alpha prefix will only be retained for new Ids that share the numeric part with an existing ID</w:t>
+            </w:r>
+          </w:p>
+        </w:tc>
+      </w:tr>
+      <w:tr>
+        <w:tc>
+          <w:tcPr>
+            <w:tcW w:w="2549" w:type="dxa"/>
+          </w:tcPr>
+          <w:p>
+            <w:r>
+              <w:t>Test Environment</w:t>
+            </w:r>
+          </w:p>
+        </w:tc>
+        <w:tc>
+          <w:tcPr>
+            <w:tcW w:w="10455" w:type="dxa"/>
+          </w:tcPr>
+          <w:p>
+            <w:proofErr w:type="spellStart"/>
+            <w:r>
+              <w:t>eCoaching_Dev</w:t>
+            </w:r>
+            <w:proofErr w:type="spellEnd"/>
+            <w:r>
+              <w:t xml:space="preserve"> database on vrivfssdbt02\scord01,1437 </w:t>
+            </w:r>
+          </w:p>
+        </w:tc>
+      </w:tr>
+      <w:tr>
+        <w:trPr>
+          <w:trHeight w:val="503"/>
+        </w:trPr>
+        <w:tc>
+          <w:tcPr>
+            <w:tcW w:w="2549" w:type="dxa"/>
+          </w:tcPr>
+          <w:p>
+            <w:r>
+              <w:t>Code Modules created/updated</w:t>
+            </w:r>
+          </w:p>
+        </w:tc>
+        <w:tc>
+          <w:tcPr>
+            <w:tcW w:w="10455" w:type="dxa"/>
+          </w:tcPr>
+          <w:p>
+            <w:r>
+              <w:t xml:space="preserve"> </w:t>
+            </w:r>
+            <w:r>
+              <w:t>sp_Update_Employee_Hierarchy_Stage.sql</w:t>
+            </w:r>
+          </w:p>
+          <w:p>
+            <w:r>
+              <w:t xml:space="preserve"> </w:t>
+            </w:r>
+            <w:proofErr w:type="spellStart"/>
+            <w:r>
+              <w:t>sp_Update_ETS_Coaching_Stage.sql</w:t>
+            </w:r>
+            <w:proofErr w:type="spellEnd"/>
+          </w:p>
+        </w:tc>
+      </w:tr>
+      <w:tr>
+        <w:tc>
+          <w:tcPr>
+            <w:tcW w:w="2549" w:type="dxa"/>
+          </w:tcPr>
+          <w:p>
+            <w:r>
+              <w:t>Code doc</w:t>
+            </w:r>
+          </w:p>
+        </w:tc>
+        <w:tc>
+          <w:tcPr>
+            <w:tcW w:w="10455" w:type="dxa"/>
+          </w:tcPr>
+          <w:p>
+            <w:proofErr w:type="spellStart"/>
+            <w:r>
+              <w:t>CCO_eCoaching_EmployeeHierarchy_Load_Tables_Create.sql</w:t>
+            </w:r>
+            <w:proofErr w:type="spellEnd"/>
+            <w:r>
+              <w:t xml:space="preserve"> plus above 2 files</w:t>
+            </w:r>
+          </w:p>
+        </w:tc>
+      </w:tr>
+      <w:tr>
+        <w:tc>
+          <w:tcPr>
+            <w:tcW w:w="2549" w:type="dxa"/>
+          </w:tcPr>
+          <w:p>
+            <w:r>
+              <w:t>Notes</w:t>
+            </w:r>
+          </w:p>
+        </w:tc>
+        <w:tc>
+          <w:tcPr>
+            <w:tcW w:w="10455" w:type="dxa"/>
+          </w:tcPr>
+          <w:p>
+            <w:r>
+              <w:t>Test setup</w:t>
+            </w:r>
+          </w:p>
+          <w:p/>
+          <w:p>
+            <w:r>
+              <w:t xml:space="preserve">Clean </w:t>
+            </w:r>
+          </w:p>
+          <w:p>
+            <w:r>
+              <w:t>Have files ready to perform employee Hierarchy Load</w:t>
+            </w:r>
+          </w:p>
+          <w:p>
+            <w:pPr>
+              <w:rPr>
+                <w:rFonts w:asciiTheme="minorHAnsi" w:hAnsiTheme="minorHAnsi"/>
+                <w:bCs/>
+              </w:rPr>
+            </w:pPr>
+            <w:r>
+              <w:rPr>
+                <w:rFonts w:asciiTheme="minorHAnsi" w:hAnsiTheme="minorHAnsi"/>
+                <w:bCs/>
+              </w:rPr>
+              <w:t>PS employee file</w:t>
+            </w:r>
+          </w:p>
+          <w:p>
+            <w:pPr>
+              <w:rPr>
+                <w:rFonts w:asciiTheme="minorHAnsi" w:hAnsiTheme="minorHAnsi"/>
+                <w:bCs/>
+              </w:rPr>
+            </w:pPr>
+            <w:proofErr w:type="spellStart"/>
+            <w:r>
+              <w:rPr>
+                <w:rFonts w:asciiTheme="minorHAnsi" w:hAnsiTheme="minorHAnsi"/>
+                <w:bCs/>
+              </w:rPr>
+              <w:t>Hr</w:t>
+            </w:r>
+            <w:proofErr w:type="spellEnd"/>
+            <w:r>
+              <w:rPr>
+                <w:rFonts w:asciiTheme="minorHAnsi" w:hAnsiTheme="minorHAnsi"/>
+                <w:bCs/>
+              </w:rPr>
+              <w:t xml:space="preserve"> Employee File</w:t>
+            </w:r>
+          </w:p>
+          <w:p>
+            <w:pPr>
+              <w:rPr>
+                <w:rFonts w:asciiTheme="minorHAnsi" w:hAnsiTheme="minorHAnsi"/>
+                <w:bCs/>
+              </w:rPr>
+            </w:pPr>
+            <w:proofErr w:type="spellStart"/>
+            <w:r>
+              <w:rPr>
+                <w:rFonts w:asciiTheme="minorHAnsi" w:hAnsiTheme="minorHAnsi"/>
+                <w:bCs/>
+              </w:rPr>
+              <w:t>eWFM</w:t>
+            </w:r>
+            <w:proofErr w:type="spellEnd"/>
+            <w:r>
+              <w:rPr>
+                <w:rFonts w:asciiTheme="minorHAnsi" w:hAnsiTheme="minorHAnsi"/>
+                <w:bCs/>
+              </w:rPr>
+              <w:t xml:space="preserve"> Employee File</w:t>
+            </w:r>
+          </w:p>
+          <w:p/>
+          <w:p>
+            <w:r>
+              <w:t>Test a load.</w:t>
+            </w:r>
+          </w:p>
+        </w:tc>
+      </w:tr>
+    </w:tbl>
+    <w:p/>
+    <w:tbl>
+      <w:tblPr>
+        <w:tblW w:w="13500" w:type="dxa"/>
+        <w:tblInd w:w="-612" w:type="dxa"/>
+        <w:tblBorders>
+          <w:top w:val="double" w:sz="4" w:space="0" w:color="auto"/>
+          <w:left w:val="double" w:sz="4" w:space="0" w:color="auto"/>
+          <w:bottom w:val="double" w:sz="4" w:space="0" w:color="auto"/>
+          <w:right w:val="double" w:sz="4" w:space="0" w:color="auto"/>
+          <w:insideH w:val="single" w:sz="6" w:space="0" w:color="auto"/>
+          <w:insideV w:val="single" w:sz="6" w:space="0" w:color="auto"/>
+        </w:tblBorders>
+        <w:tblLayout w:type="fixed"/>
+        <w:tblLook w:val="0000" w:firstRow="0" w:lastRow="0" w:firstColumn="0" w:lastColumn="0" w:noHBand="0" w:noVBand="0"/>
+      </w:tblPr>
+      <w:tblGrid>
+        <w:gridCol w:w="900"/>
+        <w:gridCol w:w="3960"/>
+        <w:gridCol w:w="4500"/>
+        <w:gridCol w:w="1260"/>
+        <w:gridCol w:w="2880"/>
+      </w:tblGrid>
+      <w:tr>
+        <w:trPr>
+          <w:cantSplit/>
+          <w:tblHeader/>
+        </w:trPr>
+        <w:tc>
+          <w:tcPr>
+            <w:tcW w:w="900" w:type="dxa"/>
+            <w:shd w:val="clear" w:color="auto" w:fill="A6A6A6"/>
+          </w:tcPr>
+          <w:p>
+            <w:pPr>
+              <w:rPr>
+                <w:i/>
+              </w:rPr>
+            </w:pPr>
+            <w:r>
+              <w:t>TEST#</w:t>
+            </w:r>
+          </w:p>
+        </w:tc>
+        <w:tc>
+          <w:tcPr>
+            <w:tcW w:w="3960" w:type="dxa"/>
+            <w:shd w:val="clear" w:color="auto" w:fill="A6A6A6"/>
+          </w:tcPr>
+          <w:p>
+            <w:pPr>
+              <w:rPr>
+                <w:i/>
+              </w:rPr>
+            </w:pPr>
+            <w:r>
+              <w:t>ACTION</w:t>
+            </w:r>
+          </w:p>
+        </w:tc>
+        <w:tc>
+          <w:tcPr>
+            <w:tcW w:w="4500" w:type="dxa"/>
+            <w:shd w:val="clear" w:color="auto" w:fill="A6A6A6"/>
+          </w:tcPr>
+          <w:p>
+            <w:pPr>
+              <w:rPr>
+                <w:i/>
+              </w:rPr>
+            </w:pPr>
+            <w:r>
+              <w:t xml:space="preserve">EXPECTED RESULTS </w:t>
+            </w:r>
+          </w:p>
+        </w:tc>
+        <w:tc>
+          <w:tcPr>
+            <w:tcW w:w="1260" w:type="dxa"/>
+            <w:shd w:val="clear" w:color="auto" w:fill="A6A6A6"/>
+          </w:tcPr>
+          <w:p>
+            <w:pPr>
+              <w:rPr>
+                <w:i/>
+              </w:rPr>
+            </w:pPr>
+            <w:r>
+              <w:t>RESULTS</w:t>
+            </w:r>
+          </w:p>
+          <w:p>
+            <w:pPr>
+              <w:rPr>
+                <w:i/>
+              </w:rPr>
+            </w:pPr>
+            <w:r>
+              <w:t>P/F/I</w:t>
+            </w:r>
+          </w:p>
+        </w:tc>
+        <w:tc>
+          <w:tcPr>
+            <w:tcW w:w="2880" w:type="dxa"/>
+            <w:shd w:val="clear" w:color="auto" w:fill="A6A6A6"/>
+          </w:tcPr>
+          <w:p>
+            <w:pPr>
+              <w:rPr>
+                <w:i/>
+              </w:rPr>
+            </w:pPr>
+            <w:r>
+              <w:t>COMMENTS</w:t>
+            </w:r>
+          </w:p>
+        </w:tc>
+      </w:tr>
+      <w:tr>
+        <w:trPr>
+          <w:cantSplit/>
+        </w:trPr>
+        <w:tc>
+          <w:tcPr>
+            <w:tcW w:w="900" w:type="dxa"/>
+          </w:tcPr>
+          <w:p>
+            <w:pPr>
+              <w:rPr>
+                <w:rFonts w:asciiTheme="minorHAnsi" w:hAnsiTheme="minorHAnsi"/>
+                <w:bCs/>
+              </w:rPr>
+            </w:pPr>
+            <w:r>
+              <w:rPr>
+                <w:rFonts w:asciiTheme="minorHAnsi" w:hAnsiTheme="minorHAnsi"/>
+                <w:bCs/>
+              </w:rPr>
+              <w:lastRenderedPageBreak/>
+              <w:t>6.</w:t>
+            </w:r>
+            <w:r>
+              <w:rPr>
+                <w:rFonts w:asciiTheme="minorHAnsi" w:hAnsiTheme="minorHAnsi"/>
+                <w:bCs/>
+              </w:rPr>
+              <w:t>1</w:t>
+            </w:r>
+          </w:p>
+        </w:tc>
+        <w:tc>
+          <w:tcPr>
+            <w:tcW w:w="3960" w:type="dxa"/>
+          </w:tcPr>
+          <w:p>
+            <w:pPr>
+              <w:rPr>
+                <w:rFonts w:asciiTheme="minorHAnsi" w:hAnsiTheme="minorHAnsi"/>
+                <w:bCs/>
+              </w:rPr>
+            </w:pPr>
+          </w:p>
+          <w:p>
+            <w:pPr>
+              <w:rPr>
+                <w:rFonts w:asciiTheme="minorHAnsi" w:hAnsiTheme="minorHAnsi"/>
+                <w:bCs/>
+              </w:rPr>
+            </w:pPr>
+            <w:r>
+              <w:rPr>
+                <w:rFonts w:asciiTheme="minorHAnsi" w:hAnsiTheme="minorHAnsi"/>
+                <w:bCs/>
+              </w:rPr>
+              <w:t xml:space="preserve">Ran SQL agent Job </w:t>
+            </w:r>
+            <w:proofErr w:type="spellStart"/>
+            <w:r>
+              <w:rPr>
+                <w:rFonts w:asciiTheme="minorHAnsi" w:hAnsiTheme="minorHAnsi"/>
+                <w:bCs/>
+              </w:rPr>
+              <w:t>Employee_Hierarchy</w:t>
+            </w:r>
+            <w:proofErr w:type="spellEnd"/>
+            <w:r>
+              <w:rPr>
+                <w:rFonts w:ascii="Courier New" w:hAnsi="Courier New" w:cs="Courier New"/>
+                <w:noProof/>
+              </w:rPr>
+              <w:t xml:space="preserve"> </w:t>
+            </w:r>
+            <w:r>
+              <w:rPr>
+                <w:rFonts w:asciiTheme="minorHAnsi" w:hAnsiTheme="minorHAnsi"/>
+                <w:bCs/>
+              </w:rPr>
+              <w:t>to load employee Hierarchy</w:t>
+            </w:r>
+            <w:r>
+              <w:rPr>
+                <w:rFonts w:asciiTheme="minorHAnsi" w:hAnsiTheme="minorHAnsi"/>
+                <w:bCs/>
+              </w:rPr>
+              <w:t>.</w:t>
+            </w:r>
+          </w:p>
+          <w:p>
+            <w:pPr>
+              <w:rPr>
+                <w:rFonts w:asciiTheme="minorHAnsi" w:hAnsiTheme="minorHAnsi"/>
+                <w:bCs/>
+              </w:rPr>
+            </w:pPr>
+            <w:r>
+              <w:rPr>
+                <w:rFonts w:asciiTheme="minorHAnsi" w:hAnsiTheme="minorHAnsi"/>
+                <w:bCs/>
+              </w:rPr>
+              <w:t>Currently file has 1 set o</w:t>
+            </w:r>
+            <w:r>
+              <w:rPr>
+                <w:rFonts w:asciiTheme="minorHAnsi" w:hAnsiTheme="minorHAnsi"/>
+                <w:bCs/>
+              </w:rPr>
+              <w:t>f ids  with numeric part shared</w:t>
+            </w:r>
+          </w:p>
+          <w:p>
+            <w:pPr>
+              <w:rPr>
+                <w:rFonts w:asciiTheme="minorHAnsi" w:hAnsiTheme="minorHAnsi"/>
+                <w:bCs/>
+              </w:rPr>
+            </w:pPr>
+            <w:r>
+              <w:rPr>
+                <w:rFonts w:asciiTheme="minorHAnsi" w:hAnsiTheme="minorHAnsi"/>
+                <w:bCs/>
+              </w:rPr>
+              <w:t>W300207 and WV300207</w:t>
+            </w:r>
+          </w:p>
+          <w:p>
+            <w:pPr>
+              <w:rPr>
+                <w:bCs/>
+              </w:rPr>
+            </w:pPr>
+          </w:p>
+          <w:p>
+            <w:pPr>
+              <w:rPr>
+                <w:rFonts w:asciiTheme="minorHAnsi" w:hAnsiTheme="minorHAnsi"/>
+                <w:bCs/>
+              </w:rPr>
+            </w:pPr>
+          </w:p>
+        </w:tc>
+        <w:tc>
+          <w:tcPr>
+            <w:tcW w:w="4500" w:type="dxa"/>
+          </w:tcPr>
+          <w:p>
+            <w:pPr>
+              <w:rPr>
+                <w:rFonts w:asciiTheme="minorHAnsi" w:hAnsiTheme="minorHAnsi"/>
+                <w:bCs/>
+              </w:rPr>
+            </w:pPr>
+            <w:r>
+              <w:rPr>
+                <w:rFonts w:asciiTheme="minorHAnsi" w:hAnsiTheme="minorHAnsi"/>
+                <w:bCs/>
+              </w:rPr>
+              <w:t xml:space="preserve">File should load successfully </w:t>
+            </w:r>
+            <w:r>
+              <w:rPr>
+                <w:rFonts w:asciiTheme="minorHAnsi" w:hAnsiTheme="minorHAnsi"/>
+                <w:bCs/>
+              </w:rPr>
+              <w:t>loading W300207 as a new employee</w:t>
+            </w:r>
+          </w:p>
+        </w:tc>
+        <w:tc>
+          <w:tcPr>
+            <w:tcW w:w="1260" w:type="dxa"/>
+          </w:tcPr>
+          <w:p>
+            <w:pPr>
+              <w:rPr>
+                <w:rFonts w:asciiTheme="minorHAnsi" w:hAnsiTheme="minorHAnsi"/>
+                <w:bCs/>
+              </w:rPr>
+            </w:pPr>
+            <w:r>
+              <w:rPr>
+                <w:rFonts w:asciiTheme="minorHAnsi" w:hAnsiTheme="minorHAnsi"/>
+                <w:bCs/>
+              </w:rPr>
+              <w:t>P</w:t>
+            </w:r>
+          </w:p>
+        </w:tc>
+        <w:tc>
+          <w:tcPr>
+            <w:tcW w:w="2880" w:type="dxa"/>
+          </w:tcPr>
+          <w:p>
+            <w:pPr>
+              <w:rPr>
+                <w:rFonts w:asciiTheme="minorHAnsi" w:hAnsiTheme="minorHAnsi"/>
+                <w:bCs/>
+              </w:rPr>
+            </w:pPr>
+            <w:r>
+              <w:rPr>
+                <w:rFonts w:asciiTheme="minorHAnsi" w:hAnsiTheme="minorHAnsi"/>
+                <w:bCs/>
+              </w:rPr>
+              <w:t>W300207 and WV300207</w:t>
+            </w:r>
+          </w:p>
+          <w:p>
+            <w:pPr>
+              <w:rPr>
+                <w:rFonts w:asciiTheme="minorHAnsi" w:hAnsiTheme="minorHAnsi"/>
+                <w:bCs/>
+              </w:rPr>
+            </w:pPr>
+            <w:r>
+              <w:rPr>
+                <w:rFonts w:asciiTheme="minorHAnsi" w:hAnsiTheme="minorHAnsi"/>
+                <w:bCs/>
+              </w:rPr>
+              <w:t>WV300207 is the former record</w:t>
+            </w:r>
+          </w:p>
+          <w:p>
+            <w:pPr>
+              <w:rPr>
+                <w:rFonts w:asciiTheme="minorHAnsi" w:hAnsiTheme="minorHAnsi"/>
+                <w:bCs/>
+              </w:rPr>
+            </w:pPr>
+            <w:r>
+              <w:rPr>
+                <w:rFonts w:asciiTheme="minorHAnsi" w:hAnsiTheme="minorHAnsi"/>
+                <w:bCs/>
+              </w:rPr>
+              <w:t>W300207 is the latter record</w:t>
+            </w:r>
+          </w:p>
+          <w:p>
+            <w:pPr>
+              <w:rPr>
+                <w:rFonts w:asciiTheme="minorHAnsi" w:hAnsiTheme="minorHAnsi"/>
+                <w:bCs/>
+              </w:rPr>
+            </w:pPr>
+          </w:p>
+          <w:p>
+            <w:pPr>
+              <w:rPr>
+                <w:rFonts w:asciiTheme="minorHAnsi" w:hAnsiTheme="minorHAnsi"/>
+                <w:bCs/>
+              </w:rPr>
+            </w:pPr>
+            <w:r>
+              <w:rPr>
+                <w:rFonts w:asciiTheme="minorHAnsi" w:hAnsiTheme="minorHAnsi"/>
+                <w:bCs/>
+              </w:rPr>
+              <w:t>W300207 should be loaded as a new employee</w:t>
+            </w:r>
+          </w:p>
+          <w:p>
+            <w:pPr>
+              <w:rPr>
+                <w:rFonts w:asciiTheme="minorHAnsi" w:hAnsiTheme="minorHAnsi"/>
+                <w:bCs/>
+              </w:rPr>
+            </w:pPr>
+          </w:p>
+          <w:p>
+            <w:pPr>
+              <w:rPr>
+                <w:rFonts w:asciiTheme="minorHAnsi" w:hAnsiTheme="minorHAnsi"/>
+                <w:bCs/>
+              </w:rPr>
+            </w:pPr>
+            <w:r>
+              <w:rPr>
+                <w:rFonts w:asciiTheme="minorHAnsi" w:hAnsiTheme="minorHAnsi"/>
+                <w:bCs/>
+              </w:rPr>
+              <w:t>*ensure that the record for WV300207 (300207 ID in the EH table is for the correct person.</w:t>
+            </w:r>
+          </w:p>
+          <w:p>
+            <w:pPr>
+              <w:rPr>
+                <w:rFonts w:asciiTheme="minorHAnsi" w:hAnsiTheme="minorHAnsi"/>
+                <w:bCs/>
+              </w:rPr>
+            </w:pPr>
+            <w:r>
+              <w:rPr>
+                <w:rFonts w:asciiTheme="minorHAnsi" w:hAnsiTheme="minorHAnsi"/>
+                <w:bCs/>
+              </w:rPr>
+              <w:t>Run update prior to running load)</w:t>
+            </w:r>
+          </w:p>
+          <w:p>
+            <w:pPr>
+              <w:rPr>
+                <w:rFonts w:asciiTheme="minorHAnsi" w:hAnsiTheme="minorHAnsi"/>
+                <w:bCs/>
+              </w:rPr>
+            </w:pPr>
+          </w:p>
+        </w:tc>
+      </w:tr>
+      <w:tr>
+        <w:trPr>
+          <w:cantSplit/>
+        </w:trPr>
+        <w:tc>
+          <w:tcPr>
+            <w:tcW w:w="900" w:type="dxa"/>
+          </w:tcPr>
+          <w:p>
+            <w:pPr>
+              <w:rPr>
+                <w:i/>
+              </w:rPr>
+            </w:pPr>
+            <w:r>
+              <w:rPr>
+                <w:rFonts w:asciiTheme="minorHAnsi" w:hAnsiTheme="minorHAnsi"/>
+                <w:bCs/>
+              </w:rPr>
+              <w:t>6.</w:t>
+            </w:r>
+            <w:r>
+              <w:rPr>
+                <w:rFonts w:asciiTheme="minorHAnsi" w:hAnsiTheme="minorHAnsi"/>
+                <w:bCs/>
+              </w:rPr>
+              <w:t>2</w:t>
+            </w:r>
+          </w:p>
+        </w:tc>
+        <w:tc>
+          <w:tcPr>
+            <w:tcW w:w="3960" w:type="dxa"/>
+          </w:tcPr>
+          <w:p>
+            <w:pPr>
+              <w:rPr>
+                <w:rFonts w:asciiTheme="minorHAnsi" w:hAnsiTheme="minorHAnsi"/>
+                <w:bCs/>
+              </w:rPr>
+            </w:pPr>
+            <w:r>
+              <w:rPr>
+                <w:rFonts w:asciiTheme="minorHAnsi" w:hAnsiTheme="minorHAnsi"/>
+                <w:bCs/>
+              </w:rPr>
+              <w:t>Verify that new Employee ID whose prefix is being retained is being written to the newly created Ids with prefix table</w:t>
+            </w:r>
+          </w:p>
+          <w:p>
+            <w:pPr>
+              <w:overflowPunct/>
+              <w:textAlignment w:val="auto"/>
+              <w:rPr>
+                <w:rFonts w:asciiTheme="minorHAnsi" w:hAnsiTheme="minorHAnsi"/>
+                <w:bCs/>
+              </w:rPr>
+            </w:pPr>
+          </w:p>
+        </w:tc>
+        <w:tc>
+          <w:tcPr>
+            <w:tcW w:w="4500" w:type="dxa"/>
+          </w:tcPr>
+          <w:p>
+            <w:pPr>
+              <w:rPr>
+                <w:rFonts w:asciiTheme="minorHAnsi" w:hAnsiTheme="minorHAnsi"/>
+                <w:bCs/>
+              </w:rPr>
+            </w:pPr>
+            <w:r>
+              <w:rPr>
+                <w:rFonts w:asciiTheme="minorHAnsi" w:hAnsiTheme="minorHAnsi"/>
+                <w:bCs/>
+              </w:rPr>
+              <w:t xml:space="preserve">Record W300207 in table </w:t>
+            </w:r>
+            <w:r>
+              <w:rPr>
+                <w:rFonts w:ascii="Courier New" w:hAnsi="Courier New" w:cs="Courier New"/>
+                <w:noProof/>
+              </w:rPr>
+              <w:t>[EC]</w:t>
+            </w:r>
+            <w:r>
+              <w:rPr>
+                <w:rFonts w:ascii="Courier New" w:hAnsi="Courier New" w:cs="Courier New"/>
+                <w:noProof/>
+                <w:color w:val="808080"/>
+              </w:rPr>
+              <w:t>.</w:t>
+            </w:r>
+            <w:r>
+              <w:rPr>
+                <w:rFonts w:ascii="Courier New" w:hAnsi="Courier New" w:cs="Courier New"/>
+                <w:noProof/>
+              </w:rPr>
+              <w:t>[Employee_Ids_With_Prefixes]</w:t>
+            </w:r>
+          </w:p>
+        </w:tc>
+        <w:tc>
+          <w:tcPr>
+            <w:tcW w:w="1260" w:type="dxa"/>
+          </w:tcPr>
+          <w:p>
+            <w:pPr>
+              <w:rPr>
+                <w:rFonts w:asciiTheme="minorHAnsi" w:hAnsiTheme="minorHAnsi"/>
+                <w:bCs/>
+              </w:rPr>
+            </w:pPr>
+            <w:r>
+              <w:rPr>
+                <w:rFonts w:asciiTheme="minorHAnsi" w:hAnsiTheme="minorHAnsi"/>
+                <w:bCs/>
+              </w:rPr>
+              <w:t>P</w:t>
+            </w:r>
+          </w:p>
+        </w:tc>
+        <w:tc>
+          <w:tcPr>
+            <w:tcW w:w="2880" w:type="dxa"/>
+          </w:tcPr>
+          <w:p>
+            <w:pPr>
+              <w:rPr>
+                <w:rFonts w:asciiTheme="minorHAnsi" w:hAnsiTheme="minorHAnsi"/>
+                <w:bCs/>
+              </w:rPr>
+            </w:pPr>
+          </w:p>
+        </w:tc>
+      </w:tr>
+      <w:tr>
+        <w:trPr>
+          <w:cantSplit/>
+        </w:trPr>
+        <w:tc>
+          <w:tcPr>
+            <w:tcW w:w="900" w:type="dxa"/>
+          </w:tcPr>
+          <w:p>
+            <w:pPr>
+              <w:rPr>
+                <w:i/>
+              </w:rPr>
+            </w:pPr>
+            <w:r>
+              <w:rPr>
+                <w:rFonts w:asciiTheme="minorHAnsi" w:hAnsiTheme="minorHAnsi"/>
+                <w:bCs/>
+              </w:rPr>
+              <w:t>6.3</w:t>
+            </w:r>
+          </w:p>
+        </w:tc>
+        <w:tc>
+          <w:tcPr>
+            <w:tcW w:w="3960" w:type="dxa"/>
+          </w:tcPr>
+          <w:p>
+            <w:pPr>
+              <w:rPr>
+                <w:rFonts w:asciiTheme="minorHAnsi" w:hAnsiTheme="minorHAnsi"/>
+                <w:bCs/>
+              </w:rPr>
+            </w:pPr>
+            <w:r>
+              <w:rPr>
+                <w:rFonts w:asciiTheme="minorHAnsi" w:hAnsiTheme="minorHAnsi"/>
+                <w:bCs/>
+              </w:rPr>
+              <w:t>As of this testing no other Ids should be written to table in test case 2</w:t>
+            </w:r>
+          </w:p>
+          <w:p>
+            <w:pPr>
+              <w:overflowPunct/>
+              <w:textAlignment w:val="auto"/>
+              <w:rPr>
+                <w:rFonts w:asciiTheme="minorHAnsi" w:hAnsiTheme="minorHAnsi"/>
+                <w:bCs/>
+              </w:rPr>
+            </w:pPr>
+          </w:p>
+          <w:p>
+            <w:pPr>
+              <w:rPr>
+                <w:rFonts w:asciiTheme="minorHAnsi" w:hAnsiTheme="minorHAnsi"/>
+                <w:bCs/>
+              </w:rPr>
+            </w:pPr>
+          </w:p>
+        </w:tc>
+        <w:tc>
+          <w:tcPr>
+            <w:tcW w:w="4500" w:type="dxa"/>
+          </w:tcPr>
+          <w:p>
+            <w:pPr>
+              <w:rPr>
+                <w:rFonts w:asciiTheme="minorHAnsi" w:hAnsiTheme="minorHAnsi"/>
+                <w:bCs/>
+              </w:rPr>
+            </w:pPr>
+            <w:r>
+              <w:rPr>
+                <w:rFonts w:asciiTheme="minorHAnsi" w:hAnsiTheme="minorHAnsi"/>
+                <w:bCs/>
+              </w:rPr>
+              <w:t>Employee record should be updated to Active = ‘A’ after Hierarchy load process</w:t>
+            </w:r>
+          </w:p>
+        </w:tc>
+        <w:tc>
+          <w:tcPr>
+            <w:tcW w:w="1260" w:type="dxa"/>
+          </w:tcPr>
+          <w:p>
+            <w:pPr>
+              <w:rPr>
+                <w:rFonts w:asciiTheme="minorHAnsi" w:hAnsiTheme="minorHAnsi"/>
+                <w:bCs/>
+              </w:rPr>
+            </w:pPr>
+            <w:r>
+              <w:rPr>
+                <w:rFonts w:asciiTheme="minorHAnsi" w:hAnsiTheme="minorHAnsi"/>
+                <w:bCs/>
+              </w:rPr>
+              <w:t>F on 1</w:t>
+            </w:r>
+            <w:r>
+              <w:rPr>
+                <w:rFonts w:asciiTheme="minorHAnsi" w:hAnsiTheme="minorHAnsi"/>
+                <w:bCs/>
+                <w:vertAlign w:val="superscript"/>
+              </w:rPr>
+              <w:t>st</w:t>
+            </w:r>
+            <w:r>
+              <w:rPr>
+                <w:rFonts w:asciiTheme="minorHAnsi" w:hAnsiTheme="minorHAnsi"/>
+                <w:bCs/>
+              </w:rPr>
+              <w:t xml:space="preserve"> attempt</w:t>
+            </w:r>
+          </w:p>
+          <w:p>
+            <w:pPr>
+              <w:rPr>
+                <w:rFonts w:asciiTheme="minorHAnsi" w:hAnsiTheme="minorHAnsi"/>
+                <w:bCs/>
+              </w:rPr>
+            </w:pPr>
+          </w:p>
+          <w:p>
+            <w:pPr>
+              <w:rPr>
+                <w:rFonts w:asciiTheme="minorHAnsi" w:hAnsiTheme="minorHAnsi"/>
+                <w:bCs/>
+              </w:rPr>
+            </w:pPr>
+            <w:r>
+              <w:rPr>
+                <w:rFonts w:asciiTheme="minorHAnsi" w:hAnsiTheme="minorHAnsi"/>
+                <w:bCs/>
+              </w:rPr>
+              <w:t>P for revised logic</w:t>
+            </w:r>
+          </w:p>
+          <w:p>
+            <w:pPr>
+              <w:rPr>
+                <w:rFonts w:asciiTheme="minorHAnsi" w:hAnsiTheme="minorHAnsi"/>
+                <w:bCs/>
+              </w:rPr>
+            </w:pPr>
+          </w:p>
+        </w:tc>
+        <w:tc>
+          <w:tcPr>
+            <w:tcW w:w="2880" w:type="dxa"/>
+          </w:tcPr>
+          <w:p>
+            <w:pPr>
+              <w:rPr>
+                <w:rFonts w:asciiTheme="minorHAnsi" w:hAnsiTheme="minorHAnsi"/>
+                <w:bCs/>
+              </w:rPr>
+            </w:pPr>
+            <w:r>
+              <w:rPr>
+                <w:rFonts w:asciiTheme="minorHAnsi" w:hAnsiTheme="minorHAnsi"/>
+                <w:bCs/>
+              </w:rPr>
+              <w:t>Failed. 2 additional records written</w:t>
+            </w:r>
+          </w:p>
+          <w:p>
+            <w:pPr>
+              <w:rPr>
+                <w:rFonts w:asciiTheme="minorHAnsi" w:hAnsiTheme="minorHAnsi"/>
+                <w:bCs/>
+              </w:rPr>
+            </w:pPr>
+            <w:r>
+              <w:rPr>
+                <w:rFonts w:asciiTheme="minorHAnsi" w:hAnsiTheme="minorHAnsi"/>
+                <w:bCs/>
+              </w:rPr>
+              <w:t>On review it was found that logic being used was not right.</w:t>
+            </w:r>
+          </w:p>
+          <w:p>
+            <w:pPr>
+              <w:rPr>
+                <w:rFonts w:asciiTheme="minorHAnsi" w:hAnsiTheme="minorHAnsi"/>
+                <w:bCs/>
+              </w:rPr>
+            </w:pPr>
+            <w:r>
+              <w:rPr>
+                <w:rFonts w:asciiTheme="minorHAnsi" w:hAnsiTheme="minorHAnsi"/>
+                <w:bCs/>
+              </w:rPr>
+              <w:t xml:space="preserve">Was looking for different </w:t>
+            </w:r>
+            <w:proofErr w:type="spellStart"/>
+            <w:r>
+              <w:rPr>
+                <w:rFonts w:asciiTheme="minorHAnsi" w:hAnsiTheme="minorHAnsi"/>
+                <w:bCs/>
+              </w:rPr>
+              <w:t>lanid</w:t>
+            </w:r>
+            <w:proofErr w:type="spellEnd"/>
+            <w:r>
+              <w:rPr>
+                <w:rFonts w:asciiTheme="minorHAnsi" w:hAnsiTheme="minorHAnsi"/>
+                <w:bCs/>
+              </w:rPr>
+              <w:t xml:space="preserve"> for same numeric employee ID</w:t>
+            </w:r>
+          </w:p>
+          <w:p>
+            <w:pPr>
+              <w:rPr>
+                <w:rFonts w:asciiTheme="minorHAnsi" w:hAnsiTheme="minorHAnsi"/>
+                <w:bCs/>
+              </w:rPr>
+            </w:pPr>
+            <w:r>
+              <w:rPr>
+                <w:rFonts w:asciiTheme="minorHAnsi" w:hAnsiTheme="minorHAnsi"/>
+                <w:bCs/>
+              </w:rPr>
+              <w:t xml:space="preserve">But it appears that </w:t>
+            </w:r>
+            <w:proofErr w:type="spellStart"/>
+            <w:r>
+              <w:rPr>
+                <w:rFonts w:asciiTheme="minorHAnsi" w:hAnsiTheme="minorHAnsi"/>
+                <w:bCs/>
+              </w:rPr>
+              <w:t>lanid</w:t>
+            </w:r>
+            <w:proofErr w:type="spellEnd"/>
+            <w:r>
+              <w:rPr>
+                <w:rFonts w:asciiTheme="minorHAnsi" w:hAnsiTheme="minorHAnsi"/>
+                <w:bCs/>
+              </w:rPr>
+              <w:t xml:space="preserve"> and Name attributes for a given employee id can change and falsely be considered as new records</w:t>
+            </w:r>
+          </w:p>
+          <w:p>
+            <w:pPr>
+              <w:rPr>
+                <w:rFonts w:asciiTheme="minorHAnsi" w:hAnsiTheme="minorHAnsi"/>
+                <w:bCs/>
+              </w:rPr>
+            </w:pPr>
+            <w:r>
+              <w:rPr>
+                <w:rFonts w:asciiTheme="minorHAnsi" w:hAnsiTheme="minorHAnsi"/>
+                <w:bCs/>
+              </w:rPr>
+              <w:t xml:space="preserve">Fix was to add start date to the lookup and also add an additional check to make sure that </w:t>
+            </w:r>
+            <w:proofErr w:type="spellStart"/>
+            <w:r>
+              <w:rPr>
+                <w:rFonts w:asciiTheme="minorHAnsi" w:hAnsiTheme="minorHAnsi"/>
+                <w:bCs/>
+              </w:rPr>
+              <w:t>emp</w:t>
+            </w:r>
+            <w:proofErr w:type="spellEnd"/>
+            <w:r>
+              <w:rPr>
+                <w:rFonts w:asciiTheme="minorHAnsi" w:hAnsiTheme="minorHAnsi"/>
+                <w:bCs/>
+              </w:rPr>
+              <w:t xml:space="preserve"> ID did not exist in </w:t>
+            </w:r>
+            <w:proofErr w:type="spellStart"/>
+            <w:r>
+              <w:rPr>
+                <w:rFonts w:asciiTheme="minorHAnsi" w:hAnsiTheme="minorHAnsi"/>
+                <w:bCs/>
+              </w:rPr>
+              <w:t>emp</w:t>
+            </w:r>
+            <w:proofErr w:type="spellEnd"/>
+            <w:r>
+              <w:rPr>
+                <w:rFonts w:asciiTheme="minorHAnsi" w:hAnsiTheme="minorHAnsi"/>
+                <w:bCs/>
+              </w:rPr>
+              <w:t xml:space="preserve"> ID To </w:t>
+            </w:r>
+            <w:proofErr w:type="spellStart"/>
+            <w:r>
+              <w:rPr>
+                <w:rFonts w:asciiTheme="minorHAnsi" w:hAnsiTheme="minorHAnsi"/>
+                <w:bCs/>
+              </w:rPr>
+              <w:t>lan</w:t>
+            </w:r>
+            <w:proofErr w:type="spellEnd"/>
+            <w:r>
+              <w:rPr>
+                <w:rFonts w:asciiTheme="minorHAnsi" w:hAnsiTheme="minorHAnsi"/>
+                <w:bCs/>
+              </w:rPr>
+              <w:t xml:space="preserve"> ID table.</w:t>
+            </w:r>
+          </w:p>
+          <w:p>
+            <w:pPr>
+              <w:rPr>
+                <w:rFonts w:asciiTheme="minorHAnsi" w:hAnsiTheme="minorHAnsi"/>
+                <w:bCs/>
+              </w:rPr>
+            </w:pPr>
+          </w:p>
+          <w:p>
+            <w:pPr>
+              <w:rPr>
+                <w:rFonts w:asciiTheme="minorHAnsi" w:hAnsiTheme="minorHAnsi"/>
+                <w:bCs/>
+              </w:rPr>
+            </w:pPr>
+          </w:p>
+        </w:tc>
+      </w:tr>
+      <w:tr>
+        <w:trPr>
+          <w:cantSplit/>
+        </w:trPr>
+        <w:tc>
+          <w:tcPr>
+            <w:tcW w:w="900" w:type="dxa"/>
+          </w:tcPr>
+          <w:p>
+            <w:pPr>
+              <w:rPr>
+                <w:rFonts w:asciiTheme="minorHAnsi" w:hAnsiTheme="minorHAnsi"/>
+                <w:bCs/>
+              </w:rPr>
+            </w:pPr>
+            <w:r>
+              <w:rPr>
+                <w:rFonts w:asciiTheme="minorHAnsi" w:hAnsiTheme="minorHAnsi"/>
+                <w:bCs/>
+              </w:rPr>
+              <w:lastRenderedPageBreak/>
+              <w:t>6.</w:t>
+            </w:r>
+            <w:r>
+              <w:rPr>
+                <w:rFonts w:asciiTheme="minorHAnsi" w:hAnsiTheme="minorHAnsi"/>
+                <w:bCs/>
+              </w:rPr>
+              <w:t>4</w:t>
+            </w:r>
+          </w:p>
+        </w:tc>
+        <w:tc>
+          <w:tcPr>
+            <w:tcW w:w="3960" w:type="dxa"/>
+          </w:tcPr>
+          <w:p>
+            <w:pPr>
+              <w:rPr>
+                <w:rFonts w:asciiTheme="minorHAnsi" w:hAnsiTheme="minorHAnsi"/>
+                <w:bCs/>
+              </w:rPr>
+            </w:pPr>
+            <w:r>
+              <w:rPr>
+                <w:rFonts w:asciiTheme="minorHAnsi" w:hAnsiTheme="minorHAnsi"/>
+                <w:bCs/>
+              </w:rPr>
+              <w:t xml:space="preserve">Check entries for both old and new records in </w:t>
+            </w:r>
+            <w:proofErr w:type="spellStart"/>
+            <w:r>
+              <w:rPr>
+                <w:rFonts w:asciiTheme="minorHAnsi" w:hAnsiTheme="minorHAnsi"/>
+                <w:bCs/>
+              </w:rPr>
+              <w:t>emp</w:t>
+            </w:r>
+            <w:proofErr w:type="spellEnd"/>
+            <w:r>
+              <w:rPr>
+                <w:rFonts w:asciiTheme="minorHAnsi" w:hAnsiTheme="minorHAnsi"/>
+                <w:bCs/>
+              </w:rPr>
+              <w:t xml:space="preserve"> ID To </w:t>
+            </w:r>
+            <w:proofErr w:type="spellStart"/>
+            <w:r>
+              <w:rPr>
+                <w:rFonts w:asciiTheme="minorHAnsi" w:hAnsiTheme="minorHAnsi"/>
+                <w:bCs/>
+              </w:rPr>
+              <w:t>lan</w:t>
+            </w:r>
+            <w:proofErr w:type="spellEnd"/>
+            <w:r>
+              <w:rPr>
+                <w:rFonts w:asciiTheme="minorHAnsi" w:hAnsiTheme="minorHAnsi"/>
+                <w:bCs/>
+              </w:rPr>
+              <w:t xml:space="preserve"> ID tables</w:t>
+            </w:r>
+          </w:p>
+          <w:p>
+            <w:pPr>
+              <w:rPr>
+                <w:rFonts w:asciiTheme="minorHAnsi" w:hAnsiTheme="minorHAnsi"/>
+                <w:bCs/>
+              </w:rPr>
+            </w:pPr>
+          </w:p>
+        </w:tc>
+        <w:tc>
+          <w:tcPr>
+            <w:tcW w:w="4500" w:type="dxa"/>
+          </w:tcPr>
+          <w:p>
+            <w:pPr>
+              <w:rPr>
+                <w:rFonts w:asciiTheme="minorHAnsi" w:hAnsiTheme="minorHAnsi"/>
+                <w:bCs/>
+              </w:rPr>
+            </w:pPr>
+            <w:r>
+              <w:rPr>
+                <w:rFonts w:asciiTheme="minorHAnsi" w:hAnsiTheme="minorHAnsi"/>
+                <w:bCs/>
+              </w:rPr>
+              <w:t>Dates and status should be correct.</w:t>
+            </w:r>
+          </w:p>
+          <w:p>
+            <w:pPr>
+              <w:rPr>
+                <w:rFonts w:asciiTheme="minorHAnsi" w:hAnsiTheme="minorHAnsi"/>
+                <w:bCs/>
+              </w:rPr>
+            </w:pPr>
+          </w:p>
+        </w:tc>
+        <w:tc>
+          <w:tcPr>
+            <w:tcW w:w="1260" w:type="dxa"/>
+          </w:tcPr>
+          <w:p>
+            <w:pPr>
+              <w:rPr>
+                <w:rFonts w:asciiTheme="minorHAnsi" w:hAnsiTheme="minorHAnsi"/>
+                <w:bCs/>
+              </w:rPr>
+            </w:pPr>
+            <w:r>
+              <w:rPr>
+                <w:rFonts w:asciiTheme="minorHAnsi" w:hAnsiTheme="minorHAnsi"/>
+                <w:bCs/>
+              </w:rPr>
+              <w:t>F on 1</w:t>
+            </w:r>
+            <w:r>
+              <w:rPr>
+                <w:rFonts w:asciiTheme="minorHAnsi" w:hAnsiTheme="minorHAnsi"/>
+                <w:bCs/>
+                <w:vertAlign w:val="superscript"/>
+              </w:rPr>
+              <w:t>st</w:t>
+            </w:r>
+            <w:r>
+              <w:rPr>
+                <w:rFonts w:asciiTheme="minorHAnsi" w:hAnsiTheme="minorHAnsi"/>
+                <w:bCs/>
+              </w:rPr>
+              <w:t xml:space="preserve"> attempt</w:t>
+            </w:r>
+          </w:p>
+          <w:p>
+            <w:pPr>
+              <w:rPr>
+                <w:rFonts w:asciiTheme="minorHAnsi" w:hAnsiTheme="minorHAnsi"/>
+                <w:bCs/>
+              </w:rPr>
+            </w:pPr>
+          </w:p>
+          <w:p>
+            <w:pPr>
+              <w:rPr>
+                <w:rFonts w:asciiTheme="minorHAnsi" w:hAnsiTheme="minorHAnsi"/>
+                <w:bCs/>
+              </w:rPr>
+            </w:pPr>
+            <w:r>
+              <w:rPr>
+                <w:rFonts w:asciiTheme="minorHAnsi" w:hAnsiTheme="minorHAnsi"/>
+                <w:bCs/>
+              </w:rPr>
+              <w:t xml:space="preserve">P </w:t>
+            </w:r>
+            <w:r>
+              <w:rPr>
+                <w:rFonts w:asciiTheme="minorHAnsi" w:hAnsiTheme="minorHAnsi"/>
+                <w:bCs/>
+              </w:rPr>
+              <w:t>after update</w:t>
+            </w:r>
+          </w:p>
+          <w:p>
+            <w:pPr>
+              <w:rPr>
+                <w:rFonts w:asciiTheme="minorHAnsi" w:hAnsiTheme="minorHAnsi"/>
+                <w:bCs/>
+              </w:rPr>
+            </w:pPr>
+          </w:p>
+        </w:tc>
+        <w:tc>
+          <w:tcPr>
+            <w:tcW w:w="2880" w:type="dxa"/>
+          </w:tcPr>
+          <w:p>
+            <w:pPr>
+              <w:rPr>
+                <w:rFonts w:asciiTheme="minorHAnsi" w:hAnsiTheme="minorHAnsi"/>
+                <w:bCs/>
+              </w:rPr>
+            </w:pPr>
+            <w:r>
+              <w:rPr>
+                <w:rFonts w:asciiTheme="minorHAnsi" w:hAnsiTheme="minorHAnsi"/>
+                <w:bCs/>
+              </w:rPr>
+              <w:t>Update written</w:t>
+            </w:r>
+          </w:p>
+          <w:p>
+            <w:pPr>
+              <w:rPr>
+                <w:rFonts w:asciiTheme="minorHAnsi" w:hAnsiTheme="minorHAnsi"/>
+                <w:bCs/>
+              </w:rPr>
+            </w:pPr>
+          </w:p>
+        </w:tc>
+      </w:tr>
+      <w:tr>
+        <w:trPr>
+          <w:cantSplit/>
+        </w:trPr>
+        <w:tc>
+          <w:tcPr>
+            <w:tcW w:w="900" w:type="dxa"/>
+          </w:tcPr>
+          <w:p>
+            <w:pPr>
+              <w:rPr>
+                <w:rFonts w:asciiTheme="minorHAnsi" w:hAnsiTheme="minorHAnsi"/>
+                <w:bCs/>
+              </w:rPr>
+            </w:pPr>
+            <w:r>
+              <w:rPr>
+                <w:rFonts w:asciiTheme="minorHAnsi" w:hAnsiTheme="minorHAnsi"/>
+                <w:bCs/>
+              </w:rPr>
+              <w:t>6.</w:t>
+            </w:r>
+            <w:r>
+              <w:rPr>
+                <w:rFonts w:asciiTheme="minorHAnsi" w:hAnsiTheme="minorHAnsi"/>
+                <w:bCs/>
+              </w:rPr>
+              <w:t>5</w:t>
+            </w:r>
+          </w:p>
+        </w:tc>
+        <w:tc>
+          <w:tcPr>
+            <w:tcW w:w="3960" w:type="dxa"/>
+          </w:tcPr>
+          <w:p>
+            <w:pPr>
+              <w:rPr>
+                <w:rFonts w:asciiTheme="minorHAnsi" w:hAnsiTheme="minorHAnsi"/>
+                <w:bCs/>
+              </w:rPr>
+            </w:pPr>
+            <w:r>
+              <w:rPr>
+                <w:rFonts w:asciiTheme="minorHAnsi" w:hAnsiTheme="minorHAnsi"/>
+                <w:bCs/>
+              </w:rPr>
+              <w:t>Check entries for both old and new records in CSR Hierarchy tables</w:t>
+            </w:r>
+          </w:p>
+          <w:p>
+            <w:pPr>
+              <w:rPr>
+                <w:rFonts w:asciiTheme="minorHAnsi" w:hAnsiTheme="minorHAnsi"/>
+                <w:bCs/>
+              </w:rPr>
+            </w:pPr>
+          </w:p>
+        </w:tc>
+        <w:tc>
+          <w:tcPr>
+            <w:tcW w:w="4500" w:type="dxa"/>
+          </w:tcPr>
+          <w:p>
+            <w:pPr>
+              <w:rPr>
+                <w:rFonts w:asciiTheme="minorHAnsi" w:hAnsiTheme="minorHAnsi"/>
+                <w:bCs/>
+              </w:rPr>
+            </w:pPr>
+            <w:r>
+              <w:rPr>
+                <w:rFonts w:asciiTheme="minorHAnsi" w:hAnsiTheme="minorHAnsi"/>
+                <w:bCs/>
+              </w:rPr>
+              <w:t>Dates and status should be correct.</w:t>
+            </w:r>
+          </w:p>
+          <w:p>
+            <w:pPr>
+              <w:rPr>
+                <w:rFonts w:asciiTheme="minorHAnsi" w:hAnsiTheme="minorHAnsi"/>
+                <w:bCs/>
+              </w:rPr>
+            </w:pPr>
+          </w:p>
+        </w:tc>
+        <w:tc>
+          <w:tcPr>
+            <w:tcW w:w="1260" w:type="dxa"/>
+          </w:tcPr>
+          <w:p>
+            <w:pPr>
+              <w:rPr>
+                <w:rFonts w:asciiTheme="minorHAnsi" w:hAnsiTheme="minorHAnsi"/>
+                <w:bCs/>
+              </w:rPr>
+            </w:pPr>
+            <w:r>
+              <w:rPr>
+                <w:rFonts w:asciiTheme="minorHAnsi" w:hAnsiTheme="minorHAnsi"/>
+                <w:bCs/>
+              </w:rPr>
+              <w:t>F on 1</w:t>
+            </w:r>
+            <w:r>
+              <w:rPr>
+                <w:rFonts w:asciiTheme="minorHAnsi" w:hAnsiTheme="minorHAnsi"/>
+                <w:bCs/>
+                <w:vertAlign w:val="superscript"/>
+              </w:rPr>
+              <w:t>st</w:t>
+            </w:r>
+            <w:r>
+              <w:rPr>
+                <w:rFonts w:asciiTheme="minorHAnsi" w:hAnsiTheme="minorHAnsi"/>
+                <w:bCs/>
+              </w:rPr>
+              <w:t xml:space="preserve"> attempt</w:t>
+            </w:r>
+          </w:p>
+          <w:p>
+            <w:pPr>
+              <w:rPr>
+                <w:rFonts w:asciiTheme="minorHAnsi" w:hAnsiTheme="minorHAnsi"/>
+                <w:bCs/>
+              </w:rPr>
+            </w:pPr>
+          </w:p>
+          <w:p>
+            <w:pPr>
+              <w:rPr>
+                <w:rFonts w:asciiTheme="minorHAnsi" w:hAnsiTheme="minorHAnsi"/>
+                <w:bCs/>
+              </w:rPr>
+            </w:pPr>
+            <w:r>
+              <w:rPr>
+                <w:rFonts w:asciiTheme="minorHAnsi" w:hAnsiTheme="minorHAnsi"/>
+                <w:bCs/>
+              </w:rPr>
+              <w:t xml:space="preserve">P </w:t>
+            </w:r>
+            <w:r>
+              <w:rPr>
+                <w:rFonts w:asciiTheme="minorHAnsi" w:hAnsiTheme="minorHAnsi"/>
+                <w:bCs/>
+              </w:rPr>
+              <w:t>after update</w:t>
+            </w:r>
+          </w:p>
+          <w:p>
+            <w:pPr>
+              <w:rPr>
+                <w:rFonts w:asciiTheme="minorHAnsi" w:hAnsiTheme="minorHAnsi"/>
+                <w:bCs/>
+              </w:rPr>
+            </w:pPr>
+          </w:p>
+        </w:tc>
+        <w:tc>
+          <w:tcPr>
+            <w:tcW w:w="2880" w:type="dxa"/>
+          </w:tcPr>
+          <w:p>
+            <w:pPr>
+              <w:rPr>
+                <w:rFonts w:asciiTheme="minorHAnsi" w:hAnsiTheme="minorHAnsi"/>
+                <w:bCs/>
+              </w:rPr>
+            </w:pPr>
+            <w:r>
+              <w:rPr>
+                <w:rFonts w:asciiTheme="minorHAnsi" w:hAnsiTheme="minorHAnsi"/>
+                <w:bCs/>
+              </w:rPr>
+              <w:t>Update written</w:t>
+            </w:r>
+          </w:p>
+          <w:p>
+            <w:pPr>
+              <w:rPr>
+                <w:rFonts w:asciiTheme="minorHAnsi" w:hAnsiTheme="minorHAnsi"/>
+                <w:bCs/>
+              </w:rPr>
+            </w:pPr>
+          </w:p>
+        </w:tc>
+      </w:tr>
+      <w:tr>
+        <w:trPr>
+          <w:cantSplit/>
+        </w:trPr>
+        <w:tc>
+          <w:tcPr>
+            <w:tcW w:w="900" w:type="dxa"/>
+          </w:tcPr>
+          <w:p>
+            <w:pPr>
+              <w:rPr>
+                <w:rFonts w:asciiTheme="minorHAnsi" w:hAnsiTheme="minorHAnsi"/>
+                <w:bCs/>
+              </w:rPr>
+            </w:pPr>
+            <w:r>
+              <w:rPr>
+                <w:rFonts w:asciiTheme="minorHAnsi" w:hAnsiTheme="minorHAnsi"/>
+                <w:bCs/>
+              </w:rPr>
+              <w:t>6.6</w:t>
+            </w:r>
+          </w:p>
+        </w:tc>
+        <w:tc>
+          <w:tcPr>
+            <w:tcW w:w="3960" w:type="dxa"/>
+          </w:tcPr>
+          <w:p>
+            <w:pPr>
+              <w:rPr>
+                <w:rFonts w:asciiTheme="minorHAnsi" w:hAnsiTheme="minorHAnsi"/>
+                <w:bCs/>
+              </w:rPr>
+            </w:pPr>
+            <w:r>
+              <w:rPr>
+                <w:rFonts w:asciiTheme="minorHAnsi" w:hAnsiTheme="minorHAnsi"/>
+                <w:bCs/>
+              </w:rPr>
+              <w:t>Run subsequent employee Load</w:t>
+            </w:r>
+          </w:p>
+        </w:tc>
+        <w:tc>
+          <w:tcPr>
+            <w:tcW w:w="4500" w:type="dxa"/>
+          </w:tcPr>
+          <w:p>
+            <w:pPr>
+              <w:rPr>
+                <w:rFonts w:asciiTheme="minorHAnsi" w:hAnsiTheme="minorHAnsi"/>
+                <w:bCs/>
+              </w:rPr>
+            </w:pPr>
+            <w:r>
+              <w:rPr>
+                <w:rFonts w:asciiTheme="minorHAnsi" w:hAnsiTheme="minorHAnsi"/>
+                <w:bCs/>
+              </w:rPr>
+              <w:t>Record with prefix retained should not be re written to Prefix ID table on subsequent loads</w:t>
+            </w:r>
+          </w:p>
+        </w:tc>
+        <w:tc>
+          <w:tcPr>
+            <w:tcW w:w="1260" w:type="dxa"/>
+          </w:tcPr>
+          <w:p>
+            <w:pPr>
+              <w:rPr>
+                <w:rFonts w:asciiTheme="minorHAnsi" w:hAnsiTheme="minorHAnsi"/>
+                <w:bCs/>
+              </w:rPr>
+            </w:pPr>
+            <w:r>
+              <w:rPr>
+                <w:rFonts w:asciiTheme="minorHAnsi" w:hAnsiTheme="minorHAnsi"/>
+                <w:bCs/>
+              </w:rPr>
+              <w:t>P</w:t>
+            </w:r>
+          </w:p>
+        </w:tc>
+        <w:tc>
+          <w:tcPr>
+            <w:tcW w:w="2880" w:type="dxa"/>
+          </w:tcPr>
+          <w:p>
+            <w:pPr>
+              <w:rPr>
+                <w:rFonts w:asciiTheme="minorHAnsi" w:hAnsiTheme="minorHAnsi"/>
+                <w:bCs/>
+              </w:rPr>
+            </w:pPr>
+          </w:p>
+        </w:tc>
+      </w:tr>
+      <w:tr>
+        <w:trPr>
+          <w:cantSplit/>
+        </w:trPr>
+        <w:tc>
+          <w:tcPr>
+            <w:tcW w:w="900" w:type="dxa"/>
+          </w:tcPr>
+          <w:p>
+            <w:pPr>
+              <w:rPr>
+                <w:rFonts w:asciiTheme="minorHAnsi" w:hAnsiTheme="minorHAnsi"/>
+                <w:bCs/>
+              </w:rPr>
+            </w:pPr>
+            <w:r>
+              <w:rPr>
+                <w:rFonts w:asciiTheme="minorHAnsi" w:hAnsiTheme="minorHAnsi"/>
+                <w:bCs/>
+              </w:rPr>
+              <w:t>6.7</w:t>
+            </w:r>
+          </w:p>
+        </w:tc>
+        <w:tc>
+          <w:tcPr>
+            <w:tcW w:w="3960" w:type="dxa"/>
+          </w:tcPr>
+          <w:p>
+            <w:pPr>
+              <w:rPr>
+                <w:rFonts w:asciiTheme="minorHAnsi" w:hAnsiTheme="minorHAnsi"/>
+                <w:bCs/>
+              </w:rPr>
+            </w:pPr>
+            <w:r>
+              <w:rPr>
+                <w:rFonts w:asciiTheme="minorHAnsi" w:hAnsiTheme="minorHAnsi"/>
+                <w:bCs/>
+              </w:rPr>
+              <w:t>Repeat tests 6.3, 6.4 and 6.5</w:t>
+            </w:r>
+          </w:p>
+        </w:tc>
+        <w:tc>
+          <w:tcPr>
+            <w:tcW w:w="4500" w:type="dxa"/>
+          </w:tcPr>
+          <w:p>
+            <w:pPr>
+              <w:rPr>
+                <w:rFonts w:asciiTheme="minorHAnsi" w:hAnsiTheme="minorHAnsi"/>
+                <w:bCs/>
+              </w:rPr>
+            </w:pPr>
+            <w:r>
+              <w:rPr>
+                <w:rFonts w:asciiTheme="minorHAnsi" w:hAnsiTheme="minorHAnsi"/>
+                <w:bCs/>
+              </w:rPr>
+              <w:t>Should see the same results as the Pass results from above tests without additional updates</w:t>
+            </w:r>
+          </w:p>
+        </w:tc>
+        <w:tc>
+          <w:tcPr>
+            <w:tcW w:w="1260" w:type="dxa"/>
+          </w:tcPr>
+          <w:p>
+            <w:pPr>
+              <w:rPr>
+                <w:rFonts w:asciiTheme="minorHAnsi" w:hAnsiTheme="minorHAnsi"/>
+                <w:bCs/>
+              </w:rPr>
+            </w:pPr>
+            <w:r>
+              <w:rPr>
+                <w:rFonts w:asciiTheme="minorHAnsi" w:hAnsiTheme="minorHAnsi"/>
+                <w:bCs/>
+              </w:rPr>
+              <w:t>P</w:t>
+            </w:r>
+          </w:p>
+        </w:tc>
+        <w:tc>
+          <w:tcPr>
+            <w:tcW w:w="2880" w:type="dxa"/>
+          </w:tcPr>
+          <w:p>
+            <w:pPr>
+              <w:rPr>
+                <w:rFonts w:asciiTheme="minorHAnsi" w:hAnsiTheme="minorHAnsi"/>
+                <w:bCs/>
+              </w:rPr>
+            </w:pPr>
+          </w:p>
+        </w:tc>
+      </w:tr>
+      <w:tr>
+        <w:trPr>
+          <w:cantSplit/>
+        </w:trPr>
+        <w:tc>
+          <w:tcPr>
+            <w:tcW w:w="900" w:type="dxa"/>
+          </w:tcPr>
+          <w:p>
+            <w:pPr>
+              <w:rPr>
+                <w:rFonts w:asciiTheme="minorHAnsi" w:hAnsiTheme="minorHAnsi"/>
+                <w:bCs/>
+              </w:rPr>
+            </w:pPr>
+            <w:r>
+              <w:rPr>
+                <w:rFonts w:asciiTheme="minorHAnsi" w:hAnsiTheme="minorHAnsi"/>
+                <w:bCs/>
+              </w:rPr>
+              <w:t>6.8</w:t>
+            </w:r>
+          </w:p>
+        </w:tc>
+        <w:tc>
+          <w:tcPr>
+            <w:tcW w:w="3960" w:type="dxa"/>
+          </w:tcPr>
+          <w:p>
+            <w:pPr>
+              <w:rPr>
+                <w:rFonts w:asciiTheme="minorHAnsi" w:hAnsiTheme="minorHAnsi"/>
+                <w:bCs/>
+              </w:rPr>
+            </w:pPr>
+            <w:r>
+              <w:rPr>
+                <w:rFonts w:asciiTheme="minorHAnsi" w:hAnsiTheme="minorHAnsi"/>
+                <w:bCs/>
+              </w:rPr>
+              <w:t>Run ETS file with a record for the Employee with prefixed ID</w:t>
+            </w:r>
+          </w:p>
+        </w:tc>
+        <w:tc>
+          <w:tcPr>
+            <w:tcW w:w="4500" w:type="dxa"/>
+          </w:tcPr>
+          <w:p>
+            <w:pPr>
+              <w:rPr>
+                <w:rFonts w:asciiTheme="minorHAnsi" w:hAnsiTheme="minorHAnsi"/>
+                <w:bCs/>
+              </w:rPr>
+            </w:pPr>
+            <w:r>
+              <w:rPr>
+                <w:rFonts w:asciiTheme="minorHAnsi" w:hAnsiTheme="minorHAnsi"/>
+                <w:bCs/>
+              </w:rPr>
+              <w:t xml:space="preserve">Should load and </w:t>
+            </w:r>
+            <w:proofErr w:type="spellStart"/>
+            <w:r>
+              <w:rPr>
+                <w:rFonts w:asciiTheme="minorHAnsi" w:hAnsiTheme="minorHAnsi"/>
+                <w:bCs/>
+              </w:rPr>
+              <w:t>ecl</w:t>
+            </w:r>
+            <w:proofErr w:type="spellEnd"/>
+            <w:r>
+              <w:rPr>
+                <w:rFonts w:asciiTheme="minorHAnsi" w:hAnsiTheme="minorHAnsi"/>
+                <w:bCs/>
+              </w:rPr>
+              <w:t xml:space="preserve"> created while other Employees have prefix </w:t>
+            </w:r>
+            <w:proofErr w:type="gramStart"/>
+            <w:r>
+              <w:rPr>
+                <w:rFonts w:asciiTheme="minorHAnsi" w:hAnsiTheme="minorHAnsi"/>
+                <w:bCs/>
+              </w:rPr>
+              <w:t>removed.</w:t>
+            </w:r>
+            <w:proofErr w:type="gramEnd"/>
+          </w:p>
+        </w:tc>
+        <w:tc>
+          <w:tcPr>
+            <w:tcW w:w="1260" w:type="dxa"/>
+          </w:tcPr>
+          <w:p>
+            <w:pPr>
+              <w:rPr>
+                <w:rFonts w:asciiTheme="minorHAnsi" w:hAnsiTheme="minorHAnsi"/>
+                <w:bCs/>
+              </w:rPr>
+            </w:pPr>
+            <w:r>
+              <w:rPr>
+                <w:rFonts w:asciiTheme="minorHAnsi" w:hAnsiTheme="minorHAnsi"/>
+                <w:bCs/>
+              </w:rPr>
+              <w:t>P</w:t>
+            </w:r>
+          </w:p>
+        </w:tc>
+        <w:tc>
+          <w:tcPr>
+            <w:tcW w:w="2880" w:type="dxa"/>
+          </w:tcPr>
+          <w:p>
+            <w:pPr>
+              <w:rPr>
+                <w:rFonts w:asciiTheme="minorHAnsi" w:hAnsiTheme="minorHAnsi"/>
+                <w:bCs/>
+              </w:rPr>
+            </w:pPr>
+          </w:p>
+        </w:tc>
+      </w:tr>
+    </w:tbl>
+    <w:p/>
     <w:p/>
     <w:p/>
     <w:sectPr>
@@ -16117,7 +18882,7 @@
         <w:sz w:val="18"/>
         <w:szCs w:val="18"/>
       </w:rPr>
-      <w:t>15</w:t>
+      <w:t>16</w:t>
     </w:r>
     <w:r>
       <w:rPr>
@@ -16166,7 +18931,7 @@
         <w:sz w:val="18"/>
         <w:szCs w:val="18"/>
       </w:rPr>
-      <w:t>16</w:t>
+      <w:t>18</w:t>
     </w:r>
     <w:r>
       <w:rPr>
@@ -16650,6 +19415,98 @@
     </w:lvl>
   </w:abstractNum>
   <w:abstractNum w:abstractNumId="3" w15:restartNumberingAfterBreak="0">
+    <w:nsid w:val="421A126D"/>
+    <w:multiLevelType w:val="hybridMultilevel"/>
+    <w:tmpl w:val="3E1C3F12"/>
+    <w:lvl w:ilvl="0" w:tplc="2D8015DA">
+      <w:start w:val="1"/>
+      <w:numFmt w:val="decimal"/>
+      <w:lvlText w:val="%1.0"/>
+      <w:lvlJc w:val="left"/>
+      <w:pPr>
+        <w:tabs>
+          <w:tab w:val="num" w:pos="1080"/>
+        </w:tabs>
+        <w:ind w:left="1080" w:hanging="360"/>
+      </w:pPr>
+      <w:rPr>
+        <w:rFonts w:hint="default"/>
+      </w:rPr>
+    </w:lvl>
+    <w:lvl w:ilvl="1" w:tplc="04090019" w:tentative="1">
+      <w:start w:val="1"/>
+      <w:numFmt w:val="lowerLetter"/>
+      <w:lvlText w:val="%2."/>
+      <w:lvlJc w:val="left"/>
+      <w:pPr>
+        <w:ind w:left="1440" w:hanging="360"/>
+      </w:pPr>
+    </w:lvl>
+    <w:lvl w:ilvl="2" w:tplc="0409001B" w:tentative="1">
+      <w:start w:val="1"/>
+      <w:numFmt w:val="lowerRoman"/>
+      <w:lvlText w:val="%3."/>
+      <w:lvlJc w:val="right"/>
+      <w:pPr>
+        <w:ind w:left="2160" w:hanging="180"/>
+      </w:pPr>
+    </w:lvl>
+    <w:lvl w:ilvl="3" w:tplc="0409000F" w:tentative="1">
+      <w:start w:val="1"/>
+      <w:numFmt w:val="decimal"/>
+      <w:lvlText w:val="%4."/>
+      <w:lvlJc w:val="left"/>
+      <w:pPr>
+        <w:ind w:left="2880" w:hanging="360"/>
+      </w:pPr>
+    </w:lvl>
+    <w:lvl w:ilvl="4" w:tplc="04090019" w:tentative="1">
+      <w:start w:val="1"/>
+      <w:numFmt w:val="lowerLetter"/>
+      <w:lvlText w:val="%5."/>
+      <w:lvlJc w:val="left"/>
+      <w:pPr>
+        <w:ind w:left="3600" w:hanging="360"/>
+      </w:pPr>
+    </w:lvl>
+    <w:lvl w:ilvl="5" w:tplc="0409001B" w:tentative="1">
+      <w:start w:val="1"/>
+      <w:numFmt w:val="lowerRoman"/>
+      <w:lvlText w:val="%6."/>
+      <w:lvlJc w:val="right"/>
+      <w:pPr>
+        <w:ind w:left="4320" w:hanging="180"/>
+      </w:pPr>
+    </w:lvl>
+    <w:lvl w:ilvl="6" w:tplc="0409000F" w:tentative="1">
+      <w:start w:val="1"/>
+      <w:numFmt w:val="decimal"/>
+      <w:lvlText w:val="%7."/>
+      <w:lvlJc w:val="left"/>
+      <w:pPr>
+        <w:ind w:left="5040" w:hanging="360"/>
+      </w:pPr>
+    </w:lvl>
+    <w:lvl w:ilvl="7" w:tplc="04090019" w:tentative="1">
+      <w:start w:val="1"/>
+      <w:numFmt w:val="lowerLetter"/>
+      <w:lvlText w:val="%8."/>
+      <w:lvlJc w:val="left"/>
+      <w:pPr>
+        <w:ind w:left="5760" w:hanging="360"/>
+      </w:pPr>
+    </w:lvl>
+    <w:lvl w:ilvl="8" w:tplc="0409001B" w:tentative="1">
+      <w:start w:val="1"/>
+      <w:numFmt w:val="lowerRoman"/>
+      <w:lvlText w:val="%9."/>
+      <w:lvlJc w:val="right"/>
+      <w:pPr>
+        <w:ind w:left="6480" w:hanging="180"/>
+      </w:pPr>
+    </w:lvl>
+  </w:abstractNum>
+  <w:abstractNum w:abstractNumId="4" w15:restartNumberingAfterBreak="0">
     <w:nsid w:val="4C9B20E6"/>
     <w:multiLevelType w:val="hybridMultilevel"/>
     <w:tmpl w:val="126AE5BC"/>
@@ -16761,10 +19618,10 @@
       </w:rPr>
     </w:lvl>
   </w:abstractNum>
-  <w:abstractNum w:abstractNumId="4" w15:restartNumberingAfterBreak="0">
+  <w:abstractNum w:abstractNumId="5" w15:restartNumberingAfterBreak="0">
     <w:nsid w:val="4FEC5AF7"/>
     <w:multiLevelType w:val="hybridMultilevel"/>
-    <w:tmpl w:val="3E1C3F12"/>
+    <w:tmpl w:val="0D1E9E4C"/>
     <w:lvl w:ilvl="0" w:tplc="2D8015DA">
       <w:start w:val="1"/>
       <w:numFmt w:val="decimal"/>
@@ -16853,7 +19710,7 @@
       </w:pPr>
     </w:lvl>
   </w:abstractNum>
-  <w:abstractNum w:abstractNumId="5" w15:restartNumberingAfterBreak="0">
+  <w:abstractNum w:abstractNumId="6" w15:restartNumberingAfterBreak="0">
     <w:nsid w:val="56CB601C"/>
     <w:multiLevelType w:val="hybridMultilevel"/>
     <w:tmpl w:val="B9D0E7D8"/>
@@ -16966,7 +19823,7 @@
       </w:rPr>
     </w:lvl>
   </w:abstractNum>
-  <w:abstractNum w:abstractNumId="6" w15:restartNumberingAfterBreak="0">
+  <w:abstractNum w:abstractNumId="7" w15:restartNumberingAfterBreak="0">
     <w:nsid w:val="678777A2"/>
     <w:multiLevelType w:val="hybridMultilevel"/>
     <w:tmpl w:val="53E2695C"/>
@@ -17059,25 +19916,28 @@
     </w:lvl>
   </w:abstractNum>
   <w:num w:numId="1">
-    <w:abstractNumId w:val="3"/>
+    <w:abstractNumId w:val="4"/>
   </w:num>
   <w:num w:numId="2">
-    <w:abstractNumId w:val="5"/>
+    <w:abstractNumId w:val="6"/>
   </w:num>
   <w:num w:numId="3">
-    <w:abstractNumId w:val="4"/>
+    <w:abstractNumId w:val="5"/>
   </w:num>
   <w:num w:numId="4">
     <w:abstractNumId w:val="1"/>
   </w:num>
   <w:num w:numId="5">
-    <w:abstractNumId w:val="6"/>
+    <w:abstractNumId w:val="7"/>
   </w:num>
   <w:num w:numId="6">
     <w:abstractNumId w:val="0"/>
   </w:num>
   <w:num w:numId="7">
     <w:abstractNumId w:val="2"/>
+  </w:num>
+  <w:num w:numId="8">
+    <w:abstractNumId w:val="3"/>
   </w:num>
   <w:numIdMacAtCleanup w:val="3"/>
 </w:numbering>
@@ -18367,7 +21227,7 @@
 </file>
 
 <file path=customXml/itemProps1.xml><?xml version="1.0" encoding="utf-8"?>
-<ds:datastoreItem xmlns:ds="http://schemas.openxmlformats.org/officeDocument/2006/customXml" ds:itemID="{7B05A1D6-16AA-4C05-A0D5-531C1F7900EA}">
+<ds:datastoreItem xmlns:ds="http://schemas.openxmlformats.org/officeDocument/2006/customXml" ds:itemID="{011CB7B0-E976-4265-827F-EBC1D6EE55F2}">
   <ds:schemaRefs>
     <ds:schemaRef ds:uri="http://schemas.openxmlformats.org/officeDocument/2006/bibliography"/>
   </ds:schemaRefs>

</xml_diff>

<commit_message>
Updates for TFS 8228. Revised logic for re-used emp Ids
git-tfs-id: [https://tfs.omnicloud.local/tfs/cco%20program/]$/eCoaching_V2;C38707
</commit_message>
<xml_diff>
--- a/Unit Test/DB/CCO_eCoaching_Employee_Hierarchy_DB_UTD.docx
+++ b/Unit Test/DB/CCO_eCoaching_Employee_Hierarchy_DB_UTD.docx
@@ -248,7 +248,7 @@
           <w:sz w:val="18"/>
           <w:szCs w:val="18"/>
         </w:rPr>
-        <w:t>March 22, 2017</w:t>
+        <w:t>September 25, 2017</w:t>
       </w:r>
       <w:r>
         <w:rPr>
@@ -860,6 +860,77 @@
             <w:r>
               <w:t>Susmitha Palacherla</w:t>
             </w:r>
+          </w:p>
+        </w:tc>
+      </w:tr>
+      <w:tr>
+        <w:tc>
+          <w:tcPr>
+            <w:tcW w:w="0" w:type="auto"/>
+            <w:tcBorders>
+              <w:top w:val="single" w:sz="6" w:space="0" w:color="C0C0C0"/>
+              <w:left w:val="single" w:sz="6" w:space="0" w:color="C0C0C0"/>
+              <w:bottom w:val="single" w:sz="6" w:space="0" w:color="C0C0C0"/>
+              <w:right w:val="single" w:sz="6" w:space="0" w:color="C0C0C0"/>
+            </w:tcBorders>
+          </w:tcPr>
+          <w:p>
+            <w:r>
+              <w:t>09/22/2017</w:t>
+            </w:r>
+          </w:p>
+        </w:tc>
+        <w:tc>
+          <w:tcPr>
+            <w:tcW w:w="0" w:type="auto"/>
+            <w:tcBorders>
+              <w:top w:val="single" w:sz="6" w:space="0" w:color="C0C0C0"/>
+              <w:left w:val="single" w:sz="6" w:space="0" w:color="C0C0C0"/>
+              <w:bottom w:val="single" w:sz="6" w:space="0" w:color="C0C0C0"/>
+              <w:right w:val="single" w:sz="6" w:space="0" w:color="C0C0C0"/>
+            </w:tcBorders>
+          </w:tcPr>
+          <w:p>
+            <w:r>
+              <w:t>7.0</w:t>
+            </w:r>
+          </w:p>
+        </w:tc>
+        <w:tc>
+          <w:tcPr>
+            <w:tcW w:w="0" w:type="auto"/>
+            <w:tcBorders>
+              <w:top w:val="single" w:sz="6" w:space="0" w:color="C0C0C0"/>
+              <w:left w:val="single" w:sz="6" w:space="0" w:color="C0C0C0"/>
+              <w:bottom w:val="single" w:sz="6" w:space="0" w:color="C0C0C0"/>
+              <w:right w:val="single" w:sz="6" w:space="0" w:color="C0C0C0"/>
+            </w:tcBorders>
+          </w:tcPr>
+          <w:p>
+            <w:r>
+              <w:t xml:space="preserve">TFS 8228 - </w:t>
+            </w:r>
+            <w:r>
+              <w:t>Revised logic for supporting Re-used Ids and additional attributes in feed</w:t>
+            </w:r>
+          </w:p>
+        </w:tc>
+        <w:tc>
+          <w:tcPr>
+            <w:tcW w:w="0" w:type="auto"/>
+            <w:tcBorders>
+              <w:top w:val="single" w:sz="6" w:space="0" w:color="C0C0C0"/>
+              <w:left w:val="single" w:sz="6" w:space="0" w:color="C0C0C0"/>
+              <w:bottom w:val="single" w:sz="6" w:space="0" w:color="C0C0C0"/>
+              <w:right w:val="single" w:sz="6" w:space="0" w:color="C0C0C0"/>
+            </w:tcBorders>
+          </w:tcPr>
+          <w:p>
+            <w:r>
+              <w:t>Susmitha Palacherla</w:t>
+            </w:r>
+            <w:bookmarkStart w:id="15" w:name="_GoBack"/>
+            <w:bookmarkEnd w:id="15"/>
           </w:p>
         </w:tc>
       </w:tr>
@@ -936,7 +1007,7 @@
           <w:r>
             <w:fldChar w:fldCharType="separate"/>
           </w:r>
-          <w:hyperlink w:anchor="_Toc477966414" w:history="1">
+          <w:hyperlink w:anchor="_Toc494120695" w:history="1">
             <w:r>
               <w:rPr>
                 <w:rStyle w:val="Hyperlink"/>
@@ -979,7 +1050,7 @@
                 <w:noProof/>
                 <w:webHidden/>
               </w:rPr>
-              <w:instrText xml:space="preserve"> PAGEREF _Toc477966414 \h </w:instrText>
+              <w:instrText xml:space="preserve"> PAGEREF _Toc494120695 \h </w:instrText>
             </w:r>
             <w:r>
               <w:rPr>
@@ -1024,7 +1095,7 @@
               <w:szCs w:val="22"/>
             </w:rPr>
           </w:pPr>
-          <w:hyperlink w:anchor="_Toc477966415" w:history="1">
+          <w:hyperlink w:anchor="_Toc494120696" w:history="1">
             <w:r>
               <w:rPr>
                 <w:rStyle w:val="Hyperlink"/>
@@ -1067,7 +1138,7 @@
                 <w:noProof/>
                 <w:webHidden/>
               </w:rPr>
-              <w:instrText xml:space="preserve"> PAGEREF _Toc477966415 \h </w:instrText>
+              <w:instrText xml:space="preserve"> PAGEREF _Toc494120696 \h </w:instrText>
             </w:r>
             <w:r>
               <w:rPr>
@@ -1112,7 +1183,7 @@
               <w:szCs w:val="22"/>
             </w:rPr>
           </w:pPr>
-          <w:hyperlink w:anchor="_Toc477966416" w:history="1">
+          <w:hyperlink w:anchor="_Toc494120697" w:history="1">
             <w:r>
               <w:rPr>
                 <w:rStyle w:val="Hyperlink"/>
@@ -1155,7 +1226,7 @@
                 <w:noProof/>
                 <w:webHidden/>
               </w:rPr>
-              <w:instrText xml:space="preserve"> PAGEREF _Toc477966416 \h </w:instrText>
+              <w:instrText xml:space="preserve"> PAGEREF _Toc494120697 \h </w:instrText>
             </w:r>
             <w:r>
               <w:rPr>
@@ -1175,7 +1246,7 @@
                 <w:noProof/>
                 <w:webHidden/>
               </w:rPr>
-              <w:t>10</w:t>
+              <w:t>11</w:t>
             </w:r>
             <w:r>
               <w:rPr>
@@ -1200,7 +1271,7 @@
               <w:szCs w:val="22"/>
             </w:rPr>
           </w:pPr>
-          <w:hyperlink w:anchor="_Toc477966417" w:history="1">
+          <w:hyperlink w:anchor="_Toc494120698" w:history="1">
             <w:r>
               <w:rPr>
                 <w:rStyle w:val="Hyperlink"/>
@@ -1243,7 +1314,7 @@
                 <w:noProof/>
                 <w:webHidden/>
               </w:rPr>
-              <w:instrText xml:space="preserve"> PAGEREF _Toc477966417 \h </w:instrText>
+              <w:instrText xml:space="preserve"> PAGEREF _Toc494120698 \h </w:instrText>
             </w:r>
             <w:r>
               <w:rPr>
@@ -1263,7 +1334,7 @@
                 <w:noProof/>
                 <w:webHidden/>
               </w:rPr>
-              <w:t>11</w:t>
+              <w:t>12</w:t>
             </w:r>
             <w:r>
               <w:rPr>
@@ -1288,7 +1359,7 @@
               <w:szCs w:val="22"/>
             </w:rPr>
           </w:pPr>
-          <w:hyperlink w:anchor="_Toc477966418" w:history="1">
+          <w:hyperlink w:anchor="_Toc494120699" w:history="1">
             <w:r>
               <w:rPr>
                 <w:rStyle w:val="Hyperlink"/>
@@ -1331,7 +1402,7 @@
                 <w:noProof/>
                 <w:webHidden/>
               </w:rPr>
-              <w:instrText xml:space="preserve"> PAGEREF _Toc477966418 \h </w:instrText>
+              <w:instrText xml:space="preserve"> PAGEREF _Toc494120699 \h </w:instrText>
             </w:r>
             <w:r>
               <w:rPr>
@@ -1351,7 +1422,7 @@
                 <w:noProof/>
                 <w:webHidden/>
               </w:rPr>
-              <w:t>15</w:t>
+              <w:t>16</w:t>
             </w:r>
             <w:r>
               <w:rPr>
@@ -1376,7 +1447,7 @@
               <w:szCs w:val="22"/>
             </w:rPr>
           </w:pPr>
-          <w:hyperlink w:anchor="_Toc477966419" w:history="1">
+          <w:hyperlink w:anchor="_Toc494120700" w:history="1">
             <w:r>
               <w:rPr>
                 <w:rStyle w:val="Hyperlink"/>
@@ -1427,7 +1498,7 @@
                 <w:noProof/>
                 <w:webHidden/>
               </w:rPr>
-              <w:instrText xml:space="preserve"> PAGEREF _Toc477966419 \h </w:instrText>
+              <w:instrText xml:space="preserve"> PAGEREF _Toc494120700 \h </w:instrText>
             </w:r>
             <w:r>
               <w:rPr>
@@ -1447,7 +1518,95 @@
                 <w:noProof/>
                 <w:webHidden/>
               </w:rPr>
-              <w:t>16</w:t>
+              <w:t>17</w:t>
+            </w:r>
+            <w:r>
+              <w:rPr>
+                <w:noProof/>
+                <w:webHidden/>
+              </w:rPr>
+              <w:fldChar w:fldCharType="end"/>
+            </w:r>
+          </w:hyperlink>
+        </w:p>
+        <w:p>
+          <w:pPr>
+            <w:pStyle w:val="TOC2"/>
+            <w:tabs>
+              <w:tab w:val="left" w:pos="880"/>
+              <w:tab w:val="right" w:leader="dot" w:pos="13670"/>
+            </w:tabs>
+            <w:rPr>
+              <w:rFonts w:asciiTheme="minorHAnsi" w:eastAsiaTheme="minorEastAsia" w:hAnsiTheme="minorHAnsi" w:cstheme="minorBidi"/>
+              <w:noProof/>
+              <w:sz w:val="22"/>
+              <w:szCs w:val="22"/>
+            </w:rPr>
+          </w:pPr>
+          <w:hyperlink w:anchor="_Toc494120701" w:history="1">
+            <w:r>
+              <w:rPr>
+                <w:rStyle w:val="Hyperlink"/>
+                <w:noProof/>
+              </w:rPr>
+              <w:t>7.0</w:t>
+            </w:r>
+            <w:r>
+              <w:rPr>
+                <w:rFonts w:asciiTheme="minorHAnsi" w:eastAsiaTheme="minorEastAsia" w:hAnsiTheme="minorHAnsi" w:cstheme="minorBidi"/>
+                <w:noProof/>
+                <w:sz w:val="22"/>
+                <w:szCs w:val="22"/>
+              </w:rPr>
+              <w:tab/>
+            </w:r>
+            <w:r>
+              <w:rPr>
+                <w:rStyle w:val="Hyperlink"/>
+                <w:noProof/>
+              </w:rPr>
+              <w:t>TFS 8228 – Revised logic for supporting Re-used Ids and additional attributes in feed</w:t>
+            </w:r>
+            <w:r>
+              <w:rPr>
+                <w:noProof/>
+                <w:webHidden/>
+              </w:rPr>
+              <w:tab/>
+            </w:r>
+            <w:r>
+              <w:rPr>
+                <w:noProof/>
+                <w:webHidden/>
+              </w:rPr>
+              <w:fldChar w:fldCharType="begin"/>
+            </w:r>
+            <w:r>
+              <w:rPr>
+                <w:noProof/>
+                <w:webHidden/>
+              </w:rPr>
+              <w:instrText xml:space="preserve"> PAGEREF _Toc494120701 \h </w:instrText>
+            </w:r>
+            <w:r>
+              <w:rPr>
+                <w:noProof/>
+                <w:webHidden/>
+              </w:rPr>
+            </w:r>
+            <w:r>
+              <w:rPr>
+                <w:noProof/>
+                <w:webHidden/>
+              </w:rPr>
+              <w:fldChar w:fldCharType="separate"/>
+            </w:r>
+            <w:r>
+              <w:rPr>
+                <w:noProof/>
+                <w:webHidden/>
+              </w:rPr>
+              <w:t>19</w:t>
             </w:r>
             <w:r>
               <w:rPr>
@@ -1520,8 +1679,8 @@
           <w:numId w:val="3"/>
         </w:numPr>
       </w:pPr>
-      <w:bookmarkStart w:id="15" w:name="_Toc391395339"/>
-      <w:bookmarkStart w:id="16" w:name="_Toc477966414"/>
+      <w:bookmarkStart w:id="16" w:name="_Toc391395339"/>
+      <w:bookmarkStart w:id="17" w:name="_Toc494120695"/>
       <w:r>
         <w:t>SCR 12</w:t>
       </w:r>
@@ -1531,21 +1690,16 @@
       <w:r>
         <w:t xml:space="preserve"> Update </w:t>
       </w:r>
-      <w:proofErr w:type="spellStart"/>
       <w:r>
-        <w:t>Employee_Hierarchy</w:t>
+        <w:t>Employee_Hierarchy Load process</w:t>
       </w:r>
-      <w:proofErr w:type="spellEnd"/>
-      <w:r>
-        <w:t xml:space="preserve"> Load process</w:t>
-      </w:r>
-      <w:bookmarkEnd w:id="16"/>
+      <w:bookmarkEnd w:id="17"/>
     </w:p>
     <w:p>
       <w:r>
         <w:t xml:space="preserve"> To move updates for Migrated Users above the employee ID To</w:t>
       </w:r>
-      <w:bookmarkEnd w:id="15"/>
+      <w:bookmarkEnd w:id="16"/>
       <w:r>
         <w:t xml:space="preserve"> table Update</w:t>
       </w:r>
@@ -1636,23 +1790,7 @@
           </w:tcPr>
           <w:p>
             <w:r>
-              <w:t xml:space="preserve">The </w:t>
-            </w:r>
-            <w:proofErr w:type="spellStart"/>
-            <w:r>
-              <w:t>Employee_Hierarchy</w:t>
-            </w:r>
-            <w:proofErr w:type="spellEnd"/>
-            <w:r>
-              <w:t xml:space="preserve"> Load process is failing on the update to the Employee ID To Lan ID process step. This is causing the updates for Migrated </w:t>
-            </w:r>
-            <w:proofErr w:type="gramStart"/>
-            <w:r>
-              <w:t>users</w:t>
-            </w:r>
-            <w:proofErr w:type="gramEnd"/>
-            <w:r>
-              <w:t xml:space="preserve"> step that follows it to not execute. Package has been updated to move the steps around.</w:t>
+              <w:t>The Employee_Hierarchy Load process is failing on the update to the Employee ID To Lan ID process step. This is causing the updates for Migrated users step that follows it to not execute. Package has been updated to move the steps around.</w:t>
             </w:r>
           </w:p>
         </w:tc>
@@ -1673,13 +1811,8 @@
             <w:tcW w:w="10455" w:type="dxa"/>
           </w:tcPr>
           <w:p>
-            <w:proofErr w:type="spellStart"/>
-            <w:r>
-              <w:t>eCoaching_Dev</w:t>
-            </w:r>
-            <w:proofErr w:type="spellEnd"/>
-            <w:r>
-              <w:t xml:space="preserve"> database on vrivfssdbt02\scord01,1437 </w:t>
+            <w:r>
+              <w:t xml:space="preserve">eCoaching_Dev database on vrivfssdbt02\scord01,1437 </w:t>
             </w:r>
           </w:p>
         </w:tc>
@@ -1785,11 +1918,9 @@
             <w:tcW w:w="10455" w:type="dxa"/>
           </w:tcPr>
           <w:p>
-            <w:proofErr w:type="spellStart"/>
             <w:r>
               <w:t>CCO_eCoaching_EmployeeHierarchy_Load.sql</w:t>
             </w:r>
-            <w:proofErr w:type="spellEnd"/>
           </w:p>
         </w:tc>
       </w:tr>
@@ -1974,17 +2105,8 @@
                 <w:rFonts w:asciiTheme="minorHAnsi" w:hAnsiTheme="minorHAnsi"/>
                 <w:bCs/>
               </w:rPr>
-              <w:t xml:space="preserve">Ran SQL agent Job </w:t>
-            </w:r>
-            <w:proofErr w:type="spellStart"/>
-            <w:r>
-              <w:rPr>
-                <w:rFonts w:asciiTheme="minorHAnsi" w:hAnsiTheme="minorHAnsi"/>
-                <w:bCs/>
-              </w:rPr>
-              <w:t>Employee_Hierarchy</w:t>
-            </w:r>
-            <w:proofErr w:type="spellEnd"/>
+              <w:t>Ran SQL agent Job Employee_Hierarchy</w:t>
+            </w:r>
             <w:r>
               <w:rPr>
                 <w:rFonts w:ascii="Courier New" w:hAnsi="Courier New" w:cs="Courier New"/>
@@ -2010,23 +2132,7 @@
                 <w:rFonts w:asciiTheme="minorHAnsi" w:hAnsiTheme="minorHAnsi"/>
                 <w:bCs/>
               </w:rPr>
-              <w:t xml:space="preserve">To fail on step Employee ID TO </w:t>
-            </w:r>
-            <w:proofErr w:type="spellStart"/>
-            <w:r>
-              <w:rPr>
-                <w:rFonts w:asciiTheme="minorHAnsi" w:hAnsiTheme="minorHAnsi"/>
-                <w:bCs/>
-              </w:rPr>
-              <w:t>lan</w:t>
-            </w:r>
-            <w:proofErr w:type="spellEnd"/>
-            <w:r>
-              <w:rPr>
-                <w:rFonts w:asciiTheme="minorHAnsi" w:hAnsiTheme="minorHAnsi"/>
-                <w:bCs/>
-              </w:rPr>
-              <w:t xml:space="preserve"> ID step which is the final step of the load process.</w:t>
+              <w:t>To fail on step Employee ID TO lan ID step which is the final step of the load process.</w:t>
             </w:r>
           </w:p>
         </w:tc>
@@ -2233,25 +2339,8 @@
                 <w:rFonts w:asciiTheme="minorHAnsi" w:hAnsiTheme="minorHAnsi"/>
                 <w:bCs/>
               </w:rPr>
-              <w:t xml:space="preserve">The </w:t>
-            </w:r>
-            <w:proofErr w:type="spellStart"/>
-            <w:r>
-              <w:rPr>
-                <w:rFonts w:asciiTheme="minorHAnsi" w:hAnsiTheme="minorHAnsi"/>
-                <w:bCs/>
-              </w:rPr>
-              <w:t>eCL</w:t>
-            </w:r>
-            <w:proofErr w:type="spellEnd"/>
-            <w:r>
-              <w:rPr>
-                <w:rFonts w:asciiTheme="minorHAnsi" w:hAnsiTheme="minorHAnsi"/>
-                <w:bCs/>
-              </w:rPr>
-              <w:t xml:space="preserve"> logs having CSR value ‘</w:t>
-            </w:r>
-            <w:proofErr w:type="spellStart"/>
+              <w:t>The eCL logs having CSR value ‘</w:t>
+            </w:r>
             <w:r>
               <w:rPr>
                 <w:rFonts w:asciiTheme="minorHAnsi" w:hAnsiTheme="minorHAnsi"/>
@@ -2259,7 +2348,6 @@
               </w:rPr>
               <w:t>paynde</w:t>
             </w:r>
-            <w:proofErr w:type="spellEnd"/>
             <w:r>
               <w:rPr>
                 <w:rFonts w:asciiTheme="minorHAnsi" w:hAnsiTheme="minorHAnsi"/>
@@ -2357,73 +2445,8 @@
                 <w:rFonts w:asciiTheme="minorHAnsi" w:hAnsiTheme="minorHAnsi"/>
                 <w:bCs/>
               </w:rPr>
-              <w:t xml:space="preserve">Update record for </w:t>
-            </w:r>
-            <w:proofErr w:type="spellStart"/>
-            <w:r>
-              <w:rPr>
-                <w:rFonts w:asciiTheme="minorHAnsi" w:hAnsiTheme="minorHAnsi"/>
-                <w:bCs/>
-              </w:rPr>
-              <w:t>debra</w:t>
-            </w:r>
-            <w:proofErr w:type="spellEnd"/>
-            <w:r>
-              <w:rPr>
-                <w:rFonts w:asciiTheme="minorHAnsi" w:hAnsiTheme="minorHAnsi"/>
-                <w:bCs/>
-              </w:rPr>
-              <w:t xml:space="preserve"> </w:t>
-            </w:r>
-            <w:proofErr w:type="spellStart"/>
-            <w:r>
-              <w:rPr>
-                <w:rFonts w:asciiTheme="minorHAnsi" w:hAnsiTheme="minorHAnsi"/>
-                <w:bCs/>
-              </w:rPr>
-              <w:t>payne</w:t>
-            </w:r>
-            <w:proofErr w:type="spellEnd"/>
-            <w:r>
-              <w:rPr>
-                <w:rFonts w:asciiTheme="minorHAnsi" w:hAnsiTheme="minorHAnsi"/>
-                <w:bCs/>
-              </w:rPr>
-              <w:t xml:space="preserve"> in the PS Employee file to update </w:t>
-            </w:r>
-            <w:proofErr w:type="spellStart"/>
-            <w:r>
-              <w:rPr>
-                <w:rFonts w:asciiTheme="minorHAnsi" w:hAnsiTheme="minorHAnsi"/>
-                <w:bCs/>
-              </w:rPr>
-              <w:t>lanid</w:t>
-            </w:r>
-            <w:proofErr w:type="spellEnd"/>
-            <w:r>
-              <w:rPr>
-                <w:rFonts w:asciiTheme="minorHAnsi" w:hAnsiTheme="minorHAnsi"/>
-                <w:bCs/>
-              </w:rPr>
-              <w:t xml:space="preserve"> to </w:t>
-            </w:r>
-            <w:proofErr w:type="spellStart"/>
-            <w:r>
-              <w:rPr>
-                <w:rFonts w:asciiTheme="minorHAnsi" w:hAnsiTheme="minorHAnsi"/>
-                <w:bCs/>
-              </w:rPr>
-              <w:t>debra.payne</w:t>
-            </w:r>
-            <w:proofErr w:type="spellEnd"/>
-            <w:r>
-              <w:rPr>
-                <w:rFonts w:asciiTheme="minorHAnsi" w:hAnsiTheme="minorHAnsi"/>
-                <w:bCs/>
-              </w:rPr>
-              <w:t xml:space="preserve"> from ‘</w:t>
-            </w:r>
-            <w:proofErr w:type="spellStart"/>
+              <w:t>Update record for debra payne in the PS Employee file to update lanid to debra.payne from ‘</w:t>
+            </w:r>
             <w:r>
               <w:rPr>
                 <w:rFonts w:asciiTheme="minorHAnsi" w:hAnsiTheme="minorHAnsi"/>
@@ -2431,7 +2454,6 @@
               </w:rPr>
               <w:t>paynde</w:t>
             </w:r>
-            <w:proofErr w:type="spellEnd"/>
             <w:r>
               <w:rPr>
                 <w:rFonts w:asciiTheme="minorHAnsi" w:hAnsiTheme="minorHAnsi"/>
@@ -2722,7 +2744,7 @@
           <w:numId w:val="3"/>
         </w:numPr>
       </w:pPr>
-      <w:bookmarkStart w:id="17" w:name="_Toc477966415"/>
+      <w:bookmarkStart w:id="18" w:name="_Toc494120696"/>
       <w:r>
         <w:t>SCR 12</w:t>
       </w:r>
@@ -2733,20 +2755,12 @@
         <w:t xml:space="preserve"> - </w:t>
       </w:r>
       <w:r>
-        <w:t xml:space="preserve">Fix employee ID </w:t>
-      </w:r>
-      <w:proofErr w:type="gramStart"/>
-      <w:r>
-        <w:t>To</w:t>
-      </w:r>
-      <w:proofErr w:type="gramEnd"/>
-      <w:r>
-        <w:t xml:space="preserve"> LAN</w:t>
+        <w:t>Fix employee ID To LAN</w:t>
       </w:r>
       <w:r>
         <w:t xml:space="preserve"> ID Process</w:t>
       </w:r>
-      <w:bookmarkEnd w:id="17"/>
+      <w:bookmarkEnd w:id="18"/>
     </w:p>
     <w:p/>
     <w:tbl>
@@ -2874,54 +2888,22 @@
                 <w:sz w:val="22"/>
                 <w:szCs w:val="22"/>
               </w:rPr>
-              <w:t xml:space="preserve">The </w:t>
-            </w:r>
-            <w:proofErr w:type="spellStart"/>
-            <w:r>
+              <w:t>The Employee_Hierarchy Load process is failing on the update to the Employee ID To Lan ID process step. The logic for the initial population of the table and maintenance has been revised to use a different approach.</w:t>
+            </w:r>
+          </w:p>
+          <w:p>
+            <w:pPr>
               <w:rPr>
                 <w:sz w:val="22"/>
                 <w:szCs w:val="22"/>
               </w:rPr>
-              <w:t>Employee_Hierarchy</w:t>
-            </w:r>
-            <w:proofErr w:type="spellEnd"/>
+            </w:pPr>
             <w:r>
               <w:rPr>
                 <w:sz w:val="22"/>
                 <w:szCs w:val="22"/>
               </w:rPr>
-              <w:t xml:space="preserve"> Load process is failing on the update to the Employee ID To Lan ID process step. The logic for the initial population of the table and maintenance has been revised to use a different approach.</w:t>
-            </w:r>
-          </w:p>
-          <w:p>
-            <w:pPr>
-              <w:rPr>
-                <w:sz w:val="22"/>
-                <w:szCs w:val="22"/>
-              </w:rPr>
-            </w:pPr>
-            <w:r>
-              <w:rPr>
-                <w:sz w:val="22"/>
-                <w:szCs w:val="22"/>
-              </w:rPr>
-              <w:t xml:space="preserve">The Employee Hierarchy table had to be cleaned up prior to Populating and maintaining the Employee ID TO </w:t>
-            </w:r>
-            <w:proofErr w:type="spellStart"/>
-            <w:r>
-              <w:rPr>
-                <w:sz w:val="22"/>
-                <w:szCs w:val="22"/>
-              </w:rPr>
-              <w:t>lan</w:t>
-            </w:r>
-            <w:proofErr w:type="spellEnd"/>
-            <w:r>
-              <w:rPr>
-                <w:sz w:val="22"/>
-                <w:szCs w:val="22"/>
-              </w:rPr>
-              <w:t xml:space="preserve"> ID Table.</w:t>
+              <w:t>The Employee Hierarchy table had to be cleaned up prior to Populating and maintaining the Employee ID TO lan ID Table.</w:t>
             </w:r>
           </w:p>
           <w:p>
@@ -3000,21 +2982,7 @@
               <w:rPr>
                 <w:rFonts w:ascii="Times New Roman" w:hAnsi="Times New Roman" w:cs="Times New Roman"/>
               </w:rPr>
-              <w:t xml:space="preserve">Assign End date for Employee ID To </w:t>
-            </w:r>
-            <w:proofErr w:type="spellStart"/>
-            <w:r>
-              <w:rPr>
-                <w:rFonts w:ascii="Times New Roman" w:hAnsi="Times New Roman" w:cs="Times New Roman"/>
-              </w:rPr>
-              <w:t>lan</w:t>
-            </w:r>
-            <w:proofErr w:type="spellEnd"/>
-            <w:r>
-              <w:rPr>
-                <w:rFonts w:ascii="Times New Roman" w:hAnsi="Times New Roman" w:cs="Times New Roman"/>
-              </w:rPr>
-              <w:t xml:space="preserve"> ID pairs for Termed employees</w:t>
+              <w:t>Assign End date for Employee ID To lan ID pairs for Termed employees</w:t>
             </w:r>
           </w:p>
           <w:p>
@@ -3080,21 +3048,7 @@
               <w:rPr>
                 <w:rFonts w:ascii="Times New Roman" w:hAnsi="Times New Roman" w:cs="Times New Roman"/>
               </w:rPr>
-              <w:t xml:space="preserve">Insert an employee ID To </w:t>
-            </w:r>
-            <w:proofErr w:type="spellStart"/>
-            <w:r>
-              <w:rPr>
-                <w:rFonts w:ascii="Times New Roman" w:hAnsi="Times New Roman" w:cs="Times New Roman"/>
-              </w:rPr>
-              <w:t>lan</w:t>
-            </w:r>
-            <w:proofErr w:type="spellEnd"/>
-            <w:r>
-              <w:rPr>
-                <w:rFonts w:ascii="Times New Roman" w:hAnsi="Times New Roman" w:cs="Times New Roman"/>
-              </w:rPr>
-              <w:t xml:space="preserve"> ID link record for a Re</w:t>
+              <w:t>Insert an employee ID To lan ID link record for a Re</w:t>
             </w:r>
             <w:r>
               <w:rPr>
@@ -3159,21 +3113,77 @@
                 <w:szCs w:val="22"/>
               </w:rPr>
             </w:pPr>
-            <w:proofErr w:type="spellStart"/>
             <w:r>
               <w:rPr>
                 <w:sz w:val="22"/>
                 <w:szCs w:val="22"/>
               </w:rPr>
-              <w:t>eCoaching_Dev</w:t>
-            </w:r>
-            <w:proofErr w:type="spellEnd"/>
-            <w:r>
+              <w:t xml:space="preserve">eCoaching_Dev database on vrivfssdbt02\scord01,1437 </w:t>
+            </w:r>
+          </w:p>
+        </w:tc>
+      </w:tr>
+      <w:tr>
+        <w:tc>
+          <w:tcPr>
+            <w:tcW w:w="2549" w:type="dxa"/>
+          </w:tcPr>
+          <w:p>
+            <w:pPr>
               <w:rPr>
                 <w:sz w:val="22"/>
                 <w:szCs w:val="22"/>
               </w:rPr>
-              <w:t xml:space="preserve"> database on vrivfssdbt02\scord01,1437 </w:t>
+            </w:pPr>
+            <w:r>
+              <w:rPr>
+                <w:sz w:val="22"/>
+                <w:szCs w:val="22"/>
+              </w:rPr>
+              <w:t>Code Modules created/updated</w:t>
+            </w:r>
+          </w:p>
+        </w:tc>
+        <w:tc>
+          <w:tcPr>
+            <w:tcW w:w="10455" w:type="dxa"/>
+          </w:tcPr>
+          <w:p>
+            <w:pPr>
+              <w:rPr>
+                <w:sz w:val="22"/>
+                <w:szCs w:val="22"/>
+              </w:rPr>
+            </w:pPr>
+            <w:r>
+              <w:rPr>
+                <w:rFonts w:ascii="Courier New" w:hAnsi="Courier New" w:cs="Courier New"/>
+                <w:noProof/>
+                <w:color w:val="0000FF"/>
+              </w:rPr>
+              <w:t>PROCEDURE</w:t>
+            </w:r>
+            <w:r>
+              <w:rPr>
+                <w:rFonts w:ascii="Courier New" w:hAnsi="Courier New" w:cs="Courier New"/>
+                <w:noProof/>
+              </w:rPr>
+              <w:t xml:space="preserve"> [EC]</w:t>
+            </w:r>
+            <w:r>
+              <w:rPr>
+                <w:rFonts w:ascii="Courier New" w:hAnsi="Courier New" w:cs="Courier New"/>
+                <w:noProof/>
+                <w:color w:val="808080"/>
+              </w:rPr>
+              <w:t>.</w:t>
+            </w:r>
+            <w:r>
+              <w:rPr>
+                <w:rFonts w:ascii="Courier New" w:hAnsi="Courier New" w:cs="Courier New"/>
+                <w:noProof/>
+              </w:rPr>
+              <w:t>[sp_Update_EmployeeID_To_LanID]</w:t>
             </w:r>
           </w:p>
         </w:tc>
@@ -3195,7 +3205,7 @@
                 <w:sz w:val="22"/>
                 <w:szCs w:val="22"/>
               </w:rPr>
-              <w:t>Code Modules created/updated</w:t>
+              <w:t>Code doc</w:t>
             </w:r>
           </w:p>
         </w:tc>
@@ -3212,33 +3222,10 @@
             </w:pPr>
             <w:r>
               <w:rPr>
-                <w:rFonts w:ascii="Courier New" w:hAnsi="Courier New" w:cs="Courier New"/>
-                <w:noProof/>
-                <w:color w:val="0000FF"/>
-              </w:rPr>
-              <w:t>PROCEDURE</w:t>
-            </w:r>
-            <w:r>
-              <w:rPr>
-                <w:rFonts w:ascii="Courier New" w:hAnsi="Courier New" w:cs="Courier New"/>
-                <w:noProof/>
-              </w:rPr>
-              <w:t xml:space="preserve"> [EC]</w:t>
-            </w:r>
-            <w:r>
-              <w:rPr>
-                <w:rFonts w:ascii="Courier New" w:hAnsi="Courier New" w:cs="Courier New"/>
-                <w:noProof/>
-                <w:color w:val="808080"/>
-              </w:rPr>
-              <w:t>.</w:t>
-            </w:r>
-            <w:r>
-              <w:rPr>
-                <w:rFonts w:ascii="Courier New" w:hAnsi="Courier New" w:cs="Courier New"/>
-                <w:noProof/>
-              </w:rPr>
-              <w:t>[sp_Update_EmployeeID_To_LanID]</w:t>
+                <w:sz w:val="22"/>
+                <w:szCs w:val="22"/>
+              </w:rPr>
+              <w:t>CCO_eCoaching_EmployeeHierarchy_Load.sql</w:t>
             </w:r>
           </w:p>
         </w:tc>
@@ -3260,7 +3247,7 @@
                 <w:sz w:val="22"/>
                 <w:szCs w:val="22"/>
               </w:rPr>
-              <w:t>Code doc</w:t>
+              <w:t>Notes</w:t>
             </w:r>
           </w:p>
         </w:tc>
@@ -3275,23 +3262,14 @@
                 <w:szCs w:val="22"/>
               </w:rPr>
             </w:pPr>
-            <w:proofErr w:type="spellStart"/>
             <w:r>
               <w:rPr>
                 <w:sz w:val="22"/>
                 <w:szCs w:val="22"/>
               </w:rPr>
-              <w:t>CCO_eCoaching_EmployeeHierarchy_Load.sql</w:t>
-            </w:r>
-            <w:proofErr w:type="spellEnd"/>
-          </w:p>
-        </w:tc>
-      </w:tr>
-      <w:tr>
-        <w:tc>
-          <w:tcPr>
-            <w:tcW w:w="2549" w:type="dxa"/>
-          </w:tcPr>
+              <w:t xml:space="preserve">Manually edited Employee records in the Employee_Hierarchy and Employee_Hierarchy_Staging tables to </w:t>
+            </w:r>
+          </w:p>
           <w:p>
             <w:pPr>
               <w:rPr>
@@ -3304,73 +3282,7 @@
                 <w:sz w:val="22"/>
                 <w:szCs w:val="22"/>
               </w:rPr>
-              <w:t>Notes</w:t>
-            </w:r>
-          </w:p>
-        </w:tc>
-        <w:tc>
-          <w:tcPr>
-            <w:tcW w:w="10455" w:type="dxa"/>
-          </w:tcPr>
-          <w:p>
-            <w:pPr>
-              <w:rPr>
-                <w:sz w:val="22"/>
-                <w:szCs w:val="22"/>
-              </w:rPr>
-            </w:pPr>
-            <w:r>
-              <w:rPr>
-                <w:sz w:val="22"/>
-                <w:szCs w:val="22"/>
-              </w:rPr>
-              <w:t xml:space="preserve">Manually edited Employee records in the </w:t>
-            </w:r>
-            <w:proofErr w:type="spellStart"/>
-            <w:r>
-              <w:rPr>
-                <w:sz w:val="22"/>
-                <w:szCs w:val="22"/>
-              </w:rPr>
-              <w:t>Employee_Hierarchy</w:t>
-            </w:r>
-            <w:proofErr w:type="spellEnd"/>
-            <w:r>
-              <w:rPr>
-                <w:sz w:val="22"/>
-                <w:szCs w:val="22"/>
-              </w:rPr>
-              <w:t xml:space="preserve"> and </w:t>
-            </w:r>
-            <w:proofErr w:type="spellStart"/>
-            <w:r>
-              <w:rPr>
-                <w:sz w:val="22"/>
-                <w:szCs w:val="22"/>
-              </w:rPr>
-              <w:t>Employee_Hierarchy_Staging</w:t>
-            </w:r>
-            <w:proofErr w:type="spellEnd"/>
-            <w:r>
-              <w:rPr>
-                <w:sz w:val="22"/>
-                <w:szCs w:val="22"/>
-              </w:rPr>
-              <w:t xml:space="preserve"> tables to </w:t>
-            </w:r>
-          </w:p>
-          <w:p>
-            <w:pPr>
-              <w:rPr>
-                <w:sz w:val="22"/>
-                <w:szCs w:val="22"/>
-              </w:rPr>
-            </w:pPr>
-            <w:r>
-              <w:rPr>
-                <w:sz w:val="22"/>
-                <w:szCs w:val="22"/>
-              </w:rPr>
+              <w:lastRenderedPageBreak/>
               <w:t>Verify that the updates were happening as expected for each of the above 4 scenarios.</w:t>
             </w:r>
           </w:p>
@@ -3515,6 +3427,7 @@
                 <w:rFonts w:asciiTheme="minorHAnsi" w:hAnsiTheme="minorHAnsi"/>
                 <w:bCs/>
               </w:rPr>
+              <w:lastRenderedPageBreak/>
               <w:t>2.1</w:t>
             </w:r>
             <w:r>
@@ -3991,23 +3904,7 @@
                 <w:rFonts w:asciiTheme="minorHAnsi" w:hAnsiTheme="minorHAnsi"/>
                 <w:bCs/>
               </w:rPr>
-              <w:t>Run the update part 1 from PROCEDURE [EC].[</w:t>
-            </w:r>
-            <w:proofErr w:type="spellStart"/>
-            <w:r>
-              <w:rPr>
-                <w:rFonts w:asciiTheme="minorHAnsi" w:hAnsiTheme="minorHAnsi"/>
-                <w:bCs/>
-              </w:rPr>
-              <w:t>sp_Update_EmployeeID_To_LanID</w:t>
-            </w:r>
-            <w:proofErr w:type="spellEnd"/>
-            <w:r>
-              <w:rPr>
-                <w:rFonts w:asciiTheme="minorHAnsi" w:hAnsiTheme="minorHAnsi"/>
-                <w:bCs/>
-              </w:rPr>
-              <w:t>]</w:t>
+              <w:t>Run the update part 1 from PROCEDURE [EC].[sp_Update_EmployeeID_To_LanID]</w:t>
             </w:r>
           </w:p>
           <w:p>
@@ -4265,39 +4162,7 @@
                 <w:rFonts w:asciiTheme="minorHAnsi" w:hAnsiTheme="minorHAnsi"/>
                 <w:bCs/>
               </w:rPr>
-              <w:t xml:space="preserve">Repeated test with an Employee having 2 open ended records. One for </w:t>
-            </w:r>
-            <w:proofErr w:type="spellStart"/>
-            <w:r>
-              <w:rPr>
-                <w:rFonts w:asciiTheme="minorHAnsi" w:hAnsiTheme="minorHAnsi"/>
-                <w:bCs/>
-              </w:rPr>
-              <w:t>VNGt</w:t>
-            </w:r>
-            <w:proofErr w:type="spellEnd"/>
-            <w:r>
-              <w:rPr>
-                <w:rFonts w:asciiTheme="minorHAnsi" w:hAnsiTheme="minorHAnsi"/>
-                <w:bCs/>
-              </w:rPr>
-              <w:t xml:space="preserve"> and one for </w:t>
-            </w:r>
-            <w:proofErr w:type="spellStart"/>
-            <w:r>
-              <w:rPr>
-                <w:rFonts w:asciiTheme="minorHAnsi" w:hAnsiTheme="minorHAnsi"/>
-                <w:bCs/>
-              </w:rPr>
-              <w:t>AD.local</w:t>
-            </w:r>
-            <w:proofErr w:type="spellEnd"/>
-            <w:r>
-              <w:rPr>
-                <w:rFonts w:asciiTheme="minorHAnsi" w:hAnsiTheme="minorHAnsi"/>
-                <w:bCs/>
-              </w:rPr>
-              <w:t>.</w:t>
+              <w:t>Repeated test with an Employee having 2 open ended records. One for VNGt and one for AD.local.</w:t>
             </w:r>
           </w:p>
           <w:p>
@@ -4700,23 +4565,7 @@
                 <w:rFonts w:asciiTheme="minorHAnsi" w:hAnsiTheme="minorHAnsi"/>
                 <w:bCs/>
               </w:rPr>
-              <w:t>Run the update part 1 from PROCEDURE [EC].[</w:t>
-            </w:r>
-            <w:proofErr w:type="spellStart"/>
-            <w:r>
-              <w:rPr>
-                <w:rFonts w:asciiTheme="minorHAnsi" w:hAnsiTheme="minorHAnsi"/>
-                <w:bCs/>
-              </w:rPr>
-              <w:t>sp_Update_EmployeeID_To_LanID</w:t>
-            </w:r>
-            <w:proofErr w:type="spellEnd"/>
-            <w:r>
-              <w:rPr>
-                <w:rFonts w:asciiTheme="minorHAnsi" w:hAnsiTheme="minorHAnsi"/>
-                <w:bCs/>
-              </w:rPr>
-              <w:t>]</w:t>
+              <w:t>Run the update part 1 from PROCEDURE [EC].[sp_Update_EmployeeID_To_LanID]</w:t>
             </w:r>
           </w:p>
           <w:p>
@@ -5614,55 +5463,7 @@
                 <w:rFonts w:asciiTheme="minorHAnsi" w:hAnsiTheme="minorHAnsi"/>
                 <w:bCs/>
               </w:rPr>
-              <w:t xml:space="preserve">I record for </w:t>
-            </w:r>
-            <w:proofErr w:type="spellStart"/>
-            <w:r>
-              <w:rPr>
-                <w:rFonts w:asciiTheme="minorHAnsi" w:hAnsiTheme="minorHAnsi"/>
-                <w:bCs/>
-              </w:rPr>
-              <w:t>Emp</w:t>
-            </w:r>
-            <w:proofErr w:type="spellEnd"/>
-            <w:r>
-              <w:rPr>
-                <w:rFonts w:asciiTheme="minorHAnsi" w:hAnsiTheme="minorHAnsi"/>
-                <w:bCs/>
-              </w:rPr>
-              <w:t xml:space="preserve"> ID ‘777777’ and </w:t>
-            </w:r>
-            <w:proofErr w:type="spellStart"/>
-            <w:r>
-              <w:rPr>
-                <w:rFonts w:asciiTheme="minorHAnsi" w:hAnsiTheme="minorHAnsi"/>
-                <w:bCs/>
-              </w:rPr>
-              <w:t>lan</w:t>
-            </w:r>
-            <w:proofErr w:type="spellEnd"/>
-            <w:r>
-              <w:rPr>
-                <w:rFonts w:asciiTheme="minorHAnsi" w:hAnsiTheme="minorHAnsi"/>
-                <w:bCs/>
-              </w:rPr>
-              <w:t xml:space="preserve"> id ‘</w:t>
-            </w:r>
-            <w:proofErr w:type="spellStart"/>
-            <w:r>
-              <w:rPr>
-                <w:rFonts w:asciiTheme="minorHAnsi" w:hAnsiTheme="minorHAnsi"/>
-                <w:bCs/>
-              </w:rPr>
-              <w:t>My.Test</w:t>
-            </w:r>
-            <w:proofErr w:type="spellEnd"/>
-            <w:r>
-              <w:rPr>
-                <w:rFonts w:asciiTheme="minorHAnsi" w:hAnsiTheme="minorHAnsi"/>
-                <w:bCs/>
-              </w:rPr>
-              <w:t>’</w:t>
+              <w:t>I record for Emp ID ‘777777’ and lan id ‘My.Test’</w:t>
             </w:r>
           </w:p>
           <w:p>
@@ -5756,78 +5557,30 @@
                 <w:rFonts w:asciiTheme="minorHAnsi" w:hAnsiTheme="minorHAnsi"/>
                 <w:bCs/>
               </w:rPr>
-              <w:t xml:space="preserve">Insert new record for new </w:t>
-            </w:r>
-            <w:proofErr w:type="spellStart"/>
-            <w:r>
-              <w:rPr>
-                <w:rFonts w:asciiTheme="minorHAnsi" w:hAnsiTheme="minorHAnsi"/>
-                <w:bCs/>
-              </w:rPr>
-              <w:t>lan</w:t>
-            </w:r>
-            <w:proofErr w:type="spellEnd"/>
-            <w:r>
-              <w:rPr>
-                <w:rFonts w:asciiTheme="minorHAnsi" w:hAnsiTheme="minorHAnsi"/>
-                <w:bCs/>
-              </w:rPr>
-              <w:t xml:space="preserve"> id for existing employee</w:t>
-            </w:r>
-          </w:p>
-          <w:p>
-            <w:pPr>
-              <w:rPr>
-                <w:rFonts w:asciiTheme="minorHAnsi" w:hAnsiTheme="minorHAnsi"/>
-                <w:bCs/>
-              </w:rPr>
-            </w:pPr>
-          </w:p>
-          <w:p>
-            <w:pPr>
-              <w:rPr>
-                <w:rFonts w:asciiTheme="minorHAnsi" w:hAnsiTheme="minorHAnsi"/>
-                <w:bCs/>
-              </w:rPr>
-            </w:pPr>
-            <w:r>
-              <w:rPr>
-                <w:rFonts w:asciiTheme="minorHAnsi" w:hAnsiTheme="minorHAnsi"/>
-                <w:bCs/>
-              </w:rPr>
-              <w:t xml:space="preserve">Update a record in the </w:t>
-            </w:r>
-            <w:proofErr w:type="spellStart"/>
-            <w:r>
-              <w:rPr>
-                <w:rFonts w:asciiTheme="minorHAnsi" w:hAnsiTheme="minorHAnsi"/>
-                <w:bCs/>
-              </w:rPr>
-              <w:t>lan</w:t>
-            </w:r>
-            <w:proofErr w:type="spellEnd"/>
-            <w:r>
-              <w:rPr>
-                <w:rFonts w:asciiTheme="minorHAnsi" w:hAnsiTheme="minorHAnsi"/>
-                <w:bCs/>
-              </w:rPr>
-              <w:t xml:space="preserve"> table to have the old convention </w:t>
-            </w:r>
-            <w:proofErr w:type="spellStart"/>
-            <w:r>
-              <w:rPr>
-                <w:rFonts w:asciiTheme="minorHAnsi" w:hAnsiTheme="minorHAnsi"/>
-                <w:bCs/>
-              </w:rPr>
-              <w:t>Vangent</w:t>
-            </w:r>
-            <w:proofErr w:type="spellEnd"/>
-            <w:r>
-              <w:rPr>
-                <w:rFonts w:asciiTheme="minorHAnsi" w:hAnsiTheme="minorHAnsi"/>
-                <w:bCs/>
-              </w:rPr>
-              <w:t xml:space="preserve"> id</w:t>
+              <w:t>Insert new record for new lan id for existing employee</w:t>
+            </w:r>
+          </w:p>
+          <w:p>
+            <w:pPr>
+              <w:rPr>
+                <w:rFonts w:asciiTheme="minorHAnsi" w:hAnsiTheme="minorHAnsi"/>
+                <w:bCs/>
+              </w:rPr>
+            </w:pPr>
+          </w:p>
+          <w:p>
+            <w:pPr>
+              <w:rPr>
+                <w:rFonts w:asciiTheme="minorHAnsi" w:hAnsiTheme="minorHAnsi"/>
+                <w:bCs/>
+              </w:rPr>
+            </w:pPr>
+            <w:r>
+              <w:rPr>
+                <w:rFonts w:asciiTheme="minorHAnsi" w:hAnsiTheme="minorHAnsi"/>
+                <w:bCs/>
+              </w:rPr>
+              <w:t>Update a record in the lan table to have the old convention Vangent id</w:t>
             </w:r>
           </w:p>
           <w:p>
@@ -5986,23 +5739,7 @@
                 <w:rFonts w:asciiTheme="minorHAnsi" w:hAnsiTheme="minorHAnsi"/>
                 <w:bCs/>
               </w:rPr>
-              <w:t xml:space="preserve">(record originally had </w:t>
-            </w:r>
-            <w:proofErr w:type="spellStart"/>
-            <w:r>
-              <w:rPr>
-                <w:rFonts w:asciiTheme="minorHAnsi" w:hAnsiTheme="minorHAnsi"/>
-                <w:bCs/>
-              </w:rPr>
-              <w:t>susmitha.palacherla</w:t>
-            </w:r>
-            <w:proofErr w:type="spellEnd"/>
-            <w:r>
-              <w:rPr>
-                <w:rFonts w:asciiTheme="minorHAnsi" w:hAnsiTheme="minorHAnsi"/>
-                <w:bCs/>
-              </w:rPr>
-              <w:t>)</w:t>
+              <w:t>(record originally had susmitha.palacherla)</w:t>
             </w:r>
           </w:p>
           <w:p>
@@ -6056,23 +5793,7 @@
                 <w:rFonts w:asciiTheme="minorHAnsi" w:hAnsiTheme="minorHAnsi"/>
                 <w:bCs/>
               </w:rPr>
-              <w:t xml:space="preserve">Queried E2L table for </w:t>
-            </w:r>
-            <w:proofErr w:type="spellStart"/>
-            <w:r>
-              <w:rPr>
-                <w:rFonts w:asciiTheme="minorHAnsi" w:hAnsiTheme="minorHAnsi"/>
-                <w:bCs/>
-              </w:rPr>
-              <w:t>employeeid</w:t>
-            </w:r>
-            <w:proofErr w:type="spellEnd"/>
-            <w:r>
-              <w:rPr>
-                <w:rFonts w:asciiTheme="minorHAnsi" w:hAnsiTheme="minorHAnsi"/>
-                <w:bCs/>
-              </w:rPr>
-              <w:t xml:space="preserve"> 345712</w:t>
+              <w:t>Queried E2L table for employeeid 345712</w:t>
             </w:r>
           </w:p>
           <w:p>
@@ -6473,23 +6194,7 @@
                 <w:rFonts w:asciiTheme="minorHAnsi" w:hAnsiTheme="minorHAnsi"/>
                 <w:bCs/>
               </w:rPr>
-              <w:t xml:space="preserve">And one newly inserted for </w:t>
-            </w:r>
-            <w:proofErr w:type="spellStart"/>
-            <w:r>
-              <w:rPr>
-                <w:rFonts w:asciiTheme="minorHAnsi" w:hAnsiTheme="minorHAnsi"/>
-                <w:bCs/>
-              </w:rPr>
-              <w:t>AD.local</w:t>
-            </w:r>
-            <w:proofErr w:type="spellEnd"/>
-            <w:r>
-              <w:rPr>
-                <w:rFonts w:asciiTheme="minorHAnsi" w:hAnsiTheme="minorHAnsi"/>
-                <w:bCs/>
-              </w:rPr>
-              <w:t xml:space="preserve"> account both having open ended end dates.</w:t>
+              <w:t>And one newly inserted for AD.local account both having open ended end dates.</w:t>
             </w:r>
           </w:p>
         </w:tc>
@@ -6583,23 +6288,7 @@
                 <w:rFonts w:asciiTheme="minorHAnsi" w:hAnsiTheme="minorHAnsi"/>
                 <w:bCs/>
               </w:rPr>
-              <w:t xml:space="preserve">Test for </w:t>
-            </w:r>
-            <w:proofErr w:type="spellStart"/>
-            <w:r>
-              <w:rPr>
-                <w:rFonts w:asciiTheme="minorHAnsi" w:hAnsiTheme="minorHAnsi"/>
-                <w:bCs/>
-              </w:rPr>
-              <w:t>ReHire</w:t>
-            </w:r>
-            <w:proofErr w:type="spellEnd"/>
-            <w:r>
-              <w:rPr>
-                <w:rFonts w:asciiTheme="minorHAnsi" w:hAnsiTheme="minorHAnsi"/>
-                <w:bCs/>
-              </w:rPr>
-              <w:t xml:space="preserve"> Insert</w:t>
+              <w:t>Test for ReHire Insert</w:t>
             </w:r>
           </w:p>
           <w:p>
@@ -7407,12 +7096,12 @@
           <w:numId w:val="3"/>
         </w:numPr>
       </w:pPr>
-      <w:bookmarkStart w:id="18" w:name="_Toc477966416"/>
+      <w:bookmarkStart w:id="19" w:name="_Toc494120697"/>
       <w:r>
         <w:lastRenderedPageBreak/>
         <w:t>SCR 12759 Handle apostrophes in Name and Email attributes</w:t>
       </w:r>
-      <w:bookmarkEnd w:id="18"/>
+      <w:bookmarkEnd w:id="19"/>
     </w:p>
     <w:p/>
     <w:tbl>
@@ -7500,15 +7189,7 @@
           </w:tcPr>
           <w:p>
             <w:r>
-              <w:t xml:space="preserve">The Employee records coming from PeopleSoft have apostrophes in name and email attributes which is causing issues in the dashboard and review pages. This SCR removed the </w:t>
-            </w:r>
-            <w:proofErr w:type="spellStart"/>
-            <w:r>
-              <w:t>aspostrophes</w:t>
-            </w:r>
-            <w:proofErr w:type="spellEnd"/>
-            <w:r>
-              <w:t xml:space="preserve"> from name attribute and doubles them in email address while updating and or inserting from staging table into employee Hierarchy table.</w:t>
+              <w:t>The Employee records coming from PeopleSoft have apostrophes in name and email attributes which is causing issues in the dashboard and review pages. This SCR removed the aspostrophes from name attribute and doubles them in email address while updating and or inserting from staging table into employee Hierarchy table.</w:t>
             </w:r>
           </w:p>
         </w:tc>
@@ -7529,13 +7210,8 @@
             <w:tcW w:w="10455" w:type="dxa"/>
           </w:tcPr>
           <w:p>
-            <w:proofErr w:type="spellStart"/>
-            <w:r>
-              <w:t>eCoaching_Dev</w:t>
-            </w:r>
-            <w:proofErr w:type="spellEnd"/>
-            <w:r>
-              <w:t xml:space="preserve"> database on vrivfssdbt02\scord01,1437 </w:t>
+            <w:r>
+              <w:t xml:space="preserve">eCoaching_Dev database on vrivfssdbt02\scord01,1437 </w:t>
             </w:r>
           </w:p>
         </w:tc>
@@ -7605,11 +7281,9 @@
             <w:tcW w:w="10455" w:type="dxa"/>
           </w:tcPr>
           <w:p>
-            <w:proofErr w:type="spellStart"/>
             <w:r>
               <w:t>CCO_eCoaching_EmployeeHierarchy_Load.sql</w:t>
             </w:r>
-            <w:proofErr w:type="spellEnd"/>
           </w:p>
         </w:tc>
       </w:tr>
@@ -9384,19 +9058,14 @@
           <w:numId w:val="3"/>
         </w:numPr>
       </w:pPr>
-      <w:bookmarkStart w:id="19" w:name="_Toc477966417"/>
-      <w:proofErr w:type="gramStart"/>
+      <w:bookmarkStart w:id="20" w:name="_Toc494120698"/>
       <w:r>
         <w:t xml:space="preserve">TFS </w:t>
       </w:r>
       <w:r>
-        <w:t xml:space="preserve"> 641</w:t>
+        <w:t xml:space="preserve"> 641 – Trim leading and Trailing spaces in Employee and Supervisor Ids in feeds.</w:t>
       </w:r>
-      <w:proofErr w:type="gramEnd"/>
-      <w:r>
-        <w:t xml:space="preserve"> – Trim leading and Trailing spaces in Employee and Supervisor Ids in feeds.</w:t>
-      </w:r>
-      <w:bookmarkEnd w:id="19"/>
+      <w:bookmarkEnd w:id="20"/>
     </w:p>
     <w:p/>
     <w:p/>
@@ -9485,15 +9154,7 @@
           </w:tcPr>
           <w:p>
             <w:r>
-              <w:t xml:space="preserve">The Employee records coming from </w:t>
-            </w:r>
-            <w:proofErr w:type="spellStart"/>
-            <w:r>
-              <w:t>eWFM</w:t>
-            </w:r>
-            <w:proofErr w:type="spellEnd"/>
-            <w:r>
-              <w:t xml:space="preserve"> and PeopleSoft may have leading and trailing spaces in Employee Ids that results in mismatch of Ids from the UI code since UI is sensitive to the leading and trailing spaces. Instead of relying on the source systems to enter data correctly, this will be a proactive step to trim the Ids before use in the employee Hierarchy table.</w:t>
+              <w:t>The Employee records coming from eWFM and PeopleSoft may have leading and trailing spaces in Employee Ids that results in mismatch of Ids from the UI code since UI is sensitive to the leading and trailing spaces. Instead of relying on the source systems to enter data correctly, this will be a proactive step to trim the Ids before use in the employee Hierarchy table.</w:t>
             </w:r>
           </w:p>
         </w:tc>
@@ -9514,13 +9175,8 @@
             <w:tcW w:w="10455" w:type="dxa"/>
           </w:tcPr>
           <w:p>
-            <w:proofErr w:type="spellStart"/>
-            <w:r>
-              <w:t>eCoaching_Dev</w:t>
-            </w:r>
-            <w:proofErr w:type="spellEnd"/>
-            <w:r>
-              <w:t xml:space="preserve"> database on vrivfssdbt02\scord01,1437 </w:t>
+            <w:r>
+              <w:t xml:space="preserve">eCoaching_Dev database on vrivfssdbt02\scord01,1437 </w:t>
             </w:r>
           </w:p>
         </w:tc>
@@ -9595,11 +9251,9 @@
             <w:tcW w:w="10455" w:type="dxa"/>
           </w:tcPr>
           <w:p>
-            <w:proofErr w:type="spellStart"/>
             <w:r>
               <w:t>CCO_eCoaching_EmployeeHierarchy_Load.sql</w:t>
             </w:r>
-            <w:proofErr w:type="spellEnd"/>
           </w:p>
         </w:tc>
       </w:tr>
@@ -15035,15 +14689,7 @@
               <w:t>3</w:t>
             </w:r>
             <w:r>
-              <w:t xml:space="preserve">. Rerunning </w:t>
-            </w:r>
-            <w:proofErr w:type="spellStart"/>
-            <w:r>
-              <w:t>sql</w:t>
-            </w:r>
-            <w:proofErr w:type="spellEnd"/>
-            <w:r>
-              <w:t xml:space="preserve"> from step1 above should return 2 rows each for WFM staging and Employee hierarchy staging tables.</w:t>
+              <w:t>. Rerunning sql from step1 above should return 2 rows each for WFM staging and Employee hierarchy staging tables.</w:t>
             </w:r>
           </w:p>
           <w:p/>
@@ -15425,39 +15071,7 @@
                 <w:rFonts w:asciiTheme="minorHAnsi" w:hAnsiTheme="minorHAnsi"/>
                 <w:bCs/>
               </w:rPr>
-              <w:t xml:space="preserve">--Then rerun the 3 </w:t>
-            </w:r>
-            <w:proofErr w:type="spellStart"/>
-            <w:r>
-              <w:rPr>
-                <w:rFonts w:asciiTheme="minorHAnsi" w:hAnsiTheme="minorHAnsi"/>
-                <w:bCs/>
-              </w:rPr>
-              <w:t>stms</w:t>
-            </w:r>
-            <w:proofErr w:type="spellEnd"/>
-            <w:r>
-              <w:rPr>
-                <w:rFonts w:asciiTheme="minorHAnsi" w:hAnsiTheme="minorHAnsi"/>
-                <w:bCs/>
-              </w:rPr>
-              <w:t xml:space="preserve"> from step1 </w:t>
-            </w:r>
-            <w:proofErr w:type="spellStart"/>
-            <w:r>
-              <w:rPr>
-                <w:rFonts w:asciiTheme="minorHAnsi" w:hAnsiTheme="minorHAnsi"/>
-                <w:bCs/>
-              </w:rPr>
-              <w:t>sql</w:t>
-            </w:r>
-            <w:proofErr w:type="spellEnd"/>
-            <w:r>
-              <w:rPr>
-                <w:rFonts w:asciiTheme="minorHAnsi" w:hAnsiTheme="minorHAnsi"/>
-                <w:bCs/>
-              </w:rPr>
-              <w:t xml:space="preserve"> from test setup</w:t>
+              <w:t>--Then rerun the 3 stms from step1 sql from test setup</w:t>
             </w:r>
           </w:p>
           <w:p>
@@ -15572,23 +15186,7 @@
                 <w:rFonts w:asciiTheme="minorHAnsi" w:hAnsiTheme="minorHAnsi"/>
                 <w:bCs/>
               </w:rPr>
-              <w:t xml:space="preserve">ning </w:t>
-            </w:r>
-            <w:proofErr w:type="spellStart"/>
-            <w:r>
-              <w:rPr>
-                <w:rFonts w:asciiTheme="minorHAnsi" w:hAnsiTheme="minorHAnsi"/>
-                <w:bCs/>
-              </w:rPr>
-              <w:t>sql</w:t>
-            </w:r>
-            <w:proofErr w:type="spellEnd"/>
-            <w:r>
-              <w:rPr>
-                <w:rFonts w:asciiTheme="minorHAnsi" w:hAnsiTheme="minorHAnsi"/>
-                <w:bCs/>
-              </w:rPr>
-              <w:t xml:space="preserve"> agent job</w:t>
+              <w:t>ning sql agent job</w:t>
             </w:r>
           </w:p>
           <w:p>
@@ -15600,7 +15198,6 @@
                 <w:bCs/>
               </w:rPr>
             </w:pPr>
-            <w:proofErr w:type="spellStart"/>
             <w:r>
               <w:rPr>
                 <w:rFonts w:asciiTheme="minorHAnsi" w:hAnsiTheme="minorHAnsi"/>
@@ -15608,7 +15205,6 @@
               </w:rPr>
               <w:t>CoachingEmployeeHierarchyLoad</w:t>
             </w:r>
-            <w:proofErr w:type="spellEnd"/>
             <w:r>
               <w:rPr>
                 <w:rFonts w:asciiTheme="minorHAnsi" w:hAnsiTheme="minorHAnsi"/>
@@ -15641,39 +15237,7 @@
                 <w:rFonts w:asciiTheme="minorHAnsi" w:hAnsiTheme="minorHAnsi"/>
                 <w:bCs/>
               </w:rPr>
-              <w:t xml:space="preserve">--Then rerun the 3 </w:t>
-            </w:r>
-            <w:proofErr w:type="spellStart"/>
-            <w:r>
-              <w:rPr>
-                <w:rFonts w:asciiTheme="minorHAnsi" w:hAnsiTheme="minorHAnsi"/>
-                <w:bCs/>
-              </w:rPr>
-              <w:t>stms</w:t>
-            </w:r>
-            <w:proofErr w:type="spellEnd"/>
-            <w:r>
-              <w:rPr>
-                <w:rFonts w:asciiTheme="minorHAnsi" w:hAnsiTheme="minorHAnsi"/>
-                <w:bCs/>
-              </w:rPr>
-              <w:t xml:space="preserve"> from step1 </w:t>
-            </w:r>
-            <w:proofErr w:type="spellStart"/>
-            <w:r>
-              <w:rPr>
-                <w:rFonts w:asciiTheme="minorHAnsi" w:hAnsiTheme="minorHAnsi"/>
-                <w:bCs/>
-              </w:rPr>
-              <w:t>sql</w:t>
-            </w:r>
-            <w:proofErr w:type="spellEnd"/>
-            <w:r>
-              <w:rPr>
-                <w:rFonts w:asciiTheme="minorHAnsi" w:hAnsiTheme="minorHAnsi"/>
-                <w:bCs/>
-              </w:rPr>
-              <w:t xml:space="preserve"> from test setup</w:t>
+              <w:t>--Then rerun the 3 stms from step1 sql from test setup</w:t>
             </w:r>
           </w:p>
           <w:p>
@@ -15760,11 +15324,11 @@
           <w:numId w:val="3"/>
         </w:numPr>
       </w:pPr>
-      <w:bookmarkStart w:id="20" w:name="_Toc477966418"/>
+      <w:bookmarkStart w:id="21" w:name="_Toc494120699"/>
       <w:r>
         <w:t>TFS 2332 – Supplementary file for HR Employees</w:t>
       </w:r>
-      <w:bookmarkEnd w:id="20"/>
+      <w:bookmarkEnd w:id="21"/>
     </w:p>
     <w:p/>
     <w:p/>
@@ -15877,13 +15441,8 @@
             <w:tcW w:w="10455" w:type="dxa"/>
           </w:tcPr>
           <w:p>
-            <w:proofErr w:type="spellStart"/>
-            <w:r>
-              <w:t>eCoaching_Dev</w:t>
-            </w:r>
-            <w:proofErr w:type="spellEnd"/>
-            <w:r>
-              <w:t xml:space="preserve"> database on vrivfssdbt02\scord01,1437 </w:t>
+            <w:r>
+              <w:t xml:space="preserve">eCoaching_Dev database on vrivfssdbt02\scord01,1437 </w:t>
             </w:r>
           </w:p>
         </w:tc>
@@ -15905,13 +15464,8 @@
           </w:tcPr>
           <w:p>
             <w:r>
-              <w:t xml:space="preserve">Package - </w:t>
-            </w:r>
-            <w:proofErr w:type="spellStart"/>
-            <w:r>
-              <w:t>Employee_Hierarchy.dtsx</w:t>
-            </w:r>
-            <w:proofErr w:type="spellEnd"/>
+              <w:t>Package - Employee_Hierarchy.dtsx</w:t>
+            </w:r>
           </w:p>
           <w:p>
             <w:r>
@@ -15921,28 +15475,12 @@
               <w:t xml:space="preserve"> </w:t>
             </w:r>
             <w:r>
-              <w:t>[EC].[</w:t>
-            </w:r>
-            <w:proofErr w:type="spellStart"/>
-            <w:r>
-              <w:t>HR_Hierarchy_Stage</w:t>
-            </w:r>
-            <w:proofErr w:type="spellEnd"/>
-            <w:r>
-              <w:t>]</w:t>
-            </w:r>
-          </w:p>
-          <w:p>
-            <w:r>
-              <w:t>Procedure - [EC].[</w:t>
-            </w:r>
-            <w:proofErr w:type="spellStart"/>
-            <w:r>
-              <w:t>sp_Merge_HR_Employee_Hierarchy_Stage</w:t>
-            </w:r>
-            <w:proofErr w:type="spellEnd"/>
-            <w:r>
-              <w:t>]</w:t>
+              <w:t>[EC].[HR_Hierarchy_Stage]</w:t>
+            </w:r>
+          </w:p>
+          <w:p>
+            <w:r>
+              <w:t>Procedure - [EC].[sp_Merge_HR_Employee_Hierarchy_Stage]</w:t>
             </w:r>
             <w:r>
               <w:rPr>
@@ -15971,11 +15509,9 @@
             <w:tcW w:w="10455" w:type="dxa"/>
           </w:tcPr>
           <w:p>
-            <w:proofErr w:type="spellStart"/>
             <w:r>
               <w:t>CCO_eCoaching_EmployeeHierarchy_Load.sql</w:t>
             </w:r>
-            <w:proofErr w:type="spellEnd"/>
           </w:p>
         </w:tc>
       </w:tr>
@@ -16026,45 +15562,27 @@
                 <w:bCs/>
               </w:rPr>
             </w:pPr>
-            <w:proofErr w:type="spellStart"/>
-            <w:r>
-              <w:rPr>
-                <w:rFonts w:asciiTheme="minorHAnsi" w:hAnsiTheme="minorHAnsi"/>
-                <w:bCs/>
-              </w:rPr>
-              <w:t>Hr</w:t>
-            </w:r>
-            <w:proofErr w:type="spellEnd"/>
-            <w:r>
-              <w:rPr>
-                <w:rFonts w:asciiTheme="minorHAnsi" w:hAnsiTheme="minorHAnsi"/>
-                <w:bCs/>
-              </w:rPr>
-              <w:t xml:space="preserve"> Employee File</w:t>
-            </w:r>
-          </w:p>
-          <w:p>
-            <w:pPr>
-              <w:rPr>
-                <w:rFonts w:asciiTheme="minorHAnsi" w:hAnsiTheme="minorHAnsi"/>
-                <w:bCs/>
-              </w:rPr>
-            </w:pPr>
-            <w:proofErr w:type="spellStart"/>
-            <w:r>
-              <w:rPr>
-                <w:rFonts w:asciiTheme="minorHAnsi" w:hAnsiTheme="minorHAnsi"/>
-                <w:bCs/>
-              </w:rPr>
-              <w:t>eWFM</w:t>
-            </w:r>
-            <w:proofErr w:type="spellEnd"/>
-            <w:r>
-              <w:rPr>
-                <w:rFonts w:asciiTheme="minorHAnsi" w:hAnsiTheme="minorHAnsi"/>
-                <w:bCs/>
-              </w:rPr>
-              <w:t xml:space="preserve"> Employee File</w:t>
+            <w:r>
+              <w:rPr>
+                <w:rFonts w:asciiTheme="minorHAnsi" w:hAnsiTheme="minorHAnsi"/>
+                <w:bCs/>
+              </w:rPr>
+              <w:t>Hr Employee File</w:t>
+            </w:r>
+          </w:p>
+          <w:p>
+            <w:pPr>
+              <w:rPr>
+                <w:rFonts w:asciiTheme="minorHAnsi" w:hAnsiTheme="minorHAnsi"/>
+                <w:bCs/>
+              </w:rPr>
+            </w:pPr>
+            <w:r>
+              <w:rPr>
+                <w:rFonts w:asciiTheme="minorHAnsi" w:hAnsiTheme="minorHAnsi"/>
+                <w:bCs/>
+              </w:rPr>
+              <w:t>eWFM Employee File</w:t>
             </w:r>
           </w:p>
           <w:p/>
@@ -16235,17 +15753,8 @@
                 <w:rFonts w:asciiTheme="minorHAnsi" w:hAnsiTheme="minorHAnsi"/>
                 <w:bCs/>
               </w:rPr>
-              <w:t xml:space="preserve">Ran SQL agent Job </w:t>
-            </w:r>
-            <w:proofErr w:type="spellStart"/>
-            <w:r>
-              <w:rPr>
-                <w:rFonts w:asciiTheme="minorHAnsi" w:hAnsiTheme="minorHAnsi"/>
-                <w:bCs/>
-              </w:rPr>
-              <w:t>Employee_Hierarchy</w:t>
-            </w:r>
-            <w:proofErr w:type="spellEnd"/>
+              <w:t>Ran SQL agent Job Employee_Hierarchy</w:t>
+            </w:r>
             <w:r>
               <w:rPr>
                 <w:rFonts w:ascii="Courier New" w:hAnsi="Courier New" w:cs="Courier New"/>
@@ -16787,15 +16296,9 @@
           <w:numId w:val="3"/>
         </w:numPr>
       </w:pPr>
-      <w:bookmarkStart w:id="21" w:name="_Toc477966419"/>
+      <w:bookmarkStart w:id="22" w:name="_Toc494120700"/>
       <w:r>
-        <w:t xml:space="preserve">TFS </w:t>
-      </w:r>
-      <w:r>
-        <w:t>6011</w:t>
-      </w:r>
-      <w:r>
-        <w:t xml:space="preserve"> – </w:t>
+        <w:t xml:space="preserve">TFS 6011 – </w:t>
       </w:r>
       <w:r>
         <w:rPr>
@@ -16803,15 +16306,12 @@
         </w:rPr>
         <w:t>Support Reused numeric part of Employee Ids</w:t>
       </w:r>
-      <w:bookmarkEnd w:id="21"/>
+      <w:bookmarkEnd w:id="22"/>
       <w:r>
         <w:t xml:space="preserve"> </w:t>
       </w:r>
     </w:p>
-    <w:p>
-      <w:bookmarkStart w:id="22" w:name="_GoBack"/>
-      <w:bookmarkEnd w:id="22"/>
-    </w:p>
+    <w:p/>
     <w:p/>
     <w:tbl>
       <w:tblPr>
@@ -16927,13 +16427,8 @@
             <w:tcW w:w="10455" w:type="dxa"/>
           </w:tcPr>
           <w:p>
-            <w:proofErr w:type="spellStart"/>
-            <w:r>
-              <w:t>eCoaching_Dev</w:t>
-            </w:r>
-            <w:proofErr w:type="spellEnd"/>
-            <w:r>
-              <w:t xml:space="preserve"> database on vrivfssdbt02\scord01,1437 </w:t>
+            <w:r>
+              <w:t xml:space="preserve">eCoaching_Dev database on vrivfssdbt02\scord01,1437 </w:t>
             </w:r>
           </w:p>
         </w:tc>
@@ -16958,21 +16453,16 @@
           </w:tcPr>
           <w:p>
             <w:r>
+              <w:t xml:space="preserve"> sp_Update_Employee_Hierarchy_Stage.sql</w:t>
+            </w:r>
+          </w:p>
+          <w:p>
+            <w:r>
               <w:t xml:space="preserve"> </w:t>
             </w:r>
             <w:r>
-              <w:t>sp_Update_Employee_Hierarchy_Stage.sql</w:t>
-            </w:r>
-          </w:p>
-          <w:p>
-            <w:r>
-              <w:t xml:space="preserve"> </w:t>
-            </w:r>
-            <w:proofErr w:type="spellStart"/>
-            <w:r>
               <w:t>sp_Update_ETS_Coaching_Stage.sql</w:t>
             </w:r>
-            <w:proofErr w:type="spellEnd"/>
           </w:p>
         </w:tc>
       </w:tr>
@@ -16992,11 +16482,9 @@
             <w:tcW w:w="10455" w:type="dxa"/>
           </w:tcPr>
           <w:p>
-            <w:proofErr w:type="spellStart"/>
             <w:r>
               <w:t>CCO_eCoaching_EmployeeHierarchy_Load_Tables_Create.sql</w:t>
             </w:r>
-            <w:proofErr w:type="spellEnd"/>
             <w:r>
               <w:t xml:space="preserve"> plus above 2 files</w:t>
             </w:r>
@@ -17056,45 +16544,27 @@
                 <w:bCs/>
               </w:rPr>
             </w:pPr>
-            <w:proofErr w:type="spellStart"/>
-            <w:r>
-              <w:rPr>
-                <w:rFonts w:asciiTheme="minorHAnsi" w:hAnsiTheme="minorHAnsi"/>
-                <w:bCs/>
-              </w:rPr>
-              <w:t>Hr</w:t>
-            </w:r>
-            <w:proofErr w:type="spellEnd"/>
-            <w:r>
-              <w:rPr>
-                <w:rFonts w:asciiTheme="minorHAnsi" w:hAnsiTheme="minorHAnsi"/>
-                <w:bCs/>
-              </w:rPr>
-              <w:t xml:space="preserve"> Employee File</w:t>
-            </w:r>
-          </w:p>
-          <w:p>
-            <w:pPr>
-              <w:rPr>
-                <w:rFonts w:asciiTheme="minorHAnsi" w:hAnsiTheme="minorHAnsi"/>
-                <w:bCs/>
-              </w:rPr>
-            </w:pPr>
-            <w:proofErr w:type="spellStart"/>
-            <w:r>
-              <w:rPr>
-                <w:rFonts w:asciiTheme="minorHAnsi" w:hAnsiTheme="minorHAnsi"/>
-                <w:bCs/>
-              </w:rPr>
-              <w:t>eWFM</w:t>
-            </w:r>
-            <w:proofErr w:type="spellEnd"/>
-            <w:r>
-              <w:rPr>
-                <w:rFonts w:asciiTheme="minorHAnsi" w:hAnsiTheme="minorHAnsi"/>
-                <w:bCs/>
-              </w:rPr>
-              <w:t xml:space="preserve"> Employee File</w:t>
+            <w:r>
+              <w:rPr>
+                <w:rFonts w:asciiTheme="minorHAnsi" w:hAnsiTheme="minorHAnsi"/>
+                <w:bCs/>
+              </w:rPr>
+              <w:t>Hr Employee File</w:t>
+            </w:r>
+          </w:p>
+          <w:p>
+            <w:pPr>
+              <w:rPr>
+                <w:rFonts w:asciiTheme="minorHAnsi" w:hAnsiTheme="minorHAnsi"/>
+                <w:bCs/>
+              </w:rPr>
+            </w:pPr>
+            <w:r>
+              <w:rPr>
+                <w:rFonts w:asciiTheme="minorHAnsi" w:hAnsiTheme="minorHAnsi"/>
+                <w:bCs/>
+              </w:rPr>
+              <w:t>eWFM Employee File</w:t>
             </w:r>
           </w:p>
           <w:p/>
@@ -17281,17 +16751,8 @@
                 <w:rFonts w:asciiTheme="minorHAnsi" w:hAnsiTheme="minorHAnsi"/>
                 <w:bCs/>
               </w:rPr>
-              <w:t xml:space="preserve">Ran SQL agent Job </w:t>
-            </w:r>
-            <w:proofErr w:type="spellStart"/>
-            <w:r>
-              <w:rPr>
-                <w:rFonts w:asciiTheme="minorHAnsi" w:hAnsiTheme="minorHAnsi"/>
-                <w:bCs/>
-              </w:rPr>
-              <w:t>Employee_Hierarchy</w:t>
-            </w:r>
-            <w:proofErr w:type="spellEnd"/>
+              <w:t>Ran SQL agent Job Employee_Hierarchy</w:t>
+            </w:r>
             <w:r>
               <w:rPr>
                 <w:rFonts w:ascii="Courier New" w:hAnsi="Courier New" w:cs="Courier New"/>
@@ -17863,117 +17324,37 @@
                 <w:rFonts w:asciiTheme="minorHAnsi" w:hAnsiTheme="minorHAnsi"/>
                 <w:bCs/>
               </w:rPr>
-              <w:t xml:space="preserve">Was looking for different </w:t>
-            </w:r>
-            <w:proofErr w:type="spellStart"/>
-            <w:r>
-              <w:rPr>
-                <w:rFonts w:asciiTheme="minorHAnsi" w:hAnsiTheme="minorHAnsi"/>
-                <w:bCs/>
-              </w:rPr>
-              <w:t>lanid</w:t>
-            </w:r>
-            <w:proofErr w:type="spellEnd"/>
-            <w:r>
-              <w:rPr>
-                <w:rFonts w:asciiTheme="minorHAnsi" w:hAnsiTheme="minorHAnsi"/>
-                <w:bCs/>
-              </w:rPr>
-              <w:t xml:space="preserve"> for same numeric employee ID</w:t>
-            </w:r>
-          </w:p>
-          <w:p>
-            <w:pPr>
-              <w:rPr>
-                <w:rFonts w:asciiTheme="minorHAnsi" w:hAnsiTheme="minorHAnsi"/>
-                <w:bCs/>
-              </w:rPr>
-            </w:pPr>
-            <w:r>
-              <w:rPr>
-                <w:rFonts w:asciiTheme="minorHAnsi" w:hAnsiTheme="minorHAnsi"/>
-                <w:bCs/>
-              </w:rPr>
-              <w:t xml:space="preserve">But it appears that </w:t>
-            </w:r>
-            <w:proofErr w:type="spellStart"/>
-            <w:r>
-              <w:rPr>
-                <w:rFonts w:asciiTheme="minorHAnsi" w:hAnsiTheme="minorHAnsi"/>
-                <w:bCs/>
-              </w:rPr>
-              <w:t>lanid</w:t>
-            </w:r>
-            <w:proofErr w:type="spellEnd"/>
-            <w:r>
-              <w:rPr>
-                <w:rFonts w:asciiTheme="minorHAnsi" w:hAnsiTheme="minorHAnsi"/>
-                <w:bCs/>
-              </w:rPr>
-              <w:t xml:space="preserve"> and Name attributes for a given employee id can change and falsely be considered as new records</w:t>
-            </w:r>
-          </w:p>
-          <w:p>
-            <w:pPr>
-              <w:rPr>
-                <w:rFonts w:asciiTheme="minorHAnsi" w:hAnsiTheme="minorHAnsi"/>
-                <w:bCs/>
-              </w:rPr>
-            </w:pPr>
-            <w:r>
-              <w:rPr>
-                <w:rFonts w:asciiTheme="minorHAnsi" w:hAnsiTheme="minorHAnsi"/>
-                <w:bCs/>
-              </w:rPr>
-              <w:t xml:space="preserve">Fix was to add start date to the lookup and also add an additional check to make sure that </w:t>
-            </w:r>
-            <w:proofErr w:type="spellStart"/>
-            <w:r>
-              <w:rPr>
-                <w:rFonts w:asciiTheme="minorHAnsi" w:hAnsiTheme="minorHAnsi"/>
-                <w:bCs/>
-              </w:rPr>
-              <w:t>emp</w:t>
-            </w:r>
-            <w:proofErr w:type="spellEnd"/>
-            <w:r>
-              <w:rPr>
-                <w:rFonts w:asciiTheme="minorHAnsi" w:hAnsiTheme="minorHAnsi"/>
-                <w:bCs/>
-              </w:rPr>
-              <w:t xml:space="preserve"> ID did not exist in </w:t>
-            </w:r>
-            <w:proofErr w:type="spellStart"/>
-            <w:r>
-              <w:rPr>
-                <w:rFonts w:asciiTheme="minorHAnsi" w:hAnsiTheme="minorHAnsi"/>
-                <w:bCs/>
-              </w:rPr>
-              <w:t>emp</w:t>
-            </w:r>
-            <w:proofErr w:type="spellEnd"/>
-            <w:r>
-              <w:rPr>
-                <w:rFonts w:asciiTheme="minorHAnsi" w:hAnsiTheme="minorHAnsi"/>
-                <w:bCs/>
-              </w:rPr>
-              <w:t xml:space="preserve"> ID To </w:t>
-            </w:r>
-            <w:proofErr w:type="spellStart"/>
-            <w:r>
-              <w:rPr>
-                <w:rFonts w:asciiTheme="minorHAnsi" w:hAnsiTheme="minorHAnsi"/>
-                <w:bCs/>
-              </w:rPr>
-              <w:t>lan</w:t>
-            </w:r>
-            <w:proofErr w:type="spellEnd"/>
-            <w:r>
-              <w:rPr>
-                <w:rFonts w:asciiTheme="minorHAnsi" w:hAnsiTheme="minorHAnsi"/>
-                <w:bCs/>
-              </w:rPr>
-              <w:t xml:space="preserve"> ID table.</w:t>
+              <w:t>Was looking for different lanid for same numeric employee ID</w:t>
+            </w:r>
+          </w:p>
+          <w:p>
+            <w:pPr>
+              <w:rPr>
+                <w:rFonts w:asciiTheme="minorHAnsi" w:hAnsiTheme="minorHAnsi"/>
+                <w:bCs/>
+              </w:rPr>
+            </w:pPr>
+            <w:r>
+              <w:rPr>
+                <w:rFonts w:asciiTheme="minorHAnsi" w:hAnsiTheme="minorHAnsi"/>
+                <w:bCs/>
+              </w:rPr>
+              <w:t>But it appears that lanid and Name attributes for a given employee id can change and falsely be considered as new records</w:t>
+            </w:r>
+          </w:p>
+          <w:p>
+            <w:pPr>
+              <w:rPr>
+                <w:rFonts w:asciiTheme="minorHAnsi" w:hAnsiTheme="minorHAnsi"/>
+                <w:bCs/>
+              </w:rPr>
+            </w:pPr>
+            <w:r>
+              <w:rPr>
+                <w:rFonts w:asciiTheme="minorHAnsi" w:hAnsiTheme="minorHAnsi"/>
+                <w:bCs/>
+              </w:rPr>
+              <w:t>Fix was to add start date to the lookup and also add an additional check to make sure that emp ID did not exist in emp ID To lan ID table.</w:t>
             </w:r>
           </w:p>
           <w:p>
@@ -18042,39 +17423,7 @@
                 <w:rFonts w:asciiTheme="minorHAnsi" w:hAnsiTheme="minorHAnsi"/>
                 <w:bCs/>
               </w:rPr>
-              <w:t xml:space="preserve">Check entries for both old and new records in </w:t>
-            </w:r>
-            <w:proofErr w:type="spellStart"/>
-            <w:r>
-              <w:rPr>
-                <w:rFonts w:asciiTheme="minorHAnsi" w:hAnsiTheme="minorHAnsi"/>
-                <w:bCs/>
-              </w:rPr>
-              <w:t>emp</w:t>
-            </w:r>
-            <w:proofErr w:type="spellEnd"/>
-            <w:r>
-              <w:rPr>
-                <w:rFonts w:asciiTheme="minorHAnsi" w:hAnsiTheme="minorHAnsi"/>
-                <w:bCs/>
-              </w:rPr>
-              <w:t xml:space="preserve"> ID To </w:t>
-            </w:r>
-            <w:proofErr w:type="spellStart"/>
-            <w:r>
-              <w:rPr>
-                <w:rFonts w:asciiTheme="minorHAnsi" w:hAnsiTheme="minorHAnsi"/>
-                <w:bCs/>
-              </w:rPr>
-              <w:t>lan</w:t>
-            </w:r>
-            <w:proofErr w:type="spellEnd"/>
-            <w:r>
-              <w:rPr>
-                <w:rFonts w:asciiTheme="minorHAnsi" w:hAnsiTheme="minorHAnsi"/>
-                <w:bCs/>
-              </w:rPr>
-              <w:t xml:space="preserve"> ID tables</w:t>
+              <w:t>Check entries for both old and new records in emp ID To lan ID tables</w:t>
             </w:r>
           </w:p>
           <w:p>
@@ -18168,14 +17517,7 @@
                 <w:rFonts w:asciiTheme="minorHAnsi" w:hAnsiTheme="minorHAnsi"/>
                 <w:bCs/>
               </w:rPr>
-              <w:t xml:space="preserve">P </w:t>
-            </w:r>
-            <w:r>
-              <w:rPr>
-                <w:rFonts w:asciiTheme="minorHAnsi" w:hAnsiTheme="minorHAnsi"/>
-                <w:bCs/>
-              </w:rPr>
-              <w:t>after update</w:t>
+              <w:t>P after update</w:t>
             </w:r>
           </w:p>
           <w:p>
@@ -18236,14 +17578,7 @@
                 <w:rFonts w:asciiTheme="minorHAnsi" w:hAnsiTheme="minorHAnsi"/>
                 <w:bCs/>
               </w:rPr>
-              <w:t>6.</w:t>
-            </w:r>
-            <w:r>
-              <w:rPr>
-                <w:rFonts w:asciiTheme="minorHAnsi" w:hAnsiTheme="minorHAnsi"/>
-                <w:bCs/>
-              </w:rPr>
-              <w:t>5</w:t>
+              <w:t>6.5</w:t>
             </w:r>
           </w:p>
         </w:tc>
@@ -18357,14 +17692,7 @@
                 <w:rFonts w:asciiTheme="minorHAnsi" w:hAnsiTheme="minorHAnsi"/>
                 <w:bCs/>
               </w:rPr>
-              <w:t xml:space="preserve">P </w:t>
-            </w:r>
-            <w:r>
-              <w:rPr>
-                <w:rFonts w:asciiTheme="minorHAnsi" w:hAnsiTheme="minorHAnsi"/>
-                <w:bCs/>
-              </w:rPr>
-              <w:t>after update</w:t>
+              <w:t>P after update</w:t>
             </w:r>
           </w:p>
           <w:p>
@@ -18661,33 +17989,8 @@
                 <w:rFonts w:asciiTheme="minorHAnsi" w:hAnsiTheme="minorHAnsi"/>
                 <w:bCs/>
               </w:rPr>
-              <w:t xml:space="preserve">Should load and </w:t>
-            </w:r>
-            <w:proofErr w:type="spellStart"/>
-            <w:r>
-              <w:rPr>
-                <w:rFonts w:asciiTheme="minorHAnsi" w:hAnsiTheme="minorHAnsi"/>
-                <w:bCs/>
-              </w:rPr>
-              <w:t>ecl</w:t>
-            </w:r>
-            <w:proofErr w:type="spellEnd"/>
-            <w:r>
-              <w:rPr>
-                <w:rFonts w:asciiTheme="minorHAnsi" w:hAnsiTheme="minorHAnsi"/>
-                <w:bCs/>
-              </w:rPr>
-              <w:t xml:space="preserve"> created while other Employees have prefix </w:t>
-            </w:r>
-            <w:proofErr w:type="gramStart"/>
-            <w:r>
-              <w:rPr>
-                <w:rFonts w:asciiTheme="minorHAnsi" w:hAnsiTheme="minorHAnsi"/>
-                <w:bCs/>
-              </w:rPr>
-              <w:t>removed.</w:t>
-            </w:r>
-            <w:proofErr w:type="gramEnd"/>
+              <w:t>Should load and ecl created while other Employees have prefix removed.</w:t>
+            </w:r>
           </w:p>
         </w:tc>
         <w:tc>
@@ -18725,6 +18028,2047 @@
         </w:tc>
       </w:tr>
     </w:tbl>
+    <w:p/>
+    <w:p/>
+    <w:p>
+      <w:pPr>
+        <w:pStyle w:val="Heading2"/>
+        <w:numPr>
+          <w:ilvl w:val="0"/>
+          <w:numId w:val="3"/>
+        </w:numPr>
+        <w:tabs>
+          <w:tab w:val="clear" w:pos="1080"/>
+          <w:tab w:val="num" w:pos="360"/>
+        </w:tabs>
+        <w:ind w:left="360"/>
+      </w:pPr>
+      <w:bookmarkStart w:id="23" w:name="_Toc489872442"/>
+      <w:bookmarkStart w:id="24" w:name="_Toc494120701"/>
+      <w:r>
+        <w:t>TFS 8228 – Revised logic for supporting Re-used Ids</w:t>
+      </w:r>
+      <w:bookmarkEnd w:id="23"/>
+      <w:r>
+        <w:t xml:space="preserve"> and additional attributes in feed</w:t>
+      </w:r>
+      <w:bookmarkEnd w:id="24"/>
+    </w:p>
+    <w:p/>
+    <w:tbl>
+      <w:tblPr>
+        <w:tblW w:w="0" w:type="auto"/>
+        <w:tblInd w:w="-612" w:type="dxa"/>
+        <w:tblBorders>
+          <w:top w:val="single" w:sz="4" w:space="0" w:color="auto"/>
+          <w:left w:val="single" w:sz="4" w:space="0" w:color="auto"/>
+          <w:bottom w:val="single" w:sz="4" w:space="0" w:color="auto"/>
+          <w:right w:val="single" w:sz="4" w:space="0" w:color="auto"/>
+          <w:insideH w:val="single" w:sz="4" w:space="0" w:color="auto"/>
+          <w:insideV w:val="single" w:sz="4" w:space="0" w:color="auto"/>
+        </w:tblBorders>
+        <w:tblLayout w:type="fixed"/>
+        <w:tblLook w:val="0000" w:firstRow="0" w:lastRow="0" w:firstColumn="0" w:lastColumn="0" w:noHBand="0" w:noVBand="0"/>
+      </w:tblPr>
+      <w:tblGrid>
+        <w:gridCol w:w="2549"/>
+        <w:gridCol w:w="10455"/>
+      </w:tblGrid>
+      <w:tr>
+        <w:trPr>
+          <w:tblHeader/>
+        </w:trPr>
+        <w:tc>
+          <w:tcPr>
+            <w:tcW w:w="2549" w:type="dxa"/>
+            <w:shd w:val="solid" w:color="auto" w:fill="000000"/>
+          </w:tcPr>
+          <w:p>
+            <w:r>
+              <w:t>Item</w:t>
+            </w:r>
+          </w:p>
+        </w:tc>
+        <w:tc>
+          <w:tcPr>
+            <w:tcW w:w="10455" w:type="dxa"/>
+            <w:shd w:val="solid" w:color="auto" w:fill="000000"/>
+          </w:tcPr>
+          <w:p>
+            <w:r>
+              <w:t>Description</w:t>
+            </w:r>
+          </w:p>
+        </w:tc>
+      </w:tr>
+      <w:tr>
+        <w:tc>
+          <w:tcPr>
+            <w:tcW w:w="2549" w:type="dxa"/>
+          </w:tcPr>
+          <w:p/>
+        </w:tc>
+        <w:tc>
+          <w:tcPr>
+            <w:tcW w:w="10455" w:type="dxa"/>
+          </w:tcPr>
+          <w:p/>
+        </w:tc>
+      </w:tr>
+      <w:tr>
+        <w:tc>
+          <w:tcPr>
+            <w:tcW w:w="2549" w:type="dxa"/>
+          </w:tcPr>
+          <w:p>
+            <w:r>
+              <w:t>Description</w:t>
+            </w:r>
+          </w:p>
+        </w:tc>
+        <w:tc>
+          <w:tcPr>
+            <w:tcW w:w="10455" w:type="dxa"/>
+          </w:tcPr>
+          <w:p>
+            <w:r>
+              <w:t>This document is used to document the test cases for the employee Hierarchy related load process.</w:t>
+            </w:r>
+          </w:p>
+        </w:tc>
+      </w:tr>
+      <w:tr>
+        <w:tc>
+          <w:tcPr>
+            <w:tcW w:w="2549" w:type="dxa"/>
+          </w:tcPr>
+          <w:p>
+            <w:r>
+              <w:t>Test Environment</w:t>
+            </w:r>
+          </w:p>
+        </w:tc>
+        <w:tc>
+          <w:tcPr>
+            <w:tcW w:w="10455" w:type="dxa"/>
+          </w:tcPr>
+          <w:p>
+            <w:r>
+              <w:t xml:space="preserve">eCoaching_Dev database on f3420-ecldbd01 </w:t>
+            </w:r>
+          </w:p>
+        </w:tc>
+      </w:tr>
+      <w:tr>
+        <w:trPr>
+          <w:trHeight w:val="467"/>
+        </w:trPr>
+        <w:tc>
+          <w:tcPr>
+            <w:tcW w:w="2549" w:type="dxa"/>
+          </w:tcPr>
+          <w:p>
+            <w:r>
+              <w:t>SSIS Package</w:t>
+            </w:r>
+          </w:p>
+        </w:tc>
+        <w:tc>
+          <w:tcPr>
+            <w:tcW w:w="10455" w:type="dxa"/>
+          </w:tcPr>
+          <w:p>
+            <w:r>
+              <w:t>Package - Employee_Hierarchy.dtsx</w:t>
+            </w:r>
+          </w:p>
+          <w:p/>
+        </w:tc>
+      </w:tr>
+      <w:tr>
+        <w:tc>
+          <w:tcPr>
+            <w:tcW w:w="2549" w:type="dxa"/>
+          </w:tcPr>
+          <w:p>
+            <w:r>
+              <w:t>File Staging directories</w:t>
+            </w:r>
+          </w:p>
+        </w:tc>
+        <w:tc>
+          <w:tcPr>
+            <w:tcW w:w="10455" w:type="dxa"/>
+          </w:tcPr>
+          <w:p>
+            <w:r>
+              <w:t>\\f3420-ecldbd01\data\Coaching\EmpInfo\</w:t>
+            </w:r>
+          </w:p>
+          <w:p>
+            <w:r>
+              <w:t>\\f3420-ecldbd01\data\Coaching\HRInfo\</w:t>
+            </w:r>
+          </w:p>
+        </w:tc>
+      </w:tr>
+      <w:tr>
+        <w:tc>
+          <w:tcPr>
+            <w:tcW w:w="2549" w:type="dxa"/>
+          </w:tcPr>
+          <w:p>
+            <w:r>
+              <w:t>Source Files</w:t>
+            </w:r>
+          </w:p>
+        </w:tc>
+        <w:tc>
+          <w:tcPr>
+            <w:tcW w:w="10455" w:type="dxa"/>
+          </w:tcPr>
+          <w:p>
+            <w:r>
+              <w:t>Employee_Information_WithProgram.csv</w:t>
+            </w:r>
+          </w:p>
+          <w:p>
+            <w:r>
+              <w:t>HR_Employee_Information.csv</w:t>
+            </w:r>
+          </w:p>
+          <w:p>
+            <w:r>
+              <w:t>PS_Employee_Information_mmddccyy.csv</w:t>
+            </w:r>
+          </w:p>
+        </w:tc>
+      </w:tr>
+    </w:tbl>
+    <w:p/>
+    <w:tbl>
+      <w:tblPr>
+        <w:tblW w:w="13500" w:type="dxa"/>
+        <w:tblInd w:w="-612" w:type="dxa"/>
+        <w:tblBorders>
+          <w:top w:val="double" w:sz="4" w:space="0" w:color="auto"/>
+          <w:left w:val="double" w:sz="4" w:space="0" w:color="auto"/>
+          <w:bottom w:val="double" w:sz="4" w:space="0" w:color="auto"/>
+          <w:right w:val="double" w:sz="4" w:space="0" w:color="auto"/>
+          <w:insideH w:val="single" w:sz="6" w:space="0" w:color="auto"/>
+          <w:insideV w:val="single" w:sz="6" w:space="0" w:color="auto"/>
+        </w:tblBorders>
+        <w:tblLayout w:type="fixed"/>
+        <w:tblLook w:val="0000" w:firstRow="0" w:lastRow="0" w:firstColumn="0" w:lastColumn="0" w:noHBand="0" w:noVBand="0"/>
+      </w:tblPr>
+      <w:tblGrid>
+        <w:gridCol w:w="900"/>
+        <w:gridCol w:w="3960"/>
+        <w:gridCol w:w="4500"/>
+        <w:gridCol w:w="1260"/>
+        <w:gridCol w:w="2880"/>
+      </w:tblGrid>
+      <w:tr>
+        <w:trPr>
+          <w:cantSplit/>
+          <w:tblHeader/>
+        </w:trPr>
+        <w:tc>
+          <w:tcPr>
+            <w:tcW w:w="900" w:type="dxa"/>
+            <w:shd w:val="clear" w:color="auto" w:fill="A6A6A6"/>
+          </w:tcPr>
+          <w:p>
+            <w:pPr>
+              <w:rPr>
+                <w:i/>
+              </w:rPr>
+            </w:pPr>
+            <w:r>
+              <w:t>TEST#</w:t>
+            </w:r>
+          </w:p>
+        </w:tc>
+        <w:tc>
+          <w:tcPr>
+            <w:tcW w:w="3960" w:type="dxa"/>
+            <w:shd w:val="clear" w:color="auto" w:fill="A6A6A6"/>
+          </w:tcPr>
+          <w:p>
+            <w:pPr>
+              <w:rPr>
+                <w:i/>
+              </w:rPr>
+            </w:pPr>
+            <w:r>
+              <w:t>ACTION</w:t>
+            </w:r>
+          </w:p>
+        </w:tc>
+        <w:tc>
+          <w:tcPr>
+            <w:tcW w:w="4500" w:type="dxa"/>
+            <w:shd w:val="clear" w:color="auto" w:fill="A6A6A6"/>
+          </w:tcPr>
+          <w:p>
+            <w:pPr>
+              <w:rPr>
+                <w:i/>
+              </w:rPr>
+            </w:pPr>
+            <w:r>
+              <w:t xml:space="preserve">EXPECTED RESULTS </w:t>
+            </w:r>
+          </w:p>
+        </w:tc>
+        <w:tc>
+          <w:tcPr>
+            <w:tcW w:w="1260" w:type="dxa"/>
+            <w:shd w:val="clear" w:color="auto" w:fill="A6A6A6"/>
+          </w:tcPr>
+          <w:p>
+            <w:pPr>
+              <w:rPr>
+                <w:i/>
+              </w:rPr>
+            </w:pPr>
+            <w:r>
+              <w:t>RESULTS</w:t>
+            </w:r>
+          </w:p>
+          <w:p>
+            <w:pPr>
+              <w:rPr>
+                <w:i/>
+              </w:rPr>
+            </w:pPr>
+            <w:r>
+              <w:t>P/F/I</w:t>
+            </w:r>
+          </w:p>
+        </w:tc>
+        <w:tc>
+          <w:tcPr>
+            <w:tcW w:w="2880" w:type="dxa"/>
+            <w:shd w:val="clear" w:color="auto" w:fill="A6A6A6"/>
+          </w:tcPr>
+          <w:p>
+            <w:pPr>
+              <w:rPr>
+                <w:i/>
+              </w:rPr>
+            </w:pPr>
+            <w:r>
+              <w:t>COMMENTS</w:t>
+            </w:r>
+          </w:p>
+        </w:tc>
+      </w:tr>
+      <w:tr>
+        <w:trPr>
+          <w:cantSplit/>
+        </w:trPr>
+        <w:tc>
+          <w:tcPr>
+            <w:tcW w:w="900" w:type="dxa"/>
+          </w:tcPr>
+          <w:p>
+            <w:pPr>
+              <w:rPr>
+                <w:i/>
+              </w:rPr>
+            </w:pPr>
+            <w:r>
+              <w:rPr>
+                <w:bCs/>
+              </w:rPr>
+              <w:t>7.</w:t>
+            </w:r>
+            <w:r>
+              <w:rPr>
+                <w:bCs/>
+              </w:rPr>
+              <w:t>1</w:t>
+            </w:r>
+          </w:p>
+        </w:tc>
+        <w:tc>
+          <w:tcPr>
+            <w:tcW w:w="3960" w:type="dxa"/>
+          </w:tcPr>
+          <w:p>
+            <w:pPr>
+              <w:rPr>
+                <w:bCs/>
+              </w:rPr>
+            </w:pPr>
+            <w:r>
+              <w:rPr>
+                <w:bCs/>
+              </w:rPr>
+              <w:t>Run load process</w:t>
+            </w:r>
+          </w:p>
+        </w:tc>
+        <w:tc>
+          <w:tcPr>
+            <w:tcW w:w="4500" w:type="dxa"/>
+          </w:tcPr>
+          <w:p>
+            <w:pPr>
+              <w:rPr>
+                <w:bCs/>
+              </w:rPr>
+            </w:pPr>
+            <w:r>
+              <w:rPr>
+                <w:bCs/>
+              </w:rPr>
+              <w:t xml:space="preserve"> S</w:t>
+            </w:r>
+            <w:r>
+              <w:rPr>
+                <w:bCs/>
+              </w:rPr>
+              <w:t>hould run successfully and load files.</w:t>
+            </w:r>
+          </w:p>
+        </w:tc>
+        <w:tc>
+          <w:tcPr>
+            <w:tcW w:w="1260" w:type="dxa"/>
+          </w:tcPr>
+          <w:p>
+            <w:pPr>
+              <w:rPr>
+                <w:bCs/>
+              </w:rPr>
+            </w:pPr>
+            <w:r>
+              <w:rPr>
+                <w:bCs/>
+              </w:rPr>
+              <w:t>P</w:t>
+            </w:r>
+          </w:p>
+        </w:tc>
+        <w:tc>
+          <w:tcPr>
+            <w:tcW w:w="2880" w:type="dxa"/>
+          </w:tcPr>
+          <w:p>
+            <w:pPr>
+              <w:rPr>
+                <w:bCs/>
+              </w:rPr>
+            </w:pPr>
+          </w:p>
+        </w:tc>
+      </w:tr>
+      <w:tr>
+        <w:trPr>
+          <w:cantSplit/>
+        </w:trPr>
+        <w:tc>
+          <w:tcPr>
+            <w:tcW w:w="900" w:type="dxa"/>
+          </w:tcPr>
+          <w:p>
+            <w:pPr>
+              <w:rPr>
+                <w:i/>
+              </w:rPr>
+            </w:pPr>
+            <w:r>
+              <w:rPr>
+                <w:bCs/>
+              </w:rPr>
+              <w:lastRenderedPageBreak/>
+              <w:t>7.</w:t>
+            </w:r>
+            <w:r>
+              <w:rPr>
+                <w:bCs/>
+              </w:rPr>
+              <w:t>2</w:t>
+            </w:r>
+          </w:p>
+        </w:tc>
+        <w:tc>
+          <w:tcPr>
+            <w:tcW w:w="3960" w:type="dxa"/>
+          </w:tcPr>
+          <w:p>
+            <w:pPr>
+              <w:rPr>
+                <w:bCs/>
+              </w:rPr>
+            </w:pPr>
+            <w:r>
+              <w:rPr>
+                <w:bCs/>
+              </w:rPr>
+              <w:t>Verify Preferred name population</w:t>
+            </w:r>
+          </w:p>
+        </w:tc>
+        <w:tc>
+          <w:tcPr>
+            <w:tcW w:w="4500" w:type="dxa"/>
+          </w:tcPr>
+          <w:p>
+            <w:pPr>
+              <w:rPr>
+                <w:bCs/>
+              </w:rPr>
+            </w:pPr>
+            <w:r>
+              <w:rPr>
+                <w:bCs/>
+              </w:rPr>
+              <w:t>Emp_name should show preferred attributes if provided in file. If no preferred attributes primary attributes displayed.</w:t>
+            </w:r>
+          </w:p>
+        </w:tc>
+        <w:tc>
+          <w:tcPr>
+            <w:tcW w:w="1260" w:type="dxa"/>
+          </w:tcPr>
+          <w:p>
+            <w:r>
+              <w:rPr>
+                <w:bCs/>
+              </w:rPr>
+              <w:t>P</w:t>
+            </w:r>
+          </w:p>
+        </w:tc>
+        <w:tc>
+          <w:tcPr>
+            <w:tcW w:w="2880" w:type="dxa"/>
+          </w:tcPr>
+          <w:p>
+            <w:pPr>
+              <w:rPr>
+                <w:bCs/>
+              </w:rPr>
+            </w:pPr>
+          </w:p>
+        </w:tc>
+      </w:tr>
+      <w:tr>
+        <w:trPr>
+          <w:cantSplit/>
+        </w:trPr>
+        <w:tc>
+          <w:tcPr>
+            <w:tcW w:w="900" w:type="dxa"/>
+          </w:tcPr>
+          <w:p>
+            <w:pPr>
+              <w:rPr>
+                <w:bCs/>
+              </w:rPr>
+            </w:pPr>
+            <w:r>
+              <w:rPr>
+                <w:bCs/>
+              </w:rPr>
+              <w:t>7.</w:t>
+            </w:r>
+            <w:r>
+              <w:rPr>
+                <w:bCs/>
+              </w:rPr>
+              <w:t>3</w:t>
+            </w:r>
+          </w:p>
+        </w:tc>
+        <w:tc>
+          <w:tcPr>
+            <w:tcW w:w="3960" w:type="dxa"/>
+          </w:tcPr>
+          <w:p>
+            <w:pPr>
+              <w:rPr>
+                <w:bCs/>
+              </w:rPr>
+            </w:pPr>
+            <w:r>
+              <w:rPr>
+                <w:bCs/>
+              </w:rPr>
+              <w:t>Verify population of additional attributes</w:t>
+            </w:r>
+          </w:p>
+          <w:p>
+            <w:pPr>
+              <w:rPr>
+                <w:bCs/>
+              </w:rPr>
+            </w:pPr>
+            <w:r>
+              <w:rPr>
+                <w:bCs/>
+              </w:rPr>
+              <w:t>Hire_Date</w:t>
+            </w:r>
+          </w:p>
+          <w:p>
+            <w:pPr>
+              <w:rPr>
+                <w:bCs/>
+              </w:rPr>
+            </w:pPr>
+            <w:r>
+              <w:rPr>
+                <w:bCs/>
+              </w:rPr>
+              <w:t>DeptID</w:t>
+            </w:r>
+          </w:p>
+          <w:p>
+            <w:pPr>
+              <w:rPr>
+                <w:bCs/>
+              </w:rPr>
+            </w:pPr>
+            <w:r>
+              <w:rPr>
+                <w:bCs/>
+              </w:rPr>
+              <w:t>Dept_Desc</w:t>
+            </w:r>
+          </w:p>
+          <w:p>
+            <w:pPr>
+              <w:rPr>
+                <w:bCs/>
+              </w:rPr>
+            </w:pPr>
+            <w:r>
+              <w:rPr>
+                <w:bCs/>
+              </w:rPr>
+              <w:t>Reg/Temp</w:t>
+            </w:r>
+          </w:p>
+          <w:p>
+            <w:pPr>
+              <w:rPr>
+                <w:bCs/>
+              </w:rPr>
+            </w:pPr>
+            <w:r>
+              <w:rPr>
+                <w:bCs/>
+              </w:rPr>
+              <w:t>Full/Part/Time</w:t>
+            </w:r>
+          </w:p>
+          <w:p>
+            <w:pPr>
+              <w:rPr>
+                <w:bCs/>
+              </w:rPr>
+            </w:pPr>
+          </w:p>
+          <w:p>
+            <w:pPr>
+              <w:rPr>
+                <w:bCs/>
+              </w:rPr>
+            </w:pPr>
+          </w:p>
+        </w:tc>
+        <w:tc>
+          <w:tcPr>
+            <w:tcW w:w="4500" w:type="dxa"/>
+          </w:tcPr>
+          <w:p>
+            <w:pPr>
+              <w:rPr>
+                <w:bCs/>
+              </w:rPr>
+            </w:pPr>
+            <w:r>
+              <w:rPr>
+                <w:bCs/>
+              </w:rPr>
+              <w:t>Populated for records in file.</w:t>
+            </w:r>
+          </w:p>
+          <w:p>
+            <w:pPr>
+              <w:rPr>
+                <w:bCs/>
+              </w:rPr>
+            </w:pPr>
+            <w:r>
+              <w:rPr>
+                <w:bCs/>
+              </w:rPr>
+              <w:t>NA for Historic records.</w:t>
+            </w:r>
+          </w:p>
+        </w:tc>
+        <w:tc>
+          <w:tcPr>
+            <w:tcW w:w="1260" w:type="dxa"/>
+          </w:tcPr>
+          <w:p>
+            <w:r>
+              <w:rPr>
+                <w:bCs/>
+              </w:rPr>
+              <w:t>P</w:t>
+            </w:r>
+          </w:p>
+        </w:tc>
+        <w:tc>
+          <w:tcPr>
+            <w:tcW w:w="2880" w:type="dxa"/>
+          </w:tcPr>
+          <w:p>
+            <w:pPr>
+              <w:rPr>
+                <w:bCs/>
+              </w:rPr>
+            </w:pPr>
+          </w:p>
+        </w:tc>
+      </w:tr>
+      <w:tr>
+        <w:trPr>
+          <w:cantSplit/>
+        </w:trPr>
+        <w:tc>
+          <w:tcPr>
+            <w:tcW w:w="900" w:type="dxa"/>
+          </w:tcPr>
+          <w:p>
+            <w:pPr>
+              <w:rPr>
+                <w:bCs/>
+              </w:rPr>
+            </w:pPr>
+            <w:r>
+              <w:rPr>
+                <w:bCs/>
+              </w:rPr>
+              <w:t>7.</w:t>
+            </w:r>
+            <w:r>
+              <w:rPr>
+                <w:bCs/>
+              </w:rPr>
+              <w:t xml:space="preserve">4 </w:t>
+            </w:r>
+          </w:p>
+        </w:tc>
+        <w:tc>
+          <w:tcPr>
+            <w:tcW w:w="3960" w:type="dxa"/>
+          </w:tcPr>
+          <w:p>
+            <w:pPr>
+              <w:rPr>
+                <w:bCs/>
+              </w:rPr>
+            </w:pPr>
+            <w:r>
+              <w:rPr>
+                <w:bCs/>
+              </w:rPr>
+              <w:t>HR staging with 2 new fields in file</w:t>
+            </w:r>
+          </w:p>
+          <w:p>
+            <w:pPr>
+              <w:rPr>
+                <w:bCs/>
+              </w:rPr>
+            </w:pPr>
+            <w:r>
+              <w:rPr>
+                <w:bCs/>
+              </w:rPr>
+              <w:t>Emp_Prefix_ID</w:t>
+            </w:r>
+          </w:p>
+          <w:p>
+            <w:pPr>
+              <w:rPr>
+                <w:bCs/>
+              </w:rPr>
+            </w:pPr>
+            <w:r>
+              <w:rPr>
+                <w:bCs/>
+              </w:rPr>
+              <w:t>Hire_date</w:t>
+            </w:r>
+          </w:p>
+        </w:tc>
+        <w:tc>
+          <w:tcPr>
+            <w:tcW w:w="4500" w:type="dxa"/>
+          </w:tcPr>
+          <w:p>
+            <w:pPr>
+              <w:rPr>
+                <w:bCs/>
+              </w:rPr>
+            </w:pPr>
+            <w:r>
+              <w:rPr>
+                <w:bCs/>
+              </w:rPr>
+              <w:t>Should load without issues including the 2 new attributes</w:t>
+            </w:r>
+          </w:p>
+        </w:tc>
+        <w:tc>
+          <w:tcPr>
+            <w:tcW w:w="1260" w:type="dxa"/>
+          </w:tcPr>
+          <w:p>
+            <w:r>
+              <w:rPr>
+                <w:bCs/>
+              </w:rPr>
+              <w:t>P</w:t>
+            </w:r>
+          </w:p>
+        </w:tc>
+        <w:tc>
+          <w:tcPr>
+            <w:tcW w:w="2880" w:type="dxa"/>
+          </w:tcPr>
+          <w:p>
+            <w:pPr>
+              <w:rPr>
+                <w:bCs/>
+              </w:rPr>
+            </w:pPr>
+          </w:p>
+        </w:tc>
+      </w:tr>
+      <w:tr>
+        <w:trPr>
+          <w:cantSplit/>
+        </w:trPr>
+        <w:tc>
+          <w:tcPr>
+            <w:tcW w:w="900" w:type="dxa"/>
+          </w:tcPr>
+          <w:p>
+            <w:pPr>
+              <w:rPr>
+                <w:bCs/>
+              </w:rPr>
+            </w:pPr>
+            <w:r>
+              <w:rPr>
+                <w:bCs/>
+              </w:rPr>
+              <w:t>7.</w:t>
+            </w:r>
+            <w:r>
+              <w:rPr>
+                <w:bCs/>
+              </w:rPr>
+              <w:t>5</w:t>
+            </w:r>
+          </w:p>
+        </w:tc>
+        <w:tc>
+          <w:tcPr>
+            <w:tcW w:w="3960" w:type="dxa"/>
+          </w:tcPr>
+          <w:p>
+            <w:pPr>
+              <w:rPr>
+                <w:noProof/>
+              </w:rPr>
+            </w:pPr>
+            <w:r>
+              <w:rPr>
+                <w:noProof/>
+              </w:rPr>
+              <w:t>Merging of HR file with Employee staging</w:t>
+            </w:r>
+          </w:p>
+        </w:tc>
+        <w:tc>
+          <w:tcPr>
+            <w:tcW w:w="4500" w:type="dxa"/>
+          </w:tcPr>
+          <w:p>
+            <w:pPr>
+              <w:rPr>
+                <w:bCs/>
+              </w:rPr>
+            </w:pPr>
+            <w:r>
+              <w:rPr>
+                <w:bCs/>
+              </w:rPr>
+              <w:t>Should merge to replace all WH% job code records with those from HR file.</w:t>
+            </w:r>
+          </w:p>
+        </w:tc>
+        <w:tc>
+          <w:tcPr>
+            <w:tcW w:w="1260" w:type="dxa"/>
+          </w:tcPr>
+          <w:p>
+            <w:r>
+              <w:rPr>
+                <w:bCs/>
+              </w:rPr>
+              <w:t>P</w:t>
+            </w:r>
+          </w:p>
+        </w:tc>
+        <w:tc>
+          <w:tcPr>
+            <w:tcW w:w="2880" w:type="dxa"/>
+          </w:tcPr>
+          <w:p>
+            <w:pPr>
+              <w:rPr>
+                <w:bCs/>
+              </w:rPr>
+            </w:pPr>
+          </w:p>
+        </w:tc>
+      </w:tr>
+      <w:tr>
+        <w:trPr>
+          <w:cantSplit/>
+        </w:trPr>
+        <w:tc>
+          <w:tcPr>
+            <w:tcW w:w="900" w:type="dxa"/>
+          </w:tcPr>
+          <w:p>
+            <w:pPr>
+              <w:rPr>
+                <w:bCs/>
+              </w:rPr>
+            </w:pPr>
+            <w:r>
+              <w:rPr>
+                <w:bCs/>
+              </w:rPr>
+              <w:t>7.</w:t>
+            </w:r>
+            <w:r>
+              <w:rPr>
+                <w:bCs/>
+              </w:rPr>
+              <w:t>6</w:t>
+            </w:r>
+          </w:p>
+        </w:tc>
+        <w:tc>
+          <w:tcPr>
+            <w:tcW w:w="3960" w:type="dxa"/>
+          </w:tcPr>
+          <w:p>
+            <w:pPr>
+              <w:rPr>
+                <w:noProof/>
+              </w:rPr>
+            </w:pPr>
+            <w:r>
+              <w:rPr>
+                <w:noProof/>
+              </w:rPr>
+              <w:t>Population of Emp_ID_Prefixes Table</w:t>
+            </w:r>
+          </w:p>
+        </w:tc>
+        <w:tc>
+          <w:tcPr>
+            <w:tcW w:w="4500" w:type="dxa"/>
+          </w:tcPr>
+          <w:p>
+            <w:pPr>
+              <w:rPr>
+                <w:bCs/>
+              </w:rPr>
+            </w:pPr>
+            <w:r>
+              <w:rPr>
+                <w:bCs/>
+              </w:rPr>
+              <w:t>Only those records that are truly duplicates should have an entry in this table.</w:t>
+            </w:r>
+          </w:p>
+        </w:tc>
+        <w:tc>
+          <w:tcPr>
+            <w:tcW w:w="1260" w:type="dxa"/>
+          </w:tcPr>
+          <w:p>
+            <w:r>
+              <w:rPr>
+                <w:bCs/>
+              </w:rPr>
+              <w:t>P</w:t>
+            </w:r>
+          </w:p>
+        </w:tc>
+        <w:tc>
+          <w:tcPr>
+            <w:tcW w:w="2880" w:type="dxa"/>
+          </w:tcPr>
+          <w:p>
+            <w:pPr>
+              <w:rPr>
+                <w:bCs/>
+              </w:rPr>
+            </w:pPr>
+            <w:r>
+              <w:rPr>
+                <w:bCs/>
+              </w:rPr>
+              <w:t>Should have a matching record with numeric part of ID in employee table</w:t>
+            </w:r>
+          </w:p>
+          <w:p>
+            <w:pPr>
+              <w:rPr>
+                <w:bCs/>
+              </w:rPr>
+            </w:pPr>
+            <w:r>
+              <w:rPr>
+                <w:bCs/>
+              </w:rPr>
+              <w:t>The Full emp ID should not equal the Full emp ID of record already in table</w:t>
+            </w:r>
+          </w:p>
+          <w:p>
+            <w:pPr>
+              <w:rPr>
+                <w:bCs/>
+              </w:rPr>
+            </w:pPr>
+            <w:r>
+              <w:rPr>
+                <w:bCs/>
+              </w:rPr>
+              <w:t>Should not already exist in prefix table</w:t>
+            </w:r>
+          </w:p>
+          <w:p>
+            <w:pPr>
+              <w:rPr>
+                <w:bCs/>
+              </w:rPr>
+            </w:pPr>
+            <w:r>
+              <w:rPr>
+                <w:bCs/>
+              </w:rPr>
+              <w:t>Numeric part should already exist in Emp_ID_To_Lan_ID table</w:t>
+            </w:r>
+          </w:p>
+          <w:p>
+            <w:pPr>
+              <w:rPr>
+                <w:bCs/>
+              </w:rPr>
+            </w:pPr>
+            <w:r>
+              <w:rPr>
+                <w:bCs/>
+              </w:rPr>
+              <w:t>WA345712</w:t>
+            </w:r>
+          </w:p>
+          <w:p>
+            <w:pPr>
+              <w:rPr>
+                <w:bCs/>
+              </w:rPr>
+            </w:pPr>
+            <w:r>
+              <w:rPr>
+                <w:bCs/>
+              </w:rPr>
+              <w:t>WB345712</w:t>
+            </w:r>
+          </w:p>
+          <w:p>
+            <w:pPr>
+              <w:rPr>
+                <w:bCs/>
+              </w:rPr>
+            </w:pPr>
+            <w:r>
+              <w:rPr>
+                <w:bCs/>
+              </w:rPr>
+              <w:t>WC345712</w:t>
+            </w:r>
+          </w:p>
+          <w:p>
+            <w:pPr>
+              <w:rPr>
+                <w:bCs/>
+              </w:rPr>
+            </w:pPr>
+            <w:r>
+              <w:rPr>
+                <w:bCs/>
+              </w:rPr>
+              <w:t>WY345712</w:t>
+            </w:r>
+          </w:p>
+          <w:p>
+            <w:pPr>
+              <w:rPr>
+                <w:bCs/>
+              </w:rPr>
+            </w:pPr>
+          </w:p>
+        </w:tc>
+      </w:tr>
+      <w:tr>
+        <w:trPr>
+          <w:cantSplit/>
+        </w:trPr>
+        <w:tc>
+          <w:tcPr>
+            <w:tcW w:w="900" w:type="dxa"/>
+          </w:tcPr>
+          <w:p>
+            <w:pPr>
+              <w:rPr>
+                <w:bCs/>
+              </w:rPr>
+            </w:pPr>
+            <w:r>
+              <w:rPr>
+                <w:bCs/>
+              </w:rPr>
+              <w:t>7.</w:t>
+            </w:r>
+            <w:r>
+              <w:rPr>
+                <w:bCs/>
+              </w:rPr>
+              <w:t>7</w:t>
+            </w:r>
+          </w:p>
+        </w:tc>
+        <w:tc>
+          <w:tcPr>
+            <w:tcW w:w="3960" w:type="dxa"/>
+          </w:tcPr>
+          <w:p>
+            <w:pPr>
+              <w:rPr>
+                <w:noProof/>
+              </w:rPr>
+            </w:pPr>
+            <w:r>
+              <w:rPr>
+                <w:noProof/>
+              </w:rPr>
+              <w:t>Population of historical attributes from History table</w:t>
+            </w:r>
+          </w:p>
+        </w:tc>
+        <w:tc>
+          <w:tcPr>
+            <w:tcW w:w="4500" w:type="dxa"/>
+          </w:tcPr>
+          <w:p>
+            <w:pPr>
+              <w:rPr>
+                <w:bCs/>
+              </w:rPr>
+            </w:pPr>
+            <w:r>
+              <w:rPr>
+                <w:bCs/>
+              </w:rPr>
+              <w:t>Should populate if match on numeric part of empid and first or last name match</w:t>
+            </w:r>
+          </w:p>
+        </w:tc>
+        <w:tc>
+          <w:tcPr>
+            <w:tcW w:w="1260" w:type="dxa"/>
+          </w:tcPr>
+          <w:p>
+            <w:r>
+              <w:rPr>
+                <w:bCs/>
+              </w:rPr>
+              <w:t>P</w:t>
+            </w:r>
+          </w:p>
+        </w:tc>
+        <w:tc>
+          <w:tcPr>
+            <w:tcW w:w="2880" w:type="dxa"/>
+          </w:tcPr>
+          <w:p>
+            <w:pPr>
+              <w:rPr>
+                <w:bCs/>
+              </w:rPr>
+            </w:pPr>
+            <w:r>
+              <w:rPr>
+                <w:bCs/>
+              </w:rPr>
+              <w:t>345712</w:t>
+            </w:r>
+          </w:p>
+        </w:tc>
+      </w:tr>
+      <w:tr>
+        <w:trPr>
+          <w:cantSplit/>
+        </w:trPr>
+        <w:tc>
+          <w:tcPr>
+            <w:tcW w:w="900" w:type="dxa"/>
+          </w:tcPr>
+          <w:p>
+            <w:pPr>
+              <w:rPr>
+                <w:bCs/>
+              </w:rPr>
+            </w:pPr>
+            <w:r>
+              <w:rPr>
+                <w:bCs/>
+              </w:rPr>
+              <w:t>7.</w:t>
+            </w:r>
+            <w:r>
+              <w:rPr>
+                <w:bCs/>
+              </w:rPr>
+              <w:t>8</w:t>
+            </w:r>
+          </w:p>
+        </w:tc>
+        <w:tc>
+          <w:tcPr>
+            <w:tcW w:w="3960" w:type="dxa"/>
+          </w:tcPr>
+          <w:p>
+            <w:pPr>
+              <w:rPr>
+                <w:noProof/>
+              </w:rPr>
+            </w:pPr>
+            <w:r>
+              <w:rPr>
+                <w:noProof/>
+              </w:rPr>
+              <w:t>PrefixID and Start date for EmpID 999999</w:t>
+            </w:r>
+          </w:p>
+        </w:tc>
+        <w:tc>
+          <w:tcPr>
+            <w:tcW w:w="4500" w:type="dxa"/>
+          </w:tcPr>
+          <w:p>
+            <w:pPr>
+              <w:rPr>
+                <w:bCs/>
+              </w:rPr>
+            </w:pPr>
+            <w:r>
+              <w:rPr>
+                <w:bCs/>
+              </w:rPr>
+              <w:t xml:space="preserve">WW999999 and </w:t>
+            </w:r>
+            <w:r>
+              <w:rPr>
+                <w:bCs/>
+              </w:rPr>
+              <w:t>20000101</w:t>
+            </w:r>
+          </w:p>
+        </w:tc>
+        <w:tc>
+          <w:tcPr>
+            <w:tcW w:w="1260" w:type="dxa"/>
+          </w:tcPr>
+          <w:p>
+            <w:r>
+              <w:rPr>
+                <w:bCs/>
+              </w:rPr>
+              <w:t>P</w:t>
+            </w:r>
+          </w:p>
+        </w:tc>
+        <w:tc>
+          <w:tcPr>
+            <w:tcW w:w="2880" w:type="dxa"/>
+          </w:tcPr>
+          <w:p>
+            <w:pPr>
+              <w:rPr>
+                <w:bCs/>
+              </w:rPr>
+            </w:pPr>
+            <w:r>
+              <w:rPr>
+                <w:bCs/>
+              </w:rPr>
+              <w:t>Random values</w:t>
+            </w:r>
+          </w:p>
+        </w:tc>
+      </w:tr>
+      <w:tr>
+        <w:trPr>
+          <w:cantSplit/>
+        </w:trPr>
+        <w:tc>
+          <w:tcPr>
+            <w:tcW w:w="900" w:type="dxa"/>
+          </w:tcPr>
+          <w:p>
+            <w:pPr>
+              <w:rPr>
+                <w:bCs/>
+              </w:rPr>
+            </w:pPr>
+            <w:r>
+              <w:rPr>
+                <w:bCs/>
+              </w:rPr>
+              <w:t>7.</w:t>
+            </w:r>
+            <w:r>
+              <w:rPr>
+                <w:bCs/>
+              </w:rPr>
+              <w:t>9</w:t>
+            </w:r>
+          </w:p>
+        </w:tc>
+        <w:tc>
+          <w:tcPr>
+            <w:tcW w:w="3960" w:type="dxa"/>
+          </w:tcPr>
+          <w:p>
+            <w:pPr>
+              <w:rPr>
+                <w:noProof/>
+              </w:rPr>
+            </w:pPr>
+            <w:r>
+              <w:rPr>
+                <w:noProof/>
+              </w:rPr>
+              <w:t>Name and lanid updates</w:t>
+            </w:r>
+          </w:p>
+        </w:tc>
+        <w:tc>
+          <w:tcPr>
+            <w:tcW w:w="4500" w:type="dxa"/>
+          </w:tcPr>
+          <w:p>
+            <w:pPr>
+              <w:rPr>
+                <w:bCs/>
+              </w:rPr>
+            </w:pPr>
+            <w:r>
+              <w:rPr>
+                <w:bCs/>
+              </w:rPr>
+              <w:t>If record matching on full id and hire_date has updated name and or lanid, record needs to be updated.</w:t>
+            </w:r>
+          </w:p>
+        </w:tc>
+        <w:tc>
+          <w:tcPr>
+            <w:tcW w:w="1260" w:type="dxa"/>
+          </w:tcPr>
+          <w:p>
+            <w:r>
+              <w:rPr>
+                <w:bCs/>
+              </w:rPr>
+              <w:t>P</w:t>
+            </w:r>
+          </w:p>
+        </w:tc>
+        <w:tc>
+          <w:tcPr>
+            <w:tcW w:w="2880" w:type="dxa"/>
+          </w:tcPr>
+          <w:p>
+            <w:pPr>
+              <w:rPr>
+                <w:bCs/>
+              </w:rPr>
+            </w:pPr>
+          </w:p>
+        </w:tc>
+      </w:tr>
+      <w:tr>
+        <w:trPr>
+          <w:cantSplit/>
+        </w:trPr>
+        <w:tc>
+          <w:tcPr>
+            <w:tcW w:w="900" w:type="dxa"/>
+          </w:tcPr>
+          <w:p>
+            <w:pPr>
+              <w:rPr>
+                <w:bCs/>
+              </w:rPr>
+            </w:pPr>
+            <w:r>
+              <w:rPr>
+                <w:bCs/>
+              </w:rPr>
+              <w:lastRenderedPageBreak/>
+              <w:t>7.</w:t>
+            </w:r>
+            <w:r>
+              <w:rPr>
+                <w:bCs/>
+              </w:rPr>
+              <w:t>10</w:t>
+            </w:r>
+          </w:p>
+        </w:tc>
+        <w:tc>
+          <w:tcPr>
+            <w:tcW w:w="3960" w:type="dxa"/>
+          </w:tcPr>
+          <w:p>
+            <w:pPr>
+              <w:rPr>
+                <w:bCs/>
+              </w:rPr>
+            </w:pPr>
+            <w:r>
+              <w:rPr>
+                <w:bCs/>
+              </w:rPr>
+              <w:t>[EC].[fn_strEmpFirstNameFromEmpName] ('Wilson, Jimmie W')</w:t>
+            </w:r>
+          </w:p>
+          <w:p>
+            <w:pPr>
+              <w:rPr>
+                <w:bCs/>
+              </w:rPr>
+            </w:pPr>
+            <w:r>
+              <w:rPr>
+                <w:bCs/>
+              </w:rPr>
+              <w:t xml:space="preserve"> </w:t>
+            </w:r>
+          </w:p>
+        </w:tc>
+        <w:tc>
+          <w:tcPr>
+            <w:tcW w:w="4500" w:type="dxa"/>
+          </w:tcPr>
+          <w:p>
+            <w:pPr>
+              <w:rPr>
+                <w:bCs/>
+              </w:rPr>
+            </w:pPr>
+            <w:r>
+              <w:rPr>
+                <w:bCs/>
+              </w:rPr>
+              <w:t>Parse First name correctly</w:t>
+            </w:r>
+          </w:p>
+          <w:p>
+            <w:pPr>
+              <w:rPr>
+                <w:bCs/>
+              </w:rPr>
+            </w:pPr>
+            <w:r>
+              <w:rPr>
+                <w:bCs/>
+              </w:rPr>
+              <w:t>Jimmie</w:t>
+            </w:r>
+          </w:p>
+        </w:tc>
+        <w:tc>
+          <w:tcPr>
+            <w:tcW w:w="1260" w:type="dxa"/>
+          </w:tcPr>
+          <w:p>
+            <w:r>
+              <w:rPr>
+                <w:bCs/>
+              </w:rPr>
+              <w:t>P</w:t>
+            </w:r>
+          </w:p>
+        </w:tc>
+        <w:tc>
+          <w:tcPr>
+            <w:tcW w:w="2880" w:type="dxa"/>
+          </w:tcPr>
+          <w:p>
+            <w:pPr>
+              <w:rPr>
+                <w:bCs/>
+              </w:rPr>
+            </w:pPr>
+            <w:r>
+              <w:rPr>
+                <w:bCs/>
+              </w:rPr>
+              <w:t>Wilson, Jimmie W</w:t>
+            </w:r>
+          </w:p>
+          <w:p>
+            <w:pPr>
+              <w:rPr>
+                <w:bCs/>
+              </w:rPr>
+            </w:pPr>
+            <w:r>
+              <w:rPr>
+                <w:bCs/>
+              </w:rPr>
+              <w:t>Verify by querying entire name col and do a quick review</w:t>
+            </w:r>
+          </w:p>
+          <w:p>
+            <w:pPr>
+              <w:rPr>
+                <w:bCs/>
+              </w:rPr>
+            </w:pPr>
+          </w:p>
+        </w:tc>
+      </w:tr>
+      <w:tr>
+        <w:trPr>
+          <w:cantSplit/>
+        </w:trPr>
+        <w:tc>
+          <w:tcPr>
+            <w:tcW w:w="900" w:type="dxa"/>
+          </w:tcPr>
+          <w:p>
+            <w:pPr>
+              <w:rPr>
+                <w:bCs/>
+              </w:rPr>
+            </w:pPr>
+            <w:r>
+              <w:rPr>
+                <w:bCs/>
+              </w:rPr>
+              <w:t>7.</w:t>
+            </w:r>
+            <w:r>
+              <w:rPr>
+                <w:bCs/>
+              </w:rPr>
+              <w:t>11</w:t>
+            </w:r>
+          </w:p>
+        </w:tc>
+        <w:tc>
+          <w:tcPr>
+            <w:tcW w:w="3960" w:type="dxa"/>
+          </w:tcPr>
+          <w:p>
+            <w:pPr>
+              <w:rPr>
+                <w:bCs/>
+              </w:rPr>
+            </w:pPr>
+            <w:r>
+              <w:rPr>
+                <w:bCs/>
+              </w:rPr>
+              <w:t>[EC].[fn_strEmpLastNameFromEmpName] ('Wilson, Jimmie W')</w:t>
+            </w:r>
+          </w:p>
+          <w:p>
+            <w:pPr>
+              <w:rPr>
+                <w:bCs/>
+              </w:rPr>
+            </w:pPr>
+          </w:p>
+          <w:p>
+            <w:pPr>
+              <w:rPr>
+                <w:bCs/>
+              </w:rPr>
+            </w:pPr>
+          </w:p>
+          <w:p>
+            <w:pPr>
+              <w:rPr>
+                <w:bCs/>
+              </w:rPr>
+            </w:pPr>
+          </w:p>
+        </w:tc>
+        <w:tc>
+          <w:tcPr>
+            <w:tcW w:w="4500" w:type="dxa"/>
+          </w:tcPr>
+          <w:p>
+            <w:pPr>
+              <w:rPr>
+                <w:bCs/>
+              </w:rPr>
+            </w:pPr>
+            <w:r>
+              <w:rPr>
+                <w:bCs/>
+              </w:rPr>
+              <w:t>Parse Last name correctly</w:t>
+            </w:r>
+          </w:p>
+          <w:p>
+            <w:pPr>
+              <w:rPr>
+                <w:bCs/>
+              </w:rPr>
+            </w:pPr>
+            <w:r>
+              <w:rPr>
+                <w:bCs/>
+              </w:rPr>
+              <w:t>Wilson</w:t>
+            </w:r>
+          </w:p>
+        </w:tc>
+        <w:tc>
+          <w:tcPr>
+            <w:tcW w:w="1260" w:type="dxa"/>
+          </w:tcPr>
+          <w:p>
+            <w:r>
+              <w:rPr>
+                <w:bCs/>
+              </w:rPr>
+              <w:t>P</w:t>
+            </w:r>
+          </w:p>
+        </w:tc>
+        <w:tc>
+          <w:tcPr>
+            <w:tcW w:w="2880" w:type="dxa"/>
+          </w:tcPr>
+          <w:p>
+            <w:pPr>
+              <w:rPr>
+                <w:bCs/>
+              </w:rPr>
+            </w:pPr>
+            <w:r>
+              <w:rPr>
+                <w:bCs/>
+              </w:rPr>
+              <w:t>Wilson, Jimmie W</w:t>
+            </w:r>
+          </w:p>
+          <w:p>
+            <w:pPr>
+              <w:rPr>
+                <w:bCs/>
+              </w:rPr>
+            </w:pPr>
+          </w:p>
+        </w:tc>
+      </w:tr>
+      <w:tr>
+        <w:trPr>
+          <w:cantSplit/>
+        </w:trPr>
+        <w:tc>
+          <w:tcPr>
+            <w:tcW w:w="900" w:type="dxa"/>
+          </w:tcPr>
+          <w:p>
+            <w:pPr>
+              <w:rPr>
+                <w:bCs/>
+              </w:rPr>
+            </w:pPr>
+            <w:r>
+              <w:rPr>
+                <w:bCs/>
+              </w:rPr>
+              <w:t>7.</w:t>
+            </w:r>
+            <w:r>
+              <w:rPr>
+                <w:bCs/>
+              </w:rPr>
+              <w:t>12</w:t>
+            </w:r>
+          </w:p>
+        </w:tc>
+        <w:tc>
+          <w:tcPr>
+            <w:tcW w:w="3960" w:type="dxa"/>
+          </w:tcPr>
+          <w:p>
+            <w:pPr>
+              <w:rPr>
+                <w:noProof/>
+              </w:rPr>
+            </w:pPr>
+            <w:r>
+              <w:rPr>
+                <w:noProof/>
+              </w:rPr>
+              <w:t>CSR_Hierarchy table population for records fixed ID records</w:t>
+            </w:r>
+          </w:p>
+        </w:tc>
+        <w:tc>
+          <w:tcPr>
+            <w:tcW w:w="4500" w:type="dxa"/>
+          </w:tcPr>
+          <w:p>
+            <w:pPr>
+              <w:rPr>
+                <w:bCs/>
+              </w:rPr>
+            </w:pPr>
+            <w:r>
+              <w:rPr>
+                <w:bCs/>
+              </w:rPr>
+              <w:t>End date assigned to last hierarchy record and new row added for active employees</w:t>
+            </w:r>
+          </w:p>
+        </w:tc>
+        <w:tc>
+          <w:tcPr>
+            <w:tcW w:w="1260" w:type="dxa"/>
+          </w:tcPr>
+          <w:p>
+            <w:r>
+              <w:rPr>
+                <w:bCs/>
+              </w:rPr>
+              <w:t>P</w:t>
+            </w:r>
+          </w:p>
+        </w:tc>
+        <w:tc>
+          <w:tcPr>
+            <w:tcW w:w="2880" w:type="dxa"/>
+          </w:tcPr>
+          <w:p>
+            <w:pPr>
+              <w:rPr>
+                <w:bCs/>
+              </w:rPr>
+            </w:pPr>
+          </w:p>
+        </w:tc>
+      </w:tr>
+      <w:tr>
+        <w:trPr>
+          <w:cantSplit/>
+        </w:trPr>
+        <w:tc>
+          <w:tcPr>
+            <w:tcW w:w="900" w:type="dxa"/>
+          </w:tcPr>
+          <w:p>
+            <w:pPr>
+              <w:rPr>
+                <w:bCs/>
+              </w:rPr>
+            </w:pPr>
+            <w:r>
+              <w:rPr>
+                <w:bCs/>
+              </w:rPr>
+              <w:t>7.</w:t>
+            </w:r>
+            <w:r>
+              <w:rPr>
+                <w:bCs/>
+              </w:rPr>
+              <w:t>13</w:t>
+            </w:r>
+          </w:p>
+        </w:tc>
+        <w:tc>
+          <w:tcPr>
+            <w:tcW w:w="3960" w:type="dxa"/>
+          </w:tcPr>
+          <w:p>
+            <w:pPr>
+              <w:rPr>
+                <w:noProof/>
+              </w:rPr>
+            </w:pPr>
+            <w:r>
+              <w:rPr>
+                <w:noProof/>
+              </w:rPr>
+              <w:t>Emp ID to Lan ID table population for records fixed ID records</w:t>
+            </w:r>
+          </w:p>
+        </w:tc>
+        <w:tc>
+          <w:tcPr>
+            <w:tcW w:w="4500" w:type="dxa"/>
+          </w:tcPr>
+          <w:p>
+            <w:pPr>
+              <w:rPr>
+                <w:bCs/>
+              </w:rPr>
+            </w:pPr>
+            <w:r>
+              <w:rPr>
+                <w:bCs/>
+              </w:rPr>
+              <w:t>New rows added with either start_date or load_date depending on if same lanid or changed lanid</w:t>
+            </w:r>
+          </w:p>
+        </w:tc>
+        <w:tc>
+          <w:tcPr>
+            <w:tcW w:w="1260" w:type="dxa"/>
+          </w:tcPr>
+          <w:p>
+            <w:r>
+              <w:rPr>
+                <w:bCs/>
+              </w:rPr>
+              <w:t>P</w:t>
+            </w:r>
+          </w:p>
+        </w:tc>
+        <w:tc>
+          <w:tcPr>
+            <w:tcW w:w="2880" w:type="dxa"/>
+          </w:tcPr>
+          <w:p>
+            <w:pPr>
+              <w:rPr>
+                <w:bCs/>
+              </w:rPr>
+            </w:pPr>
+          </w:p>
+        </w:tc>
+      </w:tr>
+      <w:tr>
+        <w:trPr>
+          <w:cantSplit/>
+        </w:trPr>
+        <w:tc>
+          <w:tcPr>
+            <w:tcW w:w="900" w:type="dxa"/>
+          </w:tcPr>
+          <w:p>
+            <w:pPr>
+              <w:rPr>
+                <w:bCs/>
+              </w:rPr>
+            </w:pPr>
+          </w:p>
+        </w:tc>
+        <w:tc>
+          <w:tcPr>
+            <w:tcW w:w="3960" w:type="dxa"/>
+          </w:tcPr>
+          <w:p>
+            <w:pPr>
+              <w:rPr>
+                <w:noProof/>
+              </w:rPr>
+            </w:pPr>
+          </w:p>
+        </w:tc>
+        <w:tc>
+          <w:tcPr>
+            <w:tcW w:w="4500" w:type="dxa"/>
+          </w:tcPr>
+          <w:p>
+            <w:pPr>
+              <w:rPr>
+                <w:bCs/>
+              </w:rPr>
+            </w:pPr>
+          </w:p>
+        </w:tc>
+        <w:tc>
+          <w:tcPr>
+            <w:tcW w:w="1260" w:type="dxa"/>
+          </w:tcPr>
+          <w:p/>
+        </w:tc>
+        <w:tc>
+          <w:tcPr>
+            <w:tcW w:w="2880" w:type="dxa"/>
+          </w:tcPr>
+          <w:p>
+            <w:pPr>
+              <w:rPr>
+                <w:bCs/>
+              </w:rPr>
+            </w:pPr>
+          </w:p>
+        </w:tc>
+      </w:tr>
+      <w:tr>
+        <w:trPr>
+          <w:cantSplit/>
+        </w:trPr>
+        <w:tc>
+          <w:tcPr>
+            <w:tcW w:w="900" w:type="dxa"/>
+          </w:tcPr>
+          <w:p>
+            <w:pPr>
+              <w:rPr>
+                <w:bCs/>
+              </w:rPr>
+            </w:pPr>
+          </w:p>
+        </w:tc>
+        <w:tc>
+          <w:tcPr>
+            <w:tcW w:w="3960" w:type="dxa"/>
+          </w:tcPr>
+          <w:p>
+            <w:pPr>
+              <w:rPr>
+                <w:noProof/>
+              </w:rPr>
+            </w:pPr>
+          </w:p>
+        </w:tc>
+        <w:tc>
+          <w:tcPr>
+            <w:tcW w:w="4500" w:type="dxa"/>
+          </w:tcPr>
+          <w:p>
+            <w:pPr>
+              <w:rPr>
+                <w:bCs/>
+              </w:rPr>
+            </w:pPr>
+          </w:p>
+        </w:tc>
+        <w:tc>
+          <w:tcPr>
+            <w:tcW w:w="1260" w:type="dxa"/>
+          </w:tcPr>
+          <w:p/>
+        </w:tc>
+        <w:tc>
+          <w:tcPr>
+            <w:tcW w:w="2880" w:type="dxa"/>
+          </w:tcPr>
+          <w:p>
+            <w:pPr>
+              <w:rPr>
+                <w:bCs/>
+              </w:rPr>
+            </w:pPr>
+          </w:p>
+        </w:tc>
+      </w:tr>
+      <w:tr>
+        <w:trPr>
+          <w:cantSplit/>
+        </w:trPr>
+        <w:tc>
+          <w:tcPr>
+            <w:tcW w:w="900" w:type="dxa"/>
+          </w:tcPr>
+          <w:p>
+            <w:pPr>
+              <w:rPr>
+                <w:bCs/>
+              </w:rPr>
+            </w:pPr>
+          </w:p>
+        </w:tc>
+        <w:tc>
+          <w:tcPr>
+            <w:tcW w:w="3960" w:type="dxa"/>
+          </w:tcPr>
+          <w:p>
+            <w:pPr>
+              <w:rPr>
+                <w:noProof/>
+              </w:rPr>
+            </w:pPr>
+          </w:p>
+        </w:tc>
+        <w:tc>
+          <w:tcPr>
+            <w:tcW w:w="4500" w:type="dxa"/>
+          </w:tcPr>
+          <w:p>
+            <w:pPr>
+              <w:rPr>
+                <w:bCs/>
+              </w:rPr>
+            </w:pPr>
+          </w:p>
+        </w:tc>
+        <w:tc>
+          <w:tcPr>
+            <w:tcW w:w="1260" w:type="dxa"/>
+          </w:tcPr>
+          <w:p/>
+        </w:tc>
+        <w:tc>
+          <w:tcPr>
+            <w:tcW w:w="2880" w:type="dxa"/>
+          </w:tcPr>
+          <w:p>
+            <w:pPr>
+              <w:rPr>
+                <w:bCs/>
+              </w:rPr>
+            </w:pPr>
+          </w:p>
+        </w:tc>
+      </w:tr>
+    </w:tbl>
+    <w:p>
+      <w:r>
+        <w:t xml:space="preserve">      </w:t>
+      </w:r>
+    </w:p>
     <w:p/>
     <w:p/>
     <w:p/>
@@ -18882,7 +20226,7 @@
         <w:sz w:val="18"/>
         <w:szCs w:val="18"/>
       </w:rPr>
-      <w:t>16</w:t>
+      <w:t>1</w:t>
     </w:r>
     <w:r>
       <w:rPr>
@@ -18931,7 +20275,7 @@
         <w:sz w:val="18"/>
         <w:szCs w:val="18"/>
       </w:rPr>
-      <w:t>18</w:t>
+      <w:t>21</w:t>
     </w:r>
     <w:r>
       <w:rPr>
@@ -20399,7 +21743,6 @@
   <w:style w:type="character" w:default="1" w:styleId="DefaultParagraphFont">
     <w:name w:val="Default Paragraph Font"/>
     <w:uiPriority w:val="1"/>
-    <w:semiHidden/>
     <w:unhideWhenUsed/>
   </w:style>
   <w:style w:type="table" w:default="1" w:styleId="TableNormal">
@@ -21227,7 +22570,7 @@
 </file>
 
 <file path=customXml/itemProps1.xml><?xml version="1.0" encoding="utf-8"?>
-<ds:datastoreItem xmlns:ds="http://schemas.openxmlformats.org/officeDocument/2006/customXml" ds:itemID="{011CB7B0-E976-4265-827F-EBC1D6EE55F2}">
+<ds:datastoreItem xmlns:ds="http://schemas.openxmlformats.org/officeDocument/2006/customXml" ds:itemID="{FF91A0E3-1611-4A2A-A586-20D1F493DED0}">
   <ds:schemaRefs>
     <ds:schemaRef ds:uri="http://schemas.openxmlformats.org/officeDocument/2006/bibliography"/>
   </ds:schemaRefs>

</xml_diff>